<commit_message>
Updated ER Report.docx with entity types
</commit_message>
<xml_diff>
--- a/documents/ER Report.docx
+++ b/documents/ER Report.docx
@@ -74,6 +74,7 @@
           <w:szCs w:val="44"/>
         </w:rPr>
       </w:pPr>
+      <w:proofErr w:type="spellStart"/>
       <w:r>
         <w:rPr>
           <w:sz w:val="44"/>
@@ -81,6 +82,7 @@
         </w:rPr>
         <w:t>TripSync</w:t>
       </w:r>
+      <w:proofErr w:type="spellEnd"/>
     </w:p>
     <w:p>
       <w:pPr>
@@ -267,8 +269,17 @@
                 <w:sz w:val="22"/>
                 <w:szCs w:val="22"/>
               </w:rPr>
-              <w:t xml:space="preserve"> Elfatairy</w:t>
+              <w:t xml:space="preserve"> </w:t>
             </w:r>
+            <w:proofErr w:type="spellStart"/>
+            <w:r>
+              <w:rPr>
+                <w:sz w:val="22"/>
+                <w:szCs w:val="22"/>
+              </w:rPr>
+              <w:t>Elfatairy</w:t>
+            </w:r>
+            <w:proofErr w:type="spellEnd"/>
           </w:p>
         </w:tc>
         <w:tc>
@@ -314,8 +325,13 @@
               <w:jc w:val="center"/>
             </w:pPr>
             <w:r>
-              <w:t>Gehad Nasser abo saria</w:t>
+              <w:t xml:space="preserve">Gehad Nasser abo </w:t>
             </w:r>
+            <w:proofErr w:type="spellStart"/>
+            <w:r>
+              <w:t>saria</w:t>
+            </w:r>
+            <w:proofErr w:type="spellEnd"/>
           </w:p>
         </w:tc>
         <w:tc>
@@ -409,7 +425,15 @@
               <w:jc w:val="center"/>
             </w:pPr>
             <w:r>
-              <w:t>Mohamed Abdelaziem Sayed</w:t>
+              <w:t xml:space="preserve">Mohamed </w:t>
+            </w:r>
+            <w:proofErr w:type="spellStart"/>
+            <w:r>
+              <w:t>Abdelaziem</w:t>
+            </w:r>
+            <w:proofErr w:type="spellEnd"/>
+            <w:r>
+              <w:t xml:space="preserve"> Sayed</w:t>
             </w:r>
           </w:p>
         </w:tc>
@@ -516,8 +540,13 @@
               <w:jc w:val="center"/>
             </w:pPr>
             <w:r>
-              <w:t>Esraa Hassan Rajaa Elfatairy</w:t>
+              <w:t xml:space="preserve">Esraa Hassan Rajaa </w:t>
             </w:r>
+            <w:proofErr w:type="spellStart"/>
+            <w:r>
+              <w:t>Elfatairy</w:t>
+            </w:r>
+            <w:proofErr w:type="spellEnd"/>
           </w:p>
         </w:tc>
         <w:tc>
@@ -553,8 +582,13 @@
               <w:jc w:val="center"/>
             </w:pPr>
             <w:r>
-              <w:t>Gehad Nasser abo saria</w:t>
+              <w:t xml:space="preserve">Gehad Nasser abo </w:t>
             </w:r>
+            <w:proofErr w:type="spellStart"/>
+            <w:r>
+              <w:t>saria</w:t>
+            </w:r>
+            <w:proofErr w:type="spellEnd"/>
           </w:p>
         </w:tc>
         <w:tc>
@@ -630,8 +664,13 @@
               <w:jc w:val="center"/>
             </w:pPr>
             <w:r>
-              <w:t>Mohamed Abdelaziem</w:t>
+              <w:t xml:space="preserve">Mohamed </w:t>
             </w:r>
+            <w:proofErr w:type="spellStart"/>
+            <w:r>
+              <w:t>Abdelaziem</w:t>
+            </w:r>
+            <w:proofErr w:type="spellEnd"/>
           </w:p>
         </w:tc>
         <w:tc>
@@ -681,8 +720,13 @@
       <w:pPr>
         <w:spacing w:line="360" w:lineRule="auto"/>
       </w:pPr>
-      <w:r>
-        <w:t>TripSync addresses the major challenges faced by travelers and travel agencies in the modern travel industry. Currently, travelers deal with disjointed systems that fail to integrate essential features like trip booking, itinerary management, feedback, and communication. This fragmentation creates a poor user experience, making it difficult for travelers to stay organized, book trips efficiently, or engage with service providers effectively.</w:t>
+      <w:proofErr w:type="spellStart"/>
+      <w:r>
+        <w:t>TripSync</w:t>
+      </w:r>
+      <w:proofErr w:type="spellEnd"/>
+      <w:r>
+        <w:t xml:space="preserve"> addresses the major challenges faced by travelers and travel agencies in the modern travel industry. Currently, travelers deal with disjointed systems that fail to integrate essential features like trip booking, itinerary management, feedback, and communication. This fragmentation creates a poor user experience, making it difficult for travelers to stay organized, book trips efficiently, or engage with service providers effectively.</w:t>
       </w:r>
     </w:p>
     <w:p>
@@ -753,7 +797,15 @@
         <w:spacing w:line="360" w:lineRule="auto"/>
       </w:pPr>
       <w:r>
-        <w:t>The Traveler is an individual who uses the TripSync platform to browse and book trips offered by various travel agencies. They can create an account, manage their profile,</w:t>
+        <w:t xml:space="preserve">The Traveler is an individual who uses the </w:t>
+      </w:r>
+      <w:proofErr w:type="spellStart"/>
+      <w:r>
+        <w:t>TripSync</w:t>
+      </w:r>
+      <w:proofErr w:type="spellEnd"/>
+      <w:r>
+        <w:t xml:space="preserve"> platform to browse and book trips offered by various travel agencies. They can create an account, manage their profile,</w:t>
       </w:r>
       <w:r>
         <w:t xml:space="preserve"> write blogs, </w:t>
@@ -821,15 +873,7 @@
         <w:t>business</w:t>
       </w:r>
       <w:r>
-        <w:t xml:space="preserve">. The platform also </w:t>
-      </w:r>
-      <w:proofErr w:type="gramStart"/>
-      <w:r>
-        <w:t>participate</w:t>
-      </w:r>
-      <w:proofErr w:type="gramEnd"/>
-      <w:r>
-        <w:t xml:space="preserve"> in a rewards system to build customer loyalty. Through these tools, agencies can reach a wider audience and tailor their services to meet traveler preferences. Additionally, they have messaging capabilities for direct communication with travelers</w:t>
+        <w:t>. The platform also participate in a rewards system to build customer loyalty. Through these tools, agencies can reach a wider audience and tailor their services to meet traveler preferences. Additionally, they have messaging capabilities for direct communication with travelers</w:t>
       </w:r>
       <w:r>
         <w:t xml:space="preserve"> </w:t>
@@ -841,19 +885,15 @@
         <w:t>travelers</w:t>
       </w:r>
       <w:r>
-        <w:t xml:space="preserve"> and </w:t>
-      </w:r>
-      <w:r>
-        <w:t xml:space="preserve">add </w:t>
-      </w:r>
-      <w:r>
-        <w:t xml:space="preserve">their own </w:t>
-      </w:r>
-      <w:r>
-        <w:t>Questions&amp;Answers section to provide information about th</w:t>
-      </w:r>
-      <w:r>
-        <w:t>eir agency</w:t>
+        <w:t xml:space="preserve"> and add their own </w:t>
+      </w:r>
+      <w:proofErr w:type="spellStart"/>
+      <w:r>
+        <w:t>Questions&amp;Answers</w:t>
+      </w:r>
+      <w:proofErr w:type="spellEnd"/>
+      <w:r>
+        <w:t xml:space="preserve"> section to provide information about their agency</w:t>
       </w:r>
       <w:r>
         <w:t>.</w:t>
@@ -888,12 +928,446 @@
         <w:t>Admins also manage rewards giving them comprehensive control over the platform’s ecosystem</w:t>
       </w:r>
       <w:r>
-        <w:t xml:space="preserve"> and add Questions&amp;Answers section to provide information about the platform</w:t>
+        <w:t xml:space="preserve"> and add </w:t>
+      </w:r>
+      <w:proofErr w:type="spellStart"/>
+      <w:r>
+        <w:t>Questions&amp;Answers</w:t>
+      </w:r>
+      <w:proofErr w:type="spellEnd"/>
+      <w:r>
+        <w:t xml:space="preserve"> section to provide information about the platform</w:t>
       </w:r>
       <w:r>
         <w:t>.</w:t>
       </w:r>
     </w:p>
+    <w:p>
+      <w:pPr>
+        <w:pStyle w:val="Heading1"/>
+        <w:spacing w:line="480" w:lineRule="auto"/>
+      </w:pPr>
+      <w:r>
+        <w:lastRenderedPageBreak/>
+        <w:t>entity types</w:t>
+      </w:r>
+      <w:r>
+        <w:t>:</w:t>
+      </w:r>
+    </w:p>
+    <w:p>
+      <w:pPr>
+        <w:rPr>
+          <w:b/>
+          <w:bCs/>
+        </w:rPr>
+      </w:pPr>
+      <w:r>
+        <w:rPr>
+          <w:rFonts w:asciiTheme="majorHAnsi" w:eastAsiaTheme="majorEastAsia" w:hAnsiTheme="majorHAnsi" w:cstheme="majorBidi"/>
+          <w:color w:val="3A7C22" w:themeColor="accent6" w:themeShade="BF"/>
+          <w:sz w:val="28"/>
+          <w:szCs w:val="28"/>
+        </w:rPr>
+        <w:t>1.</w:t>
+      </w:r>
+      <w:r>
+        <w:rPr>
+          <w:b/>
+          <w:bCs/>
+        </w:rPr>
+        <w:t xml:space="preserve"> </w:t>
+      </w:r>
+      <w:r>
+        <w:rPr>
+          <w:rFonts w:asciiTheme="majorHAnsi" w:eastAsiaTheme="majorEastAsia" w:hAnsiTheme="majorHAnsi" w:cstheme="majorBidi"/>
+          <w:color w:val="3A7C22" w:themeColor="accent6" w:themeShade="BF"/>
+          <w:sz w:val="28"/>
+          <w:szCs w:val="28"/>
+        </w:rPr>
+        <w:t>User</w:t>
+      </w:r>
+    </w:p>
+    <w:p>
+      <w:r>
+        <w:t>Represents individuals interacting with the system. This includes anyone accessing the platform, such as travelers, admins, and travel agencies. It manages general information and accounts for all users.</w:t>
+      </w:r>
+    </w:p>
+    <w:p>
+      <w:pPr>
+        <w:rPr>
+          <w:rFonts w:asciiTheme="majorHAnsi" w:eastAsiaTheme="majorEastAsia" w:hAnsiTheme="majorHAnsi" w:cstheme="majorBidi"/>
+          <w:color w:val="3A7C22" w:themeColor="accent6" w:themeShade="BF"/>
+          <w:sz w:val="28"/>
+          <w:szCs w:val="28"/>
+        </w:rPr>
+      </w:pPr>
+      <w:r>
+        <w:rPr>
+          <w:rFonts w:asciiTheme="majorHAnsi" w:eastAsiaTheme="majorEastAsia" w:hAnsiTheme="majorHAnsi" w:cstheme="majorBidi"/>
+          <w:color w:val="3A7C22" w:themeColor="accent6" w:themeShade="BF"/>
+          <w:sz w:val="28"/>
+          <w:szCs w:val="28"/>
+        </w:rPr>
+        <w:t>2</w:t>
+      </w:r>
+      <w:r>
+        <w:rPr>
+          <w:rFonts w:asciiTheme="majorHAnsi" w:eastAsiaTheme="majorEastAsia" w:hAnsiTheme="majorHAnsi" w:cstheme="majorBidi"/>
+          <w:color w:val="3A7C22" w:themeColor="accent6" w:themeShade="BF"/>
+          <w:sz w:val="28"/>
+          <w:szCs w:val="28"/>
+        </w:rPr>
+        <w:t>. Admin</w:t>
+      </w:r>
+    </w:p>
+    <w:p>
+      <w:r>
+        <w:t xml:space="preserve">Represents system administrators who manage the platform's </w:t>
+      </w:r>
+      <w:r>
+        <w:t>operations</w:t>
+      </w:r>
+      <w:r>
+        <w:t>,</w:t>
+      </w:r>
+      <w:r>
+        <w:t xml:space="preserve"> monitor</w:t>
+      </w:r>
+      <w:r>
+        <w:t xml:space="preserve"> user activity and resolve disputes or issues.</w:t>
+      </w:r>
+    </w:p>
+    <w:p>
+      <w:pPr>
+        <w:rPr>
+          <w:rFonts w:asciiTheme="majorHAnsi" w:eastAsiaTheme="majorEastAsia" w:hAnsiTheme="majorHAnsi" w:cstheme="majorBidi"/>
+          <w:color w:val="3A7C22" w:themeColor="accent6" w:themeShade="BF"/>
+          <w:sz w:val="28"/>
+          <w:szCs w:val="28"/>
+        </w:rPr>
+      </w:pPr>
+      <w:r>
+        <w:rPr>
+          <w:rFonts w:asciiTheme="majorHAnsi" w:eastAsiaTheme="majorEastAsia" w:hAnsiTheme="majorHAnsi" w:cstheme="majorBidi"/>
+          <w:color w:val="3A7C22" w:themeColor="accent6" w:themeShade="BF"/>
+          <w:sz w:val="28"/>
+          <w:szCs w:val="28"/>
+        </w:rPr>
+        <w:t>3</w:t>
+      </w:r>
+      <w:r>
+        <w:rPr>
+          <w:rFonts w:asciiTheme="majorHAnsi" w:eastAsiaTheme="majorEastAsia" w:hAnsiTheme="majorHAnsi" w:cstheme="majorBidi"/>
+          <w:color w:val="3A7C22" w:themeColor="accent6" w:themeShade="BF"/>
+          <w:sz w:val="28"/>
+          <w:szCs w:val="28"/>
+        </w:rPr>
+        <w:t xml:space="preserve">. </w:t>
+      </w:r>
+      <w:r>
+        <w:rPr>
+          <w:rFonts w:asciiTheme="majorHAnsi" w:eastAsiaTheme="majorEastAsia" w:hAnsiTheme="majorHAnsi" w:cstheme="majorBidi"/>
+          <w:color w:val="3A7C22" w:themeColor="accent6" w:themeShade="BF"/>
+          <w:sz w:val="28"/>
+          <w:szCs w:val="28"/>
+        </w:rPr>
+        <w:t>Travelers</w:t>
+      </w:r>
+    </w:p>
+    <w:p>
+      <w:r>
+        <w:t>Represents users who book trips and actively participate in the services offered by travel agencies. This entity tracks their activities and interactions, such as bookings and rewards.</w:t>
+      </w:r>
+    </w:p>
+    <w:p>
+      <w:pPr>
+        <w:rPr>
+          <w:rFonts w:asciiTheme="majorHAnsi" w:eastAsiaTheme="majorEastAsia" w:hAnsiTheme="majorHAnsi" w:cstheme="majorBidi"/>
+          <w:color w:val="3A7C22" w:themeColor="accent6" w:themeShade="BF"/>
+          <w:sz w:val="28"/>
+          <w:szCs w:val="28"/>
+        </w:rPr>
+      </w:pPr>
+      <w:r>
+        <w:rPr>
+          <w:rFonts w:asciiTheme="majorHAnsi" w:eastAsiaTheme="majorEastAsia" w:hAnsiTheme="majorHAnsi" w:cstheme="majorBidi"/>
+          <w:color w:val="3A7C22" w:themeColor="accent6" w:themeShade="BF"/>
+          <w:sz w:val="28"/>
+          <w:szCs w:val="28"/>
+        </w:rPr>
+        <w:t>4</w:t>
+      </w:r>
+      <w:r>
+        <w:rPr>
+          <w:rFonts w:asciiTheme="majorHAnsi" w:eastAsiaTheme="majorEastAsia" w:hAnsiTheme="majorHAnsi" w:cstheme="majorBidi"/>
+          <w:color w:val="3A7C22" w:themeColor="accent6" w:themeShade="BF"/>
+          <w:sz w:val="28"/>
+          <w:szCs w:val="28"/>
+        </w:rPr>
+        <w:t>. Travel Agency</w:t>
+      </w:r>
+    </w:p>
+    <w:p>
+      <w:r>
+        <w:t>Represents companies or organizations offering travel-related services and trips</w:t>
+      </w:r>
+      <w:r>
+        <w:t>.</w:t>
+      </w:r>
+    </w:p>
+    <w:p>
+      <w:pPr>
+        <w:rPr>
+          <w:rFonts w:asciiTheme="majorHAnsi" w:eastAsiaTheme="majorEastAsia" w:hAnsiTheme="majorHAnsi" w:cstheme="majorBidi"/>
+          <w:color w:val="3A7C22" w:themeColor="accent6" w:themeShade="BF"/>
+          <w:sz w:val="28"/>
+          <w:szCs w:val="28"/>
+        </w:rPr>
+      </w:pPr>
+      <w:r>
+        <w:rPr>
+          <w:rFonts w:asciiTheme="majorHAnsi" w:eastAsiaTheme="majorEastAsia" w:hAnsiTheme="majorHAnsi" w:cstheme="majorBidi"/>
+          <w:color w:val="3A7C22" w:themeColor="accent6" w:themeShade="BF"/>
+          <w:sz w:val="28"/>
+          <w:szCs w:val="28"/>
+        </w:rPr>
+        <w:t>5</w:t>
+      </w:r>
+      <w:r>
+        <w:rPr>
+          <w:rFonts w:asciiTheme="majorHAnsi" w:eastAsiaTheme="majorEastAsia" w:hAnsiTheme="majorHAnsi" w:cstheme="majorBidi"/>
+          <w:color w:val="3A7C22" w:themeColor="accent6" w:themeShade="BF"/>
+          <w:sz w:val="28"/>
+          <w:szCs w:val="28"/>
+        </w:rPr>
+        <w:t>. Trips</w:t>
+      </w:r>
+    </w:p>
+    <w:p>
+      <w:r>
+        <w:t>Represents the travel packages or experiences offered by agencies. This entity includes information about destinations, durations, pricing, and available seats, forming the core of the system</w:t>
+      </w:r>
+      <w:r>
+        <w:t>.</w:t>
+      </w:r>
+    </w:p>
+    <w:p>
+      <w:pPr>
+        <w:rPr>
+          <w:rFonts w:asciiTheme="majorHAnsi" w:eastAsiaTheme="majorEastAsia" w:hAnsiTheme="majorHAnsi" w:cstheme="majorBidi"/>
+          <w:color w:val="3A7C22" w:themeColor="accent6" w:themeShade="BF"/>
+          <w:sz w:val="28"/>
+          <w:szCs w:val="28"/>
+        </w:rPr>
+      </w:pPr>
+      <w:r>
+        <w:rPr>
+          <w:rFonts w:asciiTheme="majorHAnsi" w:eastAsiaTheme="majorEastAsia" w:hAnsiTheme="majorHAnsi" w:cstheme="majorBidi"/>
+          <w:color w:val="3A7C22" w:themeColor="accent6" w:themeShade="BF"/>
+          <w:sz w:val="28"/>
+          <w:szCs w:val="28"/>
+        </w:rPr>
+        <w:t>6</w:t>
+      </w:r>
+      <w:r>
+        <w:rPr>
+          <w:rFonts w:asciiTheme="majorHAnsi" w:eastAsiaTheme="majorEastAsia" w:hAnsiTheme="majorHAnsi" w:cstheme="majorBidi"/>
+          <w:color w:val="3A7C22" w:themeColor="accent6" w:themeShade="BF"/>
+          <w:sz w:val="28"/>
+          <w:szCs w:val="28"/>
+        </w:rPr>
+        <w:t>. Blogs</w:t>
+      </w:r>
+    </w:p>
+    <w:p>
+      <w:r>
+        <w:t>Represents written content</w:t>
+      </w:r>
+      <w:r>
+        <w:t>,</w:t>
+      </w:r>
+      <w:r>
+        <w:t xml:space="preserve"> Blogs are created to engage users, provide valuable information</w:t>
+      </w:r>
+      <w:r>
+        <w:t>.</w:t>
+      </w:r>
+    </w:p>
+    <w:p>
+      <w:pPr>
+        <w:rPr>
+          <w:rFonts w:asciiTheme="majorHAnsi" w:eastAsiaTheme="majorEastAsia" w:hAnsiTheme="majorHAnsi" w:cstheme="majorBidi"/>
+          <w:color w:val="3A7C22" w:themeColor="accent6" w:themeShade="BF"/>
+          <w:sz w:val="28"/>
+          <w:szCs w:val="28"/>
+        </w:rPr>
+      </w:pPr>
+      <w:r>
+        <w:rPr>
+          <w:rFonts w:asciiTheme="majorHAnsi" w:eastAsiaTheme="majorEastAsia" w:hAnsiTheme="majorHAnsi" w:cstheme="majorBidi"/>
+          <w:color w:val="3A7C22" w:themeColor="accent6" w:themeShade="BF"/>
+          <w:sz w:val="28"/>
+          <w:szCs w:val="28"/>
+        </w:rPr>
+        <w:t>7. Policies</w:t>
+      </w:r>
+    </w:p>
+    <w:p>
+      <w:r>
+        <w:t>Represents terms, conditions, and guidelines related to trips, bookings, cancellations, and rewards. This ensures clarity for users and agencies about platform rules.</w:t>
+      </w:r>
+    </w:p>
+    <w:p>
+      <w:pPr>
+        <w:rPr>
+          <w:rFonts w:asciiTheme="majorHAnsi" w:eastAsiaTheme="majorEastAsia" w:hAnsiTheme="majorHAnsi" w:cstheme="majorBidi"/>
+          <w:color w:val="3A7C22" w:themeColor="accent6" w:themeShade="BF"/>
+          <w:sz w:val="28"/>
+          <w:szCs w:val="28"/>
+        </w:rPr>
+      </w:pPr>
+      <w:r>
+        <w:rPr>
+          <w:rFonts w:asciiTheme="majorHAnsi" w:eastAsiaTheme="majorEastAsia" w:hAnsiTheme="majorHAnsi" w:cstheme="majorBidi"/>
+          <w:color w:val="3A7C22" w:themeColor="accent6" w:themeShade="BF"/>
+          <w:sz w:val="28"/>
+          <w:szCs w:val="28"/>
+        </w:rPr>
+        <w:t>8. Q&amp;A</w:t>
+      </w:r>
+    </w:p>
+    <w:p>
+      <w:r>
+        <w:t>Represents a database of questions and answers, facilitating user inquiries and support. This entity helps improve user engagement and provides quick assistance.</w:t>
+      </w:r>
+    </w:p>
+    <w:p>
+      <w:pPr>
+        <w:rPr>
+          <w:rFonts w:asciiTheme="majorHAnsi" w:eastAsiaTheme="majorEastAsia" w:hAnsiTheme="majorHAnsi" w:cstheme="majorBidi"/>
+          <w:color w:val="3A7C22" w:themeColor="accent6" w:themeShade="BF"/>
+          <w:sz w:val="28"/>
+          <w:szCs w:val="28"/>
+        </w:rPr>
+      </w:pPr>
+      <w:r>
+        <w:rPr>
+          <w:rFonts w:asciiTheme="majorHAnsi" w:eastAsiaTheme="majorEastAsia" w:hAnsiTheme="majorHAnsi" w:cstheme="majorBidi"/>
+          <w:color w:val="3A7C22" w:themeColor="accent6" w:themeShade="BF"/>
+          <w:sz w:val="28"/>
+          <w:szCs w:val="28"/>
+        </w:rPr>
+        <w:t>9. Rewards</w:t>
+      </w:r>
+    </w:p>
+    <w:p>
+      <w:pPr>
+        <w:rPr>
+          <w:rFonts w:asciiTheme="majorHAnsi" w:eastAsiaTheme="majorEastAsia" w:hAnsiTheme="majorHAnsi" w:cstheme="majorBidi"/>
+          <w:color w:val="3A7C22" w:themeColor="accent6" w:themeShade="BF"/>
+          <w:sz w:val="28"/>
+          <w:szCs w:val="28"/>
+        </w:rPr>
+      </w:pPr>
+      <w:r>
+        <w:lastRenderedPageBreak/>
+        <w:t xml:space="preserve">Represents a system to incentivize travelers for their activity on the platform, such as booking trips </w:t>
+      </w:r>
+      <w:r>
+        <w:t xml:space="preserve">or </w:t>
+      </w:r>
+      <w:r>
+        <w:t>leaving reviews. Rewards can include points, discounts, or other benefits.</w:t>
+      </w:r>
+    </w:p>
+    <w:p>
+      <w:pPr>
+        <w:rPr>
+          <w:rFonts w:asciiTheme="majorHAnsi" w:eastAsiaTheme="majorEastAsia" w:hAnsiTheme="majorHAnsi" w:cstheme="majorBidi"/>
+          <w:color w:val="3A7C22" w:themeColor="accent6" w:themeShade="BF"/>
+          <w:sz w:val="28"/>
+          <w:szCs w:val="28"/>
+        </w:rPr>
+      </w:pPr>
+      <w:r>
+        <w:rPr>
+          <w:rFonts w:asciiTheme="majorHAnsi" w:eastAsiaTheme="majorEastAsia" w:hAnsiTheme="majorHAnsi" w:cstheme="majorBidi"/>
+          <w:color w:val="3A7C22" w:themeColor="accent6" w:themeShade="BF"/>
+          <w:sz w:val="28"/>
+          <w:szCs w:val="28"/>
+        </w:rPr>
+        <w:t>10. Tickets</w:t>
+      </w:r>
+    </w:p>
+    <w:p>
+      <w:r>
+        <w:t>Represents booked tickets for specific trips. This entity manages ticket details, including trip, traveler, and payment status, to ensure proper tracking and organization.</w:t>
+      </w:r>
+    </w:p>
+    <w:p>
+      <w:pPr>
+        <w:rPr>
+          <w:rFonts w:asciiTheme="majorHAnsi" w:eastAsiaTheme="majorEastAsia" w:hAnsiTheme="majorHAnsi" w:cstheme="majorBidi"/>
+          <w:color w:val="3A7C22" w:themeColor="accent6" w:themeShade="BF"/>
+          <w:sz w:val="28"/>
+          <w:szCs w:val="28"/>
+        </w:rPr>
+      </w:pPr>
+      <w:r>
+        <w:rPr>
+          <w:rFonts w:asciiTheme="majorHAnsi" w:eastAsiaTheme="majorEastAsia" w:hAnsiTheme="majorHAnsi" w:cstheme="majorBidi"/>
+          <w:color w:val="3A7C22" w:themeColor="accent6" w:themeShade="BF"/>
+          <w:sz w:val="28"/>
+          <w:szCs w:val="28"/>
+        </w:rPr>
+        <w:t>11. Notification</w:t>
+      </w:r>
+    </w:p>
+    <w:p>
+      <w:r>
+        <w:t>Represents system-generated messages or updates sent to users about bookings, promotions, reminders, or other important activities.</w:t>
+      </w:r>
+    </w:p>
+    <w:p>
+      <w:pPr>
+        <w:rPr>
+          <w:rFonts w:asciiTheme="majorHAnsi" w:eastAsiaTheme="majorEastAsia" w:hAnsiTheme="majorHAnsi" w:cstheme="majorBidi"/>
+          <w:color w:val="3A7C22" w:themeColor="accent6" w:themeShade="BF"/>
+          <w:sz w:val="28"/>
+          <w:szCs w:val="28"/>
+        </w:rPr>
+      </w:pPr>
+      <w:r>
+        <w:rPr>
+          <w:rFonts w:asciiTheme="majorHAnsi" w:eastAsiaTheme="majorEastAsia" w:hAnsiTheme="majorHAnsi" w:cstheme="majorBidi"/>
+          <w:color w:val="3A7C22" w:themeColor="accent6" w:themeShade="BF"/>
+          <w:sz w:val="28"/>
+          <w:szCs w:val="28"/>
+        </w:rPr>
+        <w:t>12</w:t>
+      </w:r>
+      <w:r>
+        <w:rPr>
+          <w:rFonts w:asciiTheme="majorHAnsi" w:eastAsiaTheme="majorEastAsia" w:hAnsiTheme="majorHAnsi" w:cstheme="majorBidi"/>
+          <w:color w:val="3A7C22" w:themeColor="accent6" w:themeShade="BF"/>
+          <w:sz w:val="28"/>
+          <w:szCs w:val="28"/>
+        </w:rPr>
+        <w:t>. Profile</w:t>
+      </w:r>
+    </w:p>
+    <w:p>
+      <w:r>
+        <w:t>Represents detailed user information, allowing users to personalize their experience on the platform</w:t>
+      </w:r>
+      <w:r>
+        <w:t>.</w:t>
+      </w:r>
+    </w:p>
+    <w:p/>
+    <w:p/>
+    <w:p/>
     <w:p/>
     <w:p/>
     <w:sectPr>

</xml_diff>

<commit_message>
updated relations and ER diagram to the report
</commit_message>
<xml_diff>
--- a/documents/ER Report.docx
+++ b/documents/ER Report.docx
@@ -711,10 +711,12 @@
         <w:pStyle w:val="Heading1"/>
         <w:spacing w:line="480" w:lineRule="auto"/>
       </w:pPr>
+      <w:bookmarkStart w:id="1" w:name="_Toc183195630"/>
       <w:r>
         <w:lastRenderedPageBreak/>
         <w:t>Problem definition:</w:t>
       </w:r>
+      <w:bookmarkEnd w:id="1"/>
     </w:p>
     <w:p>
       <w:pPr>
@@ -767,17 +769,1814 @@
       </w:pPr>
       <w:r>
         <w:t>For travel agencies, Trip Sync offers tools to promote services, manage bookings, and encourage repeat business through targeted promotions and user feedback. Administrators are equipped with oversight features to monitor platform quality, resolve issues, and ensure a seamless experience for all users. By addressing these challenges, Trip Sync creates a unified and engaging ecosystem that transforms how travelers and agencies interact in the digital travel landscape.</w:t>
+      </w:r>
+    </w:p>
+    <w:p>
+      <w:pPr>
+        <w:spacing w:line="360" w:lineRule="auto"/>
+      </w:pPr>
+    </w:p>
+    <w:sdt>
+      <w:sdtPr>
+        <w:rPr>
+          <w:rFonts w:asciiTheme="minorHAnsi" w:eastAsiaTheme="minorEastAsia" w:hAnsiTheme="minorHAnsi" w:cstheme="minorBidi"/>
+          <w:color w:val="auto"/>
+          <w:sz w:val="21"/>
+          <w:szCs w:val="21"/>
+        </w:rPr>
+        <w:id w:val="-1758045458"/>
+        <w:docPartObj>
+          <w:docPartGallery w:val="Table of Contents"/>
+          <w:docPartUnique/>
+        </w:docPartObj>
+      </w:sdtPr>
+      <w:sdtEndPr>
+        <w:rPr>
+          <w:b/>
+          <w:bCs/>
+          <w:noProof/>
+        </w:rPr>
+      </w:sdtEndPr>
+      <w:sdtContent>
+        <w:p>
+          <w:pPr>
+            <w:pStyle w:val="TOCHeading"/>
+          </w:pPr>
+          <w:r>
+            <w:t>Table of Contents</w:t>
+          </w:r>
+        </w:p>
+        <w:p>
+          <w:pPr>
+            <w:pStyle w:val="TOC1"/>
+            <w:tabs>
+              <w:tab w:val="right" w:leader="dot" w:pos="9350"/>
+            </w:tabs>
+            <w:rPr>
+              <w:noProof/>
+              <w:kern w:val="2"/>
+              <w:sz w:val="22"/>
+              <w:szCs w:val="22"/>
+              <w:lang w:val="en-GB" w:eastAsia="en-GB"/>
+              <w14:ligatures w14:val="standardContextual"/>
+            </w:rPr>
+          </w:pPr>
+          <w:r>
+            <w:fldChar w:fldCharType="begin"/>
+          </w:r>
+          <w:r>
+            <w:instrText xml:space="preserve"> TOC \o "1-3" \h \z \u </w:instrText>
+          </w:r>
+          <w:r>
+            <w:fldChar w:fldCharType="separate"/>
+          </w:r>
+          <w:hyperlink w:anchor="_Toc183195630" w:history="1">
+            <w:r>
+              <w:rPr>
+                <w:rStyle w:val="Hyperlink"/>
+                <w:noProof/>
+              </w:rPr>
+              <w:t>Problem definition:</w:t>
+            </w:r>
+            <w:r>
+              <w:rPr>
+                <w:noProof/>
+                <w:webHidden/>
+              </w:rPr>
+              <w:tab/>
+            </w:r>
+            <w:r>
+              <w:rPr>
+                <w:noProof/>
+                <w:webHidden/>
+              </w:rPr>
+              <w:fldChar w:fldCharType="begin"/>
+            </w:r>
+            <w:r>
+              <w:rPr>
+                <w:noProof/>
+                <w:webHidden/>
+              </w:rPr>
+              <w:instrText xml:space="preserve"> PAGEREF _Toc183195630 \h </w:instrText>
+            </w:r>
+            <w:r>
+              <w:rPr>
+                <w:noProof/>
+                <w:webHidden/>
+              </w:rPr>
+            </w:r>
+            <w:r>
+              <w:rPr>
+                <w:noProof/>
+                <w:webHidden/>
+              </w:rPr>
+              <w:fldChar w:fldCharType="separate"/>
+            </w:r>
+            <w:r>
+              <w:rPr>
+                <w:noProof/>
+                <w:webHidden/>
+              </w:rPr>
+              <w:t>2</w:t>
+            </w:r>
+            <w:r>
+              <w:rPr>
+                <w:noProof/>
+                <w:webHidden/>
+              </w:rPr>
+              <w:fldChar w:fldCharType="end"/>
+            </w:r>
+          </w:hyperlink>
+        </w:p>
+        <w:p>
+          <w:pPr>
+            <w:pStyle w:val="TOC1"/>
+            <w:tabs>
+              <w:tab w:val="right" w:leader="dot" w:pos="9350"/>
+            </w:tabs>
+            <w:rPr>
+              <w:noProof/>
+              <w:kern w:val="2"/>
+              <w:sz w:val="22"/>
+              <w:szCs w:val="22"/>
+              <w:lang w:val="en-GB" w:eastAsia="en-GB"/>
+              <w14:ligatures w14:val="standardContextual"/>
+            </w:rPr>
+          </w:pPr>
+          <w:hyperlink w:anchor="_Toc183195631" w:history="1">
+            <w:r>
+              <w:rPr>
+                <w:rStyle w:val="Hyperlink"/>
+                <w:b/>
+                <w:bCs/>
+                <w:noProof/>
+              </w:rPr>
+              <w:t>Users:</w:t>
+            </w:r>
+            <w:r>
+              <w:rPr>
+                <w:noProof/>
+                <w:webHidden/>
+              </w:rPr>
+              <w:tab/>
+            </w:r>
+            <w:r>
+              <w:rPr>
+                <w:noProof/>
+                <w:webHidden/>
+              </w:rPr>
+              <w:fldChar w:fldCharType="begin"/>
+            </w:r>
+            <w:r>
+              <w:rPr>
+                <w:noProof/>
+                <w:webHidden/>
+              </w:rPr>
+              <w:instrText xml:space="preserve"> PAGEREF _Toc183195631 \h </w:instrText>
+            </w:r>
+            <w:r>
+              <w:rPr>
+                <w:noProof/>
+                <w:webHidden/>
+              </w:rPr>
+            </w:r>
+            <w:r>
+              <w:rPr>
+                <w:noProof/>
+                <w:webHidden/>
+              </w:rPr>
+              <w:fldChar w:fldCharType="separate"/>
+            </w:r>
+            <w:r>
+              <w:rPr>
+                <w:noProof/>
+                <w:webHidden/>
+              </w:rPr>
+              <w:t>4</w:t>
+            </w:r>
+            <w:r>
+              <w:rPr>
+                <w:noProof/>
+                <w:webHidden/>
+              </w:rPr>
+              <w:fldChar w:fldCharType="end"/>
+            </w:r>
+          </w:hyperlink>
+        </w:p>
+        <w:p>
+          <w:pPr>
+            <w:pStyle w:val="TOC2"/>
+            <w:tabs>
+              <w:tab w:val="left" w:pos="660"/>
+              <w:tab w:val="right" w:leader="dot" w:pos="9350"/>
+            </w:tabs>
+            <w:rPr>
+              <w:noProof/>
+              <w:kern w:val="2"/>
+              <w:sz w:val="22"/>
+              <w:szCs w:val="22"/>
+              <w:lang w:val="en-GB" w:eastAsia="en-GB"/>
+              <w14:ligatures w14:val="standardContextual"/>
+            </w:rPr>
+          </w:pPr>
+          <w:hyperlink w:anchor="_Toc183195632" w:history="1">
+            <w:r>
+              <w:rPr>
+                <w:rStyle w:val="Hyperlink"/>
+                <w:rFonts w:ascii="Symbol" w:hAnsi="Symbol"/>
+                <w:noProof/>
+              </w:rPr>
+              <w:t></w:t>
+            </w:r>
+            <w:r>
+              <w:rPr>
+                <w:noProof/>
+                <w:kern w:val="2"/>
+                <w:sz w:val="22"/>
+                <w:szCs w:val="22"/>
+                <w:lang w:val="en-GB" w:eastAsia="en-GB"/>
+                <w14:ligatures w14:val="standardContextual"/>
+              </w:rPr>
+              <w:tab/>
+            </w:r>
+            <w:r>
+              <w:rPr>
+                <w:rStyle w:val="Hyperlink"/>
+                <w:noProof/>
+              </w:rPr>
+              <w:t>Traveler</w:t>
+            </w:r>
+            <w:r>
+              <w:rPr>
+                <w:noProof/>
+                <w:webHidden/>
+              </w:rPr>
+              <w:tab/>
+            </w:r>
+            <w:r>
+              <w:rPr>
+                <w:noProof/>
+                <w:webHidden/>
+              </w:rPr>
+              <w:fldChar w:fldCharType="begin"/>
+            </w:r>
+            <w:r>
+              <w:rPr>
+                <w:noProof/>
+                <w:webHidden/>
+              </w:rPr>
+              <w:instrText xml:space="preserve"> PAGEREF _Toc183195632 \h </w:instrText>
+            </w:r>
+            <w:r>
+              <w:rPr>
+                <w:noProof/>
+                <w:webHidden/>
+              </w:rPr>
+            </w:r>
+            <w:r>
+              <w:rPr>
+                <w:noProof/>
+                <w:webHidden/>
+              </w:rPr>
+              <w:fldChar w:fldCharType="separate"/>
+            </w:r>
+            <w:r>
+              <w:rPr>
+                <w:noProof/>
+                <w:webHidden/>
+              </w:rPr>
+              <w:t>4</w:t>
+            </w:r>
+            <w:r>
+              <w:rPr>
+                <w:noProof/>
+                <w:webHidden/>
+              </w:rPr>
+              <w:fldChar w:fldCharType="end"/>
+            </w:r>
+          </w:hyperlink>
+        </w:p>
+        <w:p>
+          <w:pPr>
+            <w:pStyle w:val="TOC2"/>
+            <w:tabs>
+              <w:tab w:val="left" w:pos="660"/>
+              <w:tab w:val="right" w:leader="dot" w:pos="9350"/>
+            </w:tabs>
+            <w:rPr>
+              <w:noProof/>
+              <w:kern w:val="2"/>
+              <w:sz w:val="22"/>
+              <w:szCs w:val="22"/>
+              <w:lang w:val="en-GB" w:eastAsia="en-GB"/>
+              <w14:ligatures w14:val="standardContextual"/>
+            </w:rPr>
+          </w:pPr>
+          <w:hyperlink w:anchor="_Toc183195633" w:history="1">
+            <w:r>
+              <w:rPr>
+                <w:rStyle w:val="Hyperlink"/>
+                <w:rFonts w:ascii="Symbol" w:hAnsi="Symbol"/>
+                <w:noProof/>
+              </w:rPr>
+              <w:t></w:t>
+            </w:r>
+            <w:r>
+              <w:rPr>
+                <w:noProof/>
+                <w:kern w:val="2"/>
+                <w:sz w:val="22"/>
+                <w:szCs w:val="22"/>
+                <w:lang w:val="en-GB" w:eastAsia="en-GB"/>
+                <w14:ligatures w14:val="standardContextual"/>
+              </w:rPr>
+              <w:tab/>
+            </w:r>
+            <w:r>
+              <w:rPr>
+                <w:rStyle w:val="Hyperlink"/>
+                <w:noProof/>
+              </w:rPr>
+              <w:t>Travel Agency</w:t>
+            </w:r>
+            <w:r>
+              <w:rPr>
+                <w:noProof/>
+                <w:webHidden/>
+              </w:rPr>
+              <w:tab/>
+            </w:r>
+            <w:r>
+              <w:rPr>
+                <w:noProof/>
+                <w:webHidden/>
+              </w:rPr>
+              <w:fldChar w:fldCharType="begin"/>
+            </w:r>
+            <w:r>
+              <w:rPr>
+                <w:noProof/>
+                <w:webHidden/>
+              </w:rPr>
+              <w:instrText xml:space="preserve"> PAGEREF _Toc183195633 \h </w:instrText>
+            </w:r>
+            <w:r>
+              <w:rPr>
+                <w:noProof/>
+                <w:webHidden/>
+              </w:rPr>
+            </w:r>
+            <w:r>
+              <w:rPr>
+                <w:noProof/>
+                <w:webHidden/>
+              </w:rPr>
+              <w:fldChar w:fldCharType="separate"/>
+            </w:r>
+            <w:r>
+              <w:rPr>
+                <w:noProof/>
+                <w:webHidden/>
+              </w:rPr>
+              <w:t>4</w:t>
+            </w:r>
+            <w:r>
+              <w:rPr>
+                <w:noProof/>
+                <w:webHidden/>
+              </w:rPr>
+              <w:fldChar w:fldCharType="end"/>
+            </w:r>
+          </w:hyperlink>
+        </w:p>
+        <w:p>
+          <w:pPr>
+            <w:pStyle w:val="TOC2"/>
+            <w:tabs>
+              <w:tab w:val="left" w:pos="660"/>
+              <w:tab w:val="right" w:leader="dot" w:pos="9350"/>
+            </w:tabs>
+            <w:rPr>
+              <w:noProof/>
+              <w:kern w:val="2"/>
+              <w:sz w:val="22"/>
+              <w:szCs w:val="22"/>
+              <w:lang w:val="en-GB" w:eastAsia="en-GB"/>
+              <w14:ligatures w14:val="standardContextual"/>
+            </w:rPr>
+          </w:pPr>
+          <w:hyperlink w:anchor="_Toc183195634" w:history="1">
+            <w:r>
+              <w:rPr>
+                <w:rStyle w:val="Hyperlink"/>
+                <w:rFonts w:ascii="Symbol" w:hAnsi="Symbol"/>
+                <w:noProof/>
+              </w:rPr>
+              <w:t></w:t>
+            </w:r>
+            <w:r>
+              <w:rPr>
+                <w:noProof/>
+                <w:kern w:val="2"/>
+                <w:sz w:val="22"/>
+                <w:szCs w:val="22"/>
+                <w:lang w:val="en-GB" w:eastAsia="en-GB"/>
+                <w14:ligatures w14:val="standardContextual"/>
+              </w:rPr>
+              <w:tab/>
+            </w:r>
+            <w:r>
+              <w:rPr>
+                <w:rStyle w:val="Hyperlink"/>
+                <w:noProof/>
+              </w:rPr>
+              <w:t>Admin</w:t>
+            </w:r>
+            <w:r>
+              <w:rPr>
+                <w:noProof/>
+                <w:webHidden/>
+              </w:rPr>
+              <w:tab/>
+            </w:r>
+            <w:r>
+              <w:rPr>
+                <w:noProof/>
+                <w:webHidden/>
+              </w:rPr>
+              <w:fldChar w:fldCharType="begin"/>
+            </w:r>
+            <w:r>
+              <w:rPr>
+                <w:noProof/>
+                <w:webHidden/>
+              </w:rPr>
+              <w:instrText xml:space="preserve"> PAGEREF _Toc183195634 \h </w:instrText>
+            </w:r>
+            <w:r>
+              <w:rPr>
+                <w:noProof/>
+                <w:webHidden/>
+              </w:rPr>
+            </w:r>
+            <w:r>
+              <w:rPr>
+                <w:noProof/>
+                <w:webHidden/>
+              </w:rPr>
+              <w:fldChar w:fldCharType="separate"/>
+            </w:r>
+            <w:r>
+              <w:rPr>
+                <w:noProof/>
+                <w:webHidden/>
+              </w:rPr>
+              <w:t>4</w:t>
+            </w:r>
+            <w:r>
+              <w:rPr>
+                <w:noProof/>
+                <w:webHidden/>
+              </w:rPr>
+              <w:fldChar w:fldCharType="end"/>
+            </w:r>
+          </w:hyperlink>
+        </w:p>
+        <w:p>
+          <w:pPr>
+            <w:pStyle w:val="TOC1"/>
+            <w:tabs>
+              <w:tab w:val="right" w:leader="dot" w:pos="9350"/>
+            </w:tabs>
+            <w:rPr>
+              <w:noProof/>
+              <w:kern w:val="2"/>
+              <w:sz w:val="22"/>
+              <w:szCs w:val="22"/>
+              <w:lang w:val="en-GB" w:eastAsia="en-GB"/>
+              <w14:ligatures w14:val="standardContextual"/>
+            </w:rPr>
+          </w:pPr>
+          <w:hyperlink w:anchor="_Toc183195635" w:history="1">
+            <w:r>
+              <w:rPr>
+                <w:rStyle w:val="Hyperlink"/>
+                <w:b/>
+                <w:bCs/>
+                <w:noProof/>
+              </w:rPr>
+              <w:t>Entity Types:</w:t>
+            </w:r>
+            <w:r>
+              <w:rPr>
+                <w:noProof/>
+                <w:webHidden/>
+              </w:rPr>
+              <w:tab/>
+            </w:r>
+            <w:r>
+              <w:rPr>
+                <w:noProof/>
+                <w:webHidden/>
+              </w:rPr>
+              <w:fldChar w:fldCharType="begin"/>
+            </w:r>
+            <w:r>
+              <w:rPr>
+                <w:noProof/>
+                <w:webHidden/>
+              </w:rPr>
+              <w:instrText xml:space="preserve"> PAGEREF _Toc183195635 \h </w:instrText>
+            </w:r>
+            <w:r>
+              <w:rPr>
+                <w:noProof/>
+                <w:webHidden/>
+              </w:rPr>
+            </w:r>
+            <w:r>
+              <w:rPr>
+                <w:noProof/>
+                <w:webHidden/>
+              </w:rPr>
+              <w:fldChar w:fldCharType="separate"/>
+            </w:r>
+            <w:r>
+              <w:rPr>
+                <w:noProof/>
+                <w:webHidden/>
+              </w:rPr>
+              <w:t>5</w:t>
+            </w:r>
+            <w:r>
+              <w:rPr>
+                <w:noProof/>
+                <w:webHidden/>
+              </w:rPr>
+              <w:fldChar w:fldCharType="end"/>
+            </w:r>
+          </w:hyperlink>
+        </w:p>
+        <w:p>
+          <w:pPr>
+            <w:pStyle w:val="TOC1"/>
+            <w:tabs>
+              <w:tab w:val="right" w:leader="dot" w:pos="9350"/>
+            </w:tabs>
+            <w:rPr>
+              <w:noProof/>
+              <w:kern w:val="2"/>
+              <w:sz w:val="22"/>
+              <w:szCs w:val="22"/>
+              <w:lang w:val="en-GB" w:eastAsia="en-GB"/>
+              <w14:ligatures w14:val="standardContextual"/>
+            </w:rPr>
+          </w:pPr>
+          <w:hyperlink w:anchor="_Toc183195636" w:history="1">
+            <w:r>
+              <w:rPr>
+                <w:rStyle w:val="Hyperlink"/>
+                <w:b/>
+                <w:bCs/>
+                <w:noProof/>
+              </w:rPr>
+              <w:t>Relationships:</w:t>
+            </w:r>
+            <w:r>
+              <w:rPr>
+                <w:noProof/>
+                <w:webHidden/>
+              </w:rPr>
+              <w:tab/>
+            </w:r>
+            <w:r>
+              <w:rPr>
+                <w:noProof/>
+                <w:webHidden/>
+              </w:rPr>
+              <w:fldChar w:fldCharType="begin"/>
+            </w:r>
+            <w:r>
+              <w:rPr>
+                <w:noProof/>
+                <w:webHidden/>
+              </w:rPr>
+              <w:instrText xml:space="preserve"> PAGEREF _Toc183195636 \h </w:instrText>
+            </w:r>
+            <w:r>
+              <w:rPr>
+                <w:noProof/>
+                <w:webHidden/>
+              </w:rPr>
+            </w:r>
+            <w:r>
+              <w:rPr>
+                <w:noProof/>
+                <w:webHidden/>
+              </w:rPr>
+              <w:fldChar w:fldCharType="separate"/>
+            </w:r>
+            <w:r>
+              <w:rPr>
+                <w:noProof/>
+                <w:webHidden/>
+              </w:rPr>
+              <w:t>6</w:t>
+            </w:r>
+            <w:r>
+              <w:rPr>
+                <w:noProof/>
+                <w:webHidden/>
+              </w:rPr>
+              <w:fldChar w:fldCharType="end"/>
+            </w:r>
+          </w:hyperlink>
+        </w:p>
+        <w:p>
+          <w:pPr>
+            <w:pStyle w:val="TOC2"/>
+            <w:tabs>
+              <w:tab w:val="right" w:leader="dot" w:pos="9350"/>
+            </w:tabs>
+            <w:rPr>
+              <w:noProof/>
+              <w:kern w:val="2"/>
+              <w:sz w:val="22"/>
+              <w:szCs w:val="22"/>
+              <w:lang w:val="en-GB" w:eastAsia="en-GB"/>
+              <w14:ligatures w14:val="standardContextual"/>
+            </w:rPr>
+          </w:pPr>
+          <w:hyperlink w:anchor="_Toc183195637" w:history="1">
+            <w:r>
+              <w:rPr>
+                <w:rStyle w:val="Hyperlink"/>
+                <w:b/>
+                <w:bCs/>
+                <w:noProof/>
+              </w:rPr>
+              <w:t>1.</w:t>
+            </w:r>
+            <w:r>
+              <w:rPr>
+                <w:rStyle w:val="Hyperlink"/>
+                <w:b/>
+                <w:bCs/>
+                <w:noProof/>
+                <w:lang w:val="en-GB" w:bidi="ar-EG"/>
+              </w:rPr>
+              <w:t>Message → User:</w:t>
+            </w:r>
+            <w:r>
+              <w:rPr>
+                <w:noProof/>
+                <w:webHidden/>
+              </w:rPr>
+              <w:tab/>
+            </w:r>
+            <w:r>
+              <w:rPr>
+                <w:noProof/>
+                <w:webHidden/>
+              </w:rPr>
+              <w:fldChar w:fldCharType="begin"/>
+            </w:r>
+            <w:r>
+              <w:rPr>
+                <w:noProof/>
+                <w:webHidden/>
+              </w:rPr>
+              <w:instrText xml:space="preserve"> PAGEREF _Toc183195637 \h </w:instrText>
+            </w:r>
+            <w:r>
+              <w:rPr>
+                <w:noProof/>
+                <w:webHidden/>
+              </w:rPr>
+            </w:r>
+            <w:r>
+              <w:rPr>
+                <w:noProof/>
+                <w:webHidden/>
+              </w:rPr>
+              <w:fldChar w:fldCharType="separate"/>
+            </w:r>
+            <w:r>
+              <w:rPr>
+                <w:noProof/>
+                <w:webHidden/>
+              </w:rPr>
+              <w:t>6</w:t>
+            </w:r>
+            <w:r>
+              <w:rPr>
+                <w:noProof/>
+                <w:webHidden/>
+              </w:rPr>
+              <w:fldChar w:fldCharType="end"/>
+            </w:r>
+          </w:hyperlink>
+        </w:p>
+        <w:p>
+          <w:pPr>
+            <w:pStyle w:val="TOC2"/>
+            <w:tabs>
+              <w:tab w:val="right" w:leader="dot" w:pos="9350"/>
+            </w:tabs>
+            <w:rPr>
+              <w:noProof/>
+              <w:kern w:val="2"/>
+              <w:sz w:val="22"/>
+              <w:szCs w:val="22"/>
+              <w:lang w:val="en-GB" w:eastAsia="en-GB"/>
+              <w14:ligatures w14:val="standardContextual"/>
+            </w:rPr>
+          </w:pPr>
+          <w:hyperlink w:anchor="_Toc183195638" w:history="1">
+            <w:r>
+              <w:rPr>
+                <w:rStyle w:val="Hyperlink"/>
+                <w:b/>
+                <w:bCs/>
+                <w:noProof/>
+                <w:lang w:val="en-GB" w:bidi="ar-EG"/>
+              </w:rPr>
+              <w:t>2.User → Profile:</w:t>
+            </w:r>
+            <w:r>
+              <w:rPr>
+                <w:noProof/>
+                <w:webHidden/>
+              </w:rPr>
+              <w:tab/>
+            </w:r>
+            <w:r>
+              <w:rPr>
+                <w:noProof/>
+                <w:webHidden/>
+              </w:rPr>
+              <w:fldChar w:fldCharType="begin"/>
+            </w:r>
+            <w:r>
+              <w:rPr>
+                <w:noProof/>
+                <w:webHidden/>
+              </w:rPr>
+              <w:instrText xml:space="preserve"> PAGEREF _Toc183195638 \h </w:instrText>
+            </w:r>
+            <w:r>
+              <w:rPr>
+                <w:noProof/>
+                <w:webHidden/>
+              </w:rPr>
+            </w:r>
+            <w:r>
+              <w:rPr>
+                <w:noProof/>
+                <w:webHidden/>
+              </w:rPr>
+              <w:fldChar w:fldCharType="separate"/>
+            </w:r>
+            <w:r>
+              <w:rPr>
+                <w:noProof/>
+                <w:webHidden/>
+              </w:rPr>
+              <w:t>6</w:t>
+            </w:r>
+            <w:r>
+              <w:rPr>
+                <w:noProof/>
+                <w:webHidden/>
+              </w:rPr>
+              <w:fldChar w:fldCharType="end"/>
+            </w:r>
+          </w:hyperlink>
+        </w:p>
+        <w:p>
+          <w:pPr>
+            <w:pStyle w:val="TOC2"/>
+            <w:tabs>
+              <w:tab w:val="right" w:leader="dot" w:pos="9350"/>
+            </w:tabs>
+            <w:rPr>
+              <w:noProof/>
+              <w:kern w:val="2"/>
+              <w:sz w:val="22"/>
+              <w:szCs w:val="22"/>
+              <w:lang w:val="en-GB" w:eastAsia="en-GB"/>
+              <w14:ligatures w14:val="standardContextual"/>
+            </w:rPr>
+          </w:pPr>
+          <w:hyperlink w:anchor="_Toc183195639" w:history="1">
+            <w:r>
+              <w:rPr>
+                <w:rStyle w:val="Hyperlink"/>
+                <w:b/>
+                <w:bCs/>
+                <w:noProof/>
+                <w:lang w:val="en-GB" w:bidi="ar-EG"/>
+              </w:rPr>
+              <w:t>3.User → Blogs:</w:t>
+            </w:r>
+            <w:r>
+              <w:rPr>
+                <w:noProof/>
+                <w:webHidden/>
+              </w:rPr>
+              <w:tab/>
+            </w:r>
+            <w:r>
+              <w:rPr>
+                <w:noProof/>
+                <w:webHidden/>
+              </w:rPr>
+              <w:fldChar w:fldCharType="begin"/>
+            </w:r>
+            <w:r>
+              <w:rPr>
+                <w:noProof/>
+                <w:webHidden/>
+              </w:rPr>
+              <w:instrText xml:space="preserve"> PAGEREF _Toc183195639 \h </w:instrText>
+            </w:r>
+            <w:r>
+              <w:rPr>
+                <w:noProof/>
+                <w:webHidden/>
+              </w:rPr>
+            </w:r>
+            <w:r>
+              <w:rPr>
+                <w:noProof/>
+                <w:webHidden/>
+              </w:rPr>
+              <w:fldChar w:fldCharType="separate"/>
+            </w:r>
+            <w:r>
+              <w:rPr>
+                <w:noProof/>
+                <w:webHidden/>
+              </w:rPr>
+              <w:t>6</w:t>
+            </w:r>
+            <w:r>
+              <w:rPr>
+                <w:noProof/>
+                <w:webHidden/>
+              </w:rPr>
+              <w:fldChar w:fldCharType="end"/>
+            </w:r>
+          </w:hyperlink>
+        </w:p>
+        <w:p>
+          <w:pPr>
+            <w:pStyle w:val="TOC2"/>
+            <w:tabs>
+              <w:tab w:val="right" w:leader="dot" w:pos="9350"/>
+            </w:tabs>
+            <w:rPr>
+              <w:noProof/>
+              <w:kern w:val="2"/>
+              <w:sz w:val="22"/>
+              <w:szCs w:val="22"/>
+              <w:lang w:val="en-GB" w:eastAsia="en-GB"/>
+              <w14:ligatures w14:val="standardContextual"/>
+            </w:rPr>
+          </w:pPr>
+          <w:hyperlink w:anchor="_Toc183195640" w:history="1">
+            <w:r>
+              <w:rPr>
+                <w:rStyle w:val="Hyperlink"/>
+                <w:b/>
+                <w:bCs/>
+                <w:noProof/>
+                <w:lang w:val="en-GB" w:bidi="ar-EG"/>
+              </w:rPr>
+              <w:t>4.Admin → Policies:</w:t>
+            </w:r>
+            <w:r>
+              <w:rPr>
+                <w:noProof/>
+                <w:webHidden/>
+              </w:rPr>
+              <w:tab/>
+            </w:r>
+            <w:r>
+              <w:rPr>
+                <w:noProof/>
+                <w:webHidden/>
+              </w:rPr>
+              <w:fldChar w:fldCharType="begin"/>
+            </w:r>
+            <w:r>
+              <w:rPr>
+                <w:noProof/>
+                <w:webHidden/>
+              </w:rPr>
+              <w:instrText xml:space="preserve"> PAGEREF _Toc183195640 \h </w:instrText>
+            </w:r>
+            <w:r>
+              <w:rPr>
+                <w:noProof/>
+                <w:webHidden/>
+              </w:rPr>
+            </w:r>
+            <w:r>
+              <w:rPr>
+                <w:noProof/>
+                <w:webHidden/>
+              </w:rPr>
+              <w:fldChar w:fldCharType="separate"/>
+            </w:r>
+            <w:r>
+              <w:rPr>
+                <w:noProof/>
+                <w:webHidden/>
+              </w:rPr>
+              <w:t>7</w:t>
+            </w:r>
+            <w:r>
+              <w:rPr>
+                <w:noProof/>
+                <w:webHidden/>
+              </w:rPr>
+              <w:fldChar w:fldCharType="end"/>
+            </w:r>
+          </w:hyperlink>
+        </w:p>
+        <w:p>
+          <w:pPr>
+            <w:pStyle w:val="TOC2"/>
+            <w:tabs>
+              <w:tab w:val="right" w:leader="dot" w:pos="9350"/>
+            </w:tabs>
+            <w:rPr>
+              <w:noProof/>
+              <w:kern w:val="2"/>
+              <w:sz w:val="22"/>
+              <w:szCs w:val="22"/>
+              <w:lang w:val="en-GB" w:eastAsia="en-GB"/>
+              <w14:ligatures w14:val="standardContextual"/>
+            </w:rPr>
+          </w:pPr>
+          <w:hyperlink w:anchor="_Toc183195641" w:history="1">
+            <w:r>
+              <w:rPr>
+                <w:rStyle w:val="Hyperlink"/>
+                <w:b/>
+                <w:bCs/>
+                <w:noProof/>
+                <w:lang w:val="en-GB" w:bidi="ar-EG"/>
+              </w:rPr>
+              <w:t>5.Admin → Rewards:</w:t>
+            </w:r>
+            <w:r>
+              <w:rPr>
+                <w:noProof/>
+                <w:webHidden/>
+              </w:rPr>
+              <w:tab/>
+            </w:r>
+            <w:r>
+              <w:rPr>
+                <w:noProof/>
+                <w:webHidden/>
+              </w:rPr>
+              <w:fldChar w:fldCharType="begin"/>
+            </w:r>
+            <w:r>
+              <w:rPr>
+                <w:noProof/>
+                <w:webHidden/>
+              </w:rPr>
+              <w:instrText xml:space="preserve"> PAGEREF _Toc183195641 \h </w:instrText>
+            </w:r>
+            <w:r>
+              <w:rPr>
+                <w:noProof/>
+                <w:webHidden/>
+              </w:rPr>
+            </w:r>
+            <w:r>
+              <w:rPr>
+                <w:noProof/>
+                <w:webHidden/>
+              </w:rPr>
+              <w:fldChar w:fldCharType="separate"/>
+            </w:r>
+            <w:r>
+              <w:rPr>
+                <w:noProof/>
+                <w:webHidden/>
+              </w:rPr>
+              <w:t>7</w:t>
+            </w:r>
+            <w:r>
+              <w:rPr>
+                <w:noProof/>
+                <w:webHidden/>
+              </w:rPr>
+              <w:fldChar w:fldCharType="end"/>
+            </w:r>
+          </w:hyperlink>
+        </w:p>
+        <w:p>
+          <w:pPr>
+            <w:pStyle w:val="TOC2"/>
+            <w:tabs>
+              <w:tab w:val="right" w:leader="dot" w:pos="9350"/>
+            </w:tabs>
+            <w:rPr>
+              <w:noProof/>
+              <w:kern w:val="2"/>
+              <w:sz w:val="22"/>
+              <w:szCs w:val="22"/>
+              <w:lang w:val="en-GB" w:eastAsia="en-GB"/>
+              <w14:ligatures w14:val="standardContextual"/>
+            </w:rPr>
+          </w:pPr>
+          <w:hyperlink w:anchor="_Toc183195642" w:history="1">
+            <w:r>
+              <w:rPr>
+                <w:rStyle w:val="Hyperlink"/>
+                <w:b/>
+                <w:bCs/>
+                <w:noProof/>
+                <w:lang w:val="en-GB" w:bidi="ar-EG"/>
+              </w:rPr>
+              <w:t>6.Admin → Q&amp;A:</w:t>
+            </w:r>
+            <w:r>
+              <w:rPr>
+                <w:noProof/>
+                <w:webHidden/>
+              </w:rPr>
+              <w:tab/>
+            </w:r>
+            <w:r>
+              <w:rPr>
+                <w:noProof/>
+                <w:webHidden/>
+              </w:rPr>
+              <w:fldChar w:fldCharType="begin"/>
+            </w:r>
+            <w:r>
+              <w:rPr>
+                <w:noProof/>
+                <w:webHidden/>
+              </w:rPr>
+              <w:instrText xml:space="preserve"> PAGEREF _Toc183195642 \h </w:instrText>
+            </w:r>
+            <w:r>
+              <w:rPr>
+                <w:noProof/>
+                <w:webHidden/>
+              </w:rPr>
+            </w:r>
+            <w:r>
+              <w:rPr>
+                <w:noProof/>
+                <w:webHidden/>
+              </w:rPr>
+              <w:fldChar w:fldCharType="separate"/>
+            </w:r>
+            <w:r>
+              <w:rPr>
+                <w:noProof/>
+                <w:webHidden/>
+              </w:rPr>
+              <w:t>7</w:t>
+            </w:r>
+            <w:r>
+              <w:rPr>
+                <w:noProof/>
+                <w:webHidden/>
+              </w:rPr>
+              <w:fldChar w:fldCharType="end"/>
+            </w:r>
+          </w:hyperlink>
+        </w:p>
+        <w:p>
+          <w:pPr>
+            <w:pStyle w:val="TOC2"/>
+            <w:tabs>
+              <w:tab w:val="right" w:leader="dot" w:pos="9350"/>
+            </w:tabs>
+            <w:rPr>
+              <w:noProof/>
+              <w:kern w:val="2"/>
+              <w:sz w:val="22"/>
+              <w:szCs w:val="22"/>
+              <w:lang w:val="en-GB" w:eastAsia="en-GB"/>
+              <w14:ligatures w14:val="standardContextual"/>
+            </w:rPr>
+          </w:pPr>
+          <w:hyperlink w:anchor="_Toc183195643" w:history="1">
+            <w:r>
+              <w:rPr>
+                <w:rStyle w:val="Hyperlink"/>
+                <w:b/>
+                <w:bCs/>
+                <w:noProof/>
+                <w:lang w:val="en-GB" w:bidi="ar-EG"/>
+              </w:rPr>
+              <w:t>7.Travel Agency → Q&amp;A:</w:t>
+            </w:r>
+            <w:r>
+              <w:rPr>
+                <w:noProof/>
+                <w:webHidden/>
+              </w:rPr>
+              <w:tab/>
+            </w:r>
+            <w:r>
+              <w:rPr>
+                <w:noProof/>
+                <w:webHidden/>
+              </w:rPr>
+              <w:fldChar w:fldCharType="begin"/>
+            </w:r>
+            <w:r>
+              <w:rPr>
+                <w:noProof/>
+                <w:webHidden/>
+              </w:rPr>
+              <w:instrText xml:space="preserve"> PAGEREF _Toc183195643 \h </w:instrText>
+            </w:r>
+            <w:r>
+              <w:rPr>
+                <w:noProof/>
+                <w:webHidden/>
+              </w:rPr>
+            </w:r>
+            <w:r>
+              <w:rPr>
+                <w:noProof/>
+                <w:webHidden/>
+              </w:rPr>
+              <w:fldChar w:fldCharType="separate"/>
+            </w:r>
+            <w:r>
+              <w:rPr>
+                <w:noProof/>
+                <w:webHidden/>
+              </w:rPr>
+              <w:t>7</w:t>
+            </w:r>
+            <w:r>
+              <w:rPr>
+                <w:noProof/>
+                <w:webHidden/>
+              </w:rPr>
+              <w:fldChar w:fldCharType="end"/>
+            </w:r>
+          </w:hyperlink>
+        </w:p>
+        <w:p>
+          <w:pPr>
+            <w:pStyle w:val="TOC2"/>
+            <w:tabs>
+              <w:tab w:val="right" w:leader="dot" w:pos="9350"/>
+            </w:tabs>
+            <w:rPr>
+              <w:noProof/>
+              <w:kern w:val="2"/>
+              <w:sz w:val="22"/>
+              <w:szCs w:val="22"/>
+              <w:lang w:val="en-GB" w:eastAsia="en-GB"/>
+              <w14:ligatures w14:val="standardContextual"/>
+            </w:rPr>
+          </w:pPr>
+          <w:hyperlink w:anchor="_Toc183195644" w:history="1">
+            <w:r>
+              <w:rPr>
+                <w:rStyle w:val="Hyperlink"/>
+                <w:b/>
+                <w:bCs/>
+                <w:noProof/>
+                <w:lang w:val="en-GB" w:bidi="ar-EG"/>
+              </w:rPr>
+              <w:t>8.Travel Agency → Trips:</w:t>
+            </w:r>
+            <w:r>
+              <w:rPr>
+                <w:noProof/>
+                <w:webHidden/>
+              </w:rPr>
+              <w:tab/>
+            </w:r>
+            <w:r>
+              <w:rPr>
+                <w:noProof/>
+                <w:webHidden/>
+              </w:rPr>
+              <w:fldChar w:fldCharType="begin"/>
+            </w:r>
+            <w:r>
+              <w:rPr>
+                <w:noProof/>
+                <w:webHidden/>
+              </w:rPr>
+              <w:instrText xml:space="preserve"> PAGEREF _Toc183195644 \h </w:instrText>
+            </w:r>
+            <w:r>
+              <w:rPr>
+                <w:noProof/>
+                <w:webHidden/>
+              </w:rPr>
+            </w:r>
+            <w:r>
+              <w:rPr>
+                <w:noProof/>
+                <w:webHidden/>
+              </w:rPr>
+              <w:fldChar w:fldCharType="separate"/>
+            </w:r>
+            <w:r>
+              <w:rPr>
+                <w:noProof/>
+                <w:webHidden/>
+              </w:rPr>
+              <w:t>7</w:t>
+            </w:r>
+            <w:r>
+              <w:rPr>
+                <w:noProof/>
+                <w:webHidden/>
+              </w:rPr>
+              <w:fldChar w:fldCharType="end"/>
+            </w:r>
+          </w:hyperlink>
+        </w:p>
+        <w:p>
+          <w:pPr>
+            <w:pStyle w:val="TOC2"/>
+            <w:tabs>
+              <w:tab w:val="right" w:leader="dot" w:pos="9350"/>
+            </w:tabs>
+            <w:rPr>
+              <w:noProof/>
+              <w:kern w:val="2"/>
+              <w:sz w:val="22"/>
+              <w:szCs w:val="22"/>
+              <w:lang w:val="en-GB" w:eastAsia="en-GB"/>
+              <w14:ligatures w14:val="standardContextual"/>
+            </w:rPr>
+          </w:pPr>
+          <w:hyperlink w:anchor="_Toc183195645" w:history="1">
+            <w:r>
+              <w:rPr>
+                <w:rStyle w:val="Hyperlink"/>
+                <w:b/>
+                <w:bCs/>
+                <w:noProof/>
+                <w:lang w:val="en-GB" w:bidi="ar-EG"/>
+              </w:rPr>
+              <w:t>9.Travel Agency → Promote Trips:</w:t>
+            </w:r>
+            <w:r>
+              <w:rPr>
+                <w:noProof/>
+                <w:webHidden/>
+              </w:rPr>
+              <w:tab/>
+            </w:r>
+            <w:r>
+              <w:rPr>
+                <w:noProof/>
+                <w:webHidden/>
+              </w:rPr>
+              <w:fldChar w:fldCharType="begin"/>
+            </w:r>
+            <w:r>
+              <w:rPr>
+                <w:noProof/>
+                <w:webHidden/>
+              </w:rPr>
+              <w:instrText xml:space="preserve"> PAGEREF _Toc183195645 \h </w:instrText>
+            </w:r>
+            <w:r>
+              <w:rPr>
+                <w:noProof/>
+                <w:webHidden/>
+              </w:rPr>
+            </w:r>
+            <w:r>
+              <w:rPr>
+                <w:noProof/>
+                <w:webHidden/>
+              </w:rPr>
+              <w:fldChar w:fldCharType="separate"/>
+            </w:r>
+            <w:r>
+              <w:rPr>
+                <w:noProof/>
+                <w:webHidden/>
+              </w:rPr>
+              <w:t>7</w:t>
+            </w:r>
+            <w:r>
+              <w:rPr>
+                <w:noProof/>
+                <w:webHidden/>
+              </w:rPr>
+              <w:fldChar w:fldCharType="end"/>
+            </w:r>
+          </w:hyperlink>
+        </w:p>
+        <w:p>
+          <w:pPr>
+            <w:pStyle w:val="TOC2"/>
+            <w:tabs>
+              <w:tab w:val="right" w:leader="dot" w:pos="9350"/>
+            </w:tabs>
+            <w:rPr>
+              <w:noProof/>
+              <w:kern w:val="2"/>
+              <w:sz w:val="22"/>
+              <w:szCs w:val="22"/>
+              <w:lang w:val="en-GB" w:eastAsia="en-GB"/>
+              <w14:ligatures w14:val="standardContextual"/>
+            </w:rPr>
+          </w:pPr>
+          <w:hyperlink w:anchor="_Toc183195646" w:history="1">
+            <w:r>
+              <w:rPr>
+                <w:rStyle w:val="Hyperlink"/>
+                <w:b/>
+                <w:bCs/>
+                <w:noProof/>
+                <w:lang w:val="en-GB" w:bidi="ar-EG"/>
+              </w:rPr>
+              <w:t>10.Travelers → Tickets:</w:t>
+            </w:r>
+            <w:r>
+              <w:rPr>
+                <w:noProof/>
+                <w:webHidden/>
+              </w:rPr>
+              <w:tab/>
+            </w:r>
+            <w:r>
+              <w:rPr>
+                <w:noProof/>
+                <w:webHidden/>
+              </w:rPr>
+              <w:fldChar w:fldCharType="begin"/>
+            </w:r>
+            <w:r>
+              <w:rPr>
+                <w:noProof/>
+                <w:webHidden/>
+              </w:rPr>
+              <w:instrText xml:space="preserve"> PAGEREF _Toc183195646 \h </w:instrText>
+            </w:r>
+            <w:r>
+              <w:rPr>
+                <w:noProof/>
+                <w:webHidden/>
+              </w:rPr>
+            </w:r>
+            <w:r>
+              <w:rPr>
+                <w:noProof/>
+                <w:webHidden/>
+              </w:rPr>
+              <w:fldChar w:fldCharType="separate"/>
+            </w:r>
+            <w:r>
+              <w:rPr>
+                <w:noProof/>
+                <w:webHidden/>
+              </w:rPr>
+              <w:t>7</w:t>
+            </w:r>
+            <w:r>
+              <w:rPr>
+                <w:noProof/>
+                <w:webHidden/>
+              </w:rPr>
+              <w:fldChar w:fldCharType="end"/>
+            </w:r>
+          </w:hyperlink>
+        </w:p>
+        <w:p>
+          <w:pPr>
+            <w:pStyle w:val="TOC2"/>
+            <w:tabs>
+              <w:tab w:val="right" w:leader="dot" w:pos="9350"/>
+            </w:tabs>
+            <w:rPr>
+              <w:noProof/>
+              <w:kern w:val="2"/>
+              <w:sz w:val="22"/>
+              <w:szCs w:val="22"/>
+              <w:lang w:val="en-GB" w:eastAsia="en-GB"/>
+              <w14:ligatures w14:val="standardContextual"/>
+            </w:rPr>
+          </w:pPr>
+          <w:hyperlink w:anchor="_Toc183195647" w:history="1">
+            <w:r>
+              <w:rPr>
+                <w:rStyle w:val="Hyperlink"/>
+                <w:b/>
+                <w:bCs/>
+                <w:noProof/>
+                <w:lang w:val="en-GB" w:bidi="ar-EG"/>
+              </w:rPr>
+              <w:t>11.Tavel Agencies → Tickets:</w:t>
+            </w:r>
+            <w:r>
+              <w:rPr>
+                <w:noProof/>
+                <w:webHidden/>
+              </w:rPr>
+              <w:tab/>
+            </w:r>
+            <w:r>
+              <w:rPr>
+                <w:noProof/>
+                <w:webHidden/>
+              </w:rPr>
+              <w:fldChar w:fldCharType="begin"/>
+            </w:r>
+            <w:r>
+              <w:rPr>
+                <w:noProof/>
+                <w:webHidden/>
+              </w:rPr>
+              <w:instrText xml:space="preserve"> PAGEREF _Toc183195647 \h </w:instrText>
+            </w:r>
+            <w:r>
+              <w:rPr>
+                <w:noProof/>
+                <w:webHidden/>
+              </w:rPr>
+            </w:r>
+            <w:r>
+              <w:rPr>
+                <w:noProof/>
+                <w:webHidden/>
+              </w:rPr>
+              <w:fldChar w:fldCharType="separate"/>
+            </w:r>
+            <w:r>
+              <w:rPr>
+                <w:noProof/>
+                <w:webHidden/>
+              </w:rPr>
+              <w:t>7</w:t>
+            </w:r>
+            <w:r>
+              <w:rPr>
+                <w:noProof/>
+                <w:webHidden/>
+              </w:rPr>
+              <w:fldChar w:fldCharType="end"/>
+            </w:r>
+          </w:hyperlink>
+        </w:p>
+        <w:p>
+          <w:pPr>
+            <w:pStyle w:val="TOC2"/>
+            <w:tabs>
+              <w:tab w:val="right" w:leader="dot" w:pos="9350"/>
+            </w:tabs>
+            <w:rPr>
+              <w:noProof/>
+              <w:kern w:val="2"/>
+              <w:sz w:val="22"/>
+              <w:szCs w:val="22"/>
+              <w:lang w:val="en-GB" w:eastAsia="en-GB"/>
+              <w14:ligatures w14:val="standardContextual"/>
+            </w:rPr>
+          </w:pPr>
+          <w:hyperlink w:anchor="_Toc183195648" w:history="1">
+            <w:r>
+              <w:rPr>
+                <w:rStyle w:val="Hyperlink"/>
+                <w:b/>
+                <w:bCs/>
+                <w:noProof/>
+                <w:lang w:val="en-GB" w:bidi="ar-EG"/>
+              </w:rPr>
+              <w:t>12.Traveler → Reports:</w:t>
+            </w:r>
+            <w:r>
+              <w:rPr>
+                <w:noProof/>
+                <w:webHidden/>
+              </w:rPr>
+              <w:tab/>
+            </w:r>
+            <w:r>
+              <w:rPr>
+                <w:noProof/>
+                <w:webHidden/>
+              </w:rPr>
+              <w:fldChar w:fldCharType="begin"/>
+            </w:r>
+            <w:r>
+              <w:rPr>
+                <w:noProof/>
+                <w:webHidden/>
+              </w:rPr>
+              <w:instrText xml:space="preserve"> PAGEREF _Toc183195648 \h </w:instrText>
+            </w:r>
+            <w:r>
+              <w:rPr>
+                <w:noProof/>
+                <w:webHidden/>
+              </w:rPr>
+            </w:r>
+            <w:r>
+              <w:rPr>
+                <w:noProof/>
+                <w:webHidden/>
+              </w:rPr>
+              <w:fldChar w:fldCharType="separate"/>
+            </w:r>
+            <w:r>
+              <w:rPr>
+                <w:noProof/>
+                <w:webHidden/>
+              </w:rPr>
+              <w:t>7</w:t>
+            </w:r>
+            <w:r>
+              <w:rPr>
+                <w:noProof/>
+                <w:webHidden/>
+              </w:rPr>
+              <w:fldChar w:fldCharType="end"/>
+            </w:r>
+          </w:hyperlink>
+        </w:p>
+        <w:p>
+          <w:pPr>
+            <w:pStyle w:val="TOC2"/>
+            <w:tabs>
+              <w:tab w:val="right" w:leader="dot" w:pos="9350"/>
+            </w:tabs>
+            <w:rPr>
+              <w:noProof/>
+              <w:kern w:val="2"/>
+              <w:sz w:val="22"/>
+              <w:szCs w:val="22"/>
+              <w:lang w:val="en-GB" w:eastAsia="en-GB"/>
+              <w14:ligatures w14:val="standardContextual"/>
+            </w:rPr>
+          </w:pPr>
+          <w:hyperlink w:anchor="_Toc183195649" w:history="1">
+            <w:r>
+              <w:rPr>
+                <w:rStyle w:val="Hyperlink"/>
+                <w:b/>
+                <w:bCs/>
+                <w:noProof/>
+                <w:lang w:val="en-GB" w:bidi="ar-EG"/>
+              </w:rPr>
+              <w:t>13.Traveler → Review:</w:t>
+            </w:r>
+            <w:r>
+              <w:rPr>
+                <w:noProof/>
+                <w:webHidden/>
+              </w:rPr>
+              <w:tab/>
+            </w:r>
+            <w:r>
+              <w:rPr>
+                <w:noProof/>
+                <w:webHidden/>
+              </w:rPr>
+              <w:fldChar w:fldCharType="begin"/>
+            </w:r>
+            <w:r>
+              <w:rPr>
+                <w:noProof/>
+                <w:webHidden/>
+              </w:rPr>
+              <w:instrText xml:space="preserve"> PAGEREF _Toc183195649 \h </w:instrText>
+            </w:r>
+            <w:r>
+              <w:rPr>
+                <w:noProof/>
+                <w:webHidden/>
+              </w:rPr>
+            </w:r>
+            <w:r>
+              <w:rPr>
+                <w:noProof/>
+                <w:webHidden/>
+              </w:rPr>
+              <w:fldChar w:fldCharType="separate"/>
+            </w:r>
+            <w:r>
+              <w:rPr>
+                <w:noProof/>
+                <w:webHidden/>
+              </w:rPr>
+              <w:t>7</w:t>
+            </w:r>
+            <w:r>
+              <w:rPr>
+                <w:noProof/>
+                <w:webHidden/>
+              </w:rPr>
+              <w:fldChar w:fldCharType="end"/>
+            </w:r>
+          </w:hyperlink>
+        </w:p>
+        <w:p>
+          <w:pPr>
+            <w:pStyle w:val="TOC2"/>
+            <w:tabs>
+              <w:tab w:val="right" w:leader="dot" w:pos="9350"/>
+            </w:tabs>
+            <w:rPr>
+              <w:noProof/>
+              <w:kern w:val="2"/>
+              <w:sz w:val="22"/>
+              <w:szCs w:val="22"/>
+              <w:lang w:val="en-GB" w:eastAsia="en-GB"/>
+              <w14:ligatures w14:val="standardContextual"/>
+            </w:rPr>
+          </w:pPr>
+          <w:hyperlink w:anchor="_Toc183195650" w:history="1">
+            <w:r>
+              <w:rPr>
+                <w:rStyle w:val="Hyperlink"/>
+                <w:b/>
+                <w:bCs/>
+                <w:noProof/>
+                <w:lang w:val="en-GB" w:bidi="ar-EG"/>
+              </w:rPr>
+              <w:t>14.Traveler → Notification:</w:t>
+            </w:r>
+            <w:r>
+              <w:rPr>
+                <w:noProof/>
+                <w:webHidden/>
+              </w:rPr>
+              <w:tab/>
+            </w:r>
+            <w:r>
+              <w:rPr>
+                <w:noProof/>
+                <w:webHidden/>
+              </w:rPr>
+              <w:fldChar w:fldCharType="begin"/>
+            </w:r>
+            <w:r>
+              <w:rPr>
+                <w:noProof/>
+                <w:webHidden/>
+              </w:rPr>
+              <w:instrText xml:space="preserve"> PAGEREF _Toc183195650 \h </w:instrText>
+            </w:r>
+            <w:r>
+              <w:rPr>
+                <w:noProof/>
+                <w:webHidden/>
+              </w:rPr>
+            </w:r>
+            <w:r>
+              <w:rPr>
+                <w:noProof/>
+                <w:webHidden/>
+              </w:rPr>
+              <w:fldChar w:fldCharType="separate"/>
+            </w:r>
+            <w:r>
+              <w:rPr>
+                <w:noProof/>
+                <w:webHidden/>
+              </w:rPr>
+              <w:t>7</w:t>
+            </w:r>
+            <w:r>
+              <w:rPr>
+                <w:noProof/>
+                <w:webHidden/>
+              </w:rPr>
+              <w:fldChar w:fldCharType="end"/>
+            </w:r>
+          </w:hyperlink>
+        </w:p>
+        <w:p>
+          <w:pPr>
+            <w:pStyle w:val="TOC1"/>
+            <w:tabs>
+              <w:tab w:val="right" w:leader="dot" w:pos="9350"/>
+            </w:tabs>
+            <w:rPr>
+              <w:noProof/>
+              <w:kern w:val="2"/>
+              <w:sz w:val="22"/>
+              <w:szCs w:val="22"/>
+              <w:lang w:val="en-GB" w:eastAsia="en-GB"/>
+              <w14:ligatures w14:val="standardContextual"/>
+            </w:rPr>
+          </w:pPr>
+          <w:hyperlink w:anchor="_Toc183195651" w:history="1">
+            <w:r>
+              <w:rPr>
+                <w:rStyle w:val="Hyperlink"/>
+                <w:b/>
+                <w:bCs/>
+                <w:noProof/>
+                <w:lang w:val="en-GB" w:bidi="ar-EG"/>
+              </w:rPr>
+              <w:t>ER Diagram:</w:t>
+            </w:r>
+            <w:r>
+              <w:rPr>
+                <w:noProof/>
+                <w:webHidden/>
+              </w:rPr>
+              <w:tab/>
+            </w:r>
+            <w:r>
+              <w:rPr>
+                <w:noProof/>
+                <w:webHidden/>
+              </w:rPr>
+              <w:fldChar w:fldCharType="begin"/>
+            </w:r>
+            <w:r>
+              <w:rPr>
+                <w:noProof/>
+                <w:webHidden/>
+              </w:rPr>
+              <w:instrText xml:space="preserve"> PAGEREF _Toc183195651 \h </w:instrText>
+            </w:r>
+            <w:r>
+              <w:rPr>
+                <w:noProof/>
+                <w:webHidden/>
+              </w:rPr>
+            </w:r>
+            <w:r>
+              <w:rPr>
+                <w:noProof/>
+                <w:webHidden/>
+              </w:rPr>
+              <w:fldChar w:fldCharType="separate"/>
+            </w:r>
+            <w:r>
+              <w:rPr>
+                <w:noProof/>
+                <w:webHidden/>
+              </w:rPr>
+              <w:t>8</w:t>
+            </w:r>
+            <w:r>
+              <w:rPr>
+                <w:noProof/>
+                <w:webHidden/>
+              </w:rPr>
+              <w:fldChar w:fldCharType="end"/>
+            </w:r>
+          </w:hyperlink>
+        </w:p>
+        <w:p>
+          <w:r>
+            <w:rPr>
+              <w:b/>
+              <w:bCs/>
+              <w:noProof/>
+            </w:rPr>
+            <w:fldChar w:fldCharType="end"/>
+          </w:r>
+        </w:p>
+      </w:sdtContent>
+    </w:sdt>
+    <w:p>
+      <w:r>
+        <w:br w:type="page"/>
       </w:r>
     </w:p>
     <w:p>
       <w:pPr>
         <w:pStyle w:val="Heading1"/>
         <w:spacing w:line="480" w:lineRule="auto"/>
-      </w:pPr>
-      <w:r>
+        <w:rPr>
+          <w:b/>
+          <w:bCs/>
+        </w:rPr>
+      </w:pPr>
+      <w:bookmarkStart w:id="2" w:name="_Toc183195631"/>
+      <w:r>
+        <w:rPr>
+          <w:b/>
+          <w:bCs/>
+        </w:rPr>
         <w:lastRenderedPageBreak/>
         <w:t>Users:</w:t>
       </w:r>
+      <w:bookmarkEnd w:id="2"/>
     </w:p>
     <w:p>
       <w:pPr>
@@ -788,9 +2587,11 @@
         </w:numPr>
         <w:spacing w:line="480" w:lineRule="auto"/>
       </w:pPr>
+      <w:bookmarkStart w:id="3" w:name="_Toc183195632"/>
       <w:r>
         <w:t>Traveler</w:t>
       </w:r>
+      <w:bookmarkEnd w:id="3"/>
     </w:p>
     <w:p>
       <w:pPr>
@@ -851,9 +2652,11 @@
           <w:numId w:val="42"/>
         </w:numPr>
       </w:pPr>
+      <w:bookmarkStart w:id="4" w:name="_Toc183195633"/>
       <w:r>
         <w:t>Travel Agency</w:t>
       </w:r>
+      <w:bookmarkEnd w:id="4"/>
     </w:p>
     <w:p/>
     <w:p>
@@ -873,7 +2676,15 @@
         <w:t>business</w:t>
       </w:r>
       <w:r>
-        <w:t>. The platform also participate in a rewards system to build customer loyalty. Through these tools, agencies can reach a wider audience and tailor their services to meet traveler preferences. Additionally, they have messaging capabilities for direct communication with travelers</w:t>
+        <w:t xml:space="preserve">. The platform also </w:t>
+      </w:r>
+      <w:proofErr w:type="gramStart"/>
+      <w:r>
+        <w:t>participate</w:t>
+      </w:r>
+      <w:proofErr w:type="gramEnd"/>
+      <w:r>
+        <w:t xml:space="preserve"> in a rewards system to build customer loyalty. Through these tools, agencies can reach a wider audience and tailor their services to meet traveler preferences. Additionally, they have messaging capabilities for direct communication with travelers</w:t>
       </w:r>
       <w:r>
         <w:t xml:space="preserve"> </w:t>
@@ -913,9 +2724,11 @@
         </w:numPr>
         <w:spacing w:line="480" w:lineRule="auto"/>
       </w:pPr>
+      <w:bookmarkStart w:id="5" w:name="_Toc183195634"/>
       <w:r>
         <w:t>Admin</w:t>
       </w:r>
+      <w:bookmarkEnd w:id="5"/>
     </w:p>
     <w:p>
       <w:pPr>
@@ -946,51 +2759,372 @@
       <w:pPr>
         <w:pStyle w:val="Heading1"/>
         <w:spacing w:line="480" w:lineRule="auto"/>
-      </w:pPr>
-      <w:r>
+        <w:rPr>
+          <w:b/>
+          <w:bCs/>
+        </w:rPr>
+      </w:pPr>
+      <w:bookmarkStart w:id="6" w:name="_Toc183195635"/>
+      <w:r>
+        <w:rPr>
+          <w:b/>
+          <w:bCs/>
+        </w:rPr>
         <w:lastRenderedPageBreak/>
-        <w:t>entity types</w:t>
-      </w:r>
-      <w:r>
-        <w:t>:</w:t>
-      </w:r>
-    </w:p>
-    <w:p>
-      <w:pPr>
-        <w:rPr>
-          <w:b/>
-          <w:bCs/>
-        </w:rPr>
-      </w:pPr>
-      <w:r>
+        <w:t>E</w:t>
+      </w:r>
+      <w:r>
+        <w:rPr>
+          <w:b/>
+          <w:bCs/>
+        </w:rPr>
+        <w:t xml:space="preserve">ntity </w:t>
+      </w:r>
+      <w:r>
+        <w:rPr>
+          <w:b/>
+          <w:bCs/>
+        </w:rPr>
+        <w:t>T</w:t>
+      </w:r>
+      <w:r>
+        <w:rPr>
+          <w:b/>
+          <w:bCs/>
+        </w:rPr>
+        <w:t>ypes:</w:t>
+      </w:r>
+      <w:bookmarkEnd w:id="6"/>
+    </w:p>
+    <w:p>
+      <w:pPr>
+        <w:rPr>
+          <w:b/>
+          <w:bCs/>
+          <w:lang w:val="en-GB" w:bidi="ar-EG"/>
+        </w:rPr>
+      </w:pPr>
+      <w:r>
+        <w:rPr>
+          <w:rFonts w:asciiTheme="majorHAnsi" w:eastAsiaTheme="majorEastAsia" w:hAnsiTheme="majorHAnsi" w:cstheme="majorBidi"/>
+          <w:b/>
+          <w:bCs/>
+          <w:color w:val="3A7C22" w:themeColor="accent6" w:themeShade="BF"/>
+          <w:sz w:val="28"/>
+          <w:szCs w:val="28"/>
+        </w:rPr>
+        <w:t>1.</w:t>
+      </w:r>
+      <w:r>
+        <w:rPr>
+          <w:b/>
+          <w:bCs/>
+        </w:rPr>
+        <w:t xml:space="preserve"> </w:t>
+      </w:r>
+      <w:r>
+        <w:rPr>
+          <w:rFonts w:asciiTheme="majorHAnsi" w:eastAsiaTheme="majorEastAsia" w:hAnsiTheme="majorHAnsi" w:cstheme="majorBidi"/>
+          <w:b/>
+          <w:bCs/>
+          <w:color w:val="3A7C22" w:themeColor="accent6" w:themeShade="BF"/>
+          <w:sz w:val="28"/>
+          <w:szCs w:val="28"/>
+        </w:rPr>
+        <w:t>User</w:t>
+      </w:r>
+    </w:p>
+    <w:p>
+      <w:r>
+        <w:t>Represents individuals interacting with the system. This includes anyone accessing the platform, such as travelers, admins, and travel agencies. It manages general information and accounts for all users.</w:t>
+      </w:r>
+    </w:p>
+    <w:p>
+      <w:pPr>
+        <w:rPr>
+          <w:rFonts w:asciiTheme="majorHAnsi" w:eastAsiaTheme="majorEastAsia" w:hAnsiTheme="majorHAnsi" w:cstheme="majorBidi"/>
+          <w:b/>
+          <w:bCs/>
+          <w:color w:val="3A7C22" w:themeColor="accent6" w:themeShade="BF"/>
+          <w:sz w:val="28"/>
+          <w:szCs w:val="28"/>
+        </w:rPr>
+      </w:pPr>
+      <w:r>
+        <w:rPr>
+          <w:rFonts w:asciiTheme="majorHAnsi" w:eastAsiaTheme="majorEastAsia" w:hAnsiTheme="majorHAnsi" w:cstheme="majorBidi"/>
+          <w:b/>
+          <w:bCs/>
+          <w:color w:val="3A7C22" w:themeColor="accent6" w:themeShade="BF"/>
+          <w:sz w:val="28"/>
+          <w:szCs w:val="28"/>
+        </w:rPr>
+        <w:t>2. Admin</w:t>
+      </w:r>
+    </w:p>
+    <w:p>
+      <w:r>
+        <w:t>Admins oversee the platform, ensuring smooth operations and managing content. They handle creating and enforcing policies, responding to user queries via Q&amp;A, resolving issues, and monitoring user activity. Admins also manage the rewards system, travel agency relationships, and platform integrity, acting as the backbone of the system's functionality.</w:t>
+      </w:r>
+    </w:p>
+    <w:p>
+      <w:pPr>
+        <w:rPr>
+          <w:rFonts w:asciiTheme="majorHAnsi" w:eastAsiaTheme="majorEastAsia" w:hAnsiTheme="majorHAnsi" w:cstheme="majorBidi"/>
+          <w:b/>
+          <w:bCs/>
+          <w:color w:val="3A7C22" w:themeColor="accent6" w:themeShade="BF"/>
+          <w:sz w:val="28"/>
+          <w:szCs w:val="28"/>
+        </w:rPr>
+      </w:pPr>
+      <w:r>
+        <w:rPr>
+          <w:rFonts w:asciiTheme="majorHAnsi" w:eastAsiaTheme="majorEastAsia" w:hAnsiTheme="majorHAnsi" w:cstheme="majorBidi"/>
+          <w:b/>
+          <w:bCs/>
+          <w:color w:val="3A7C22" w:themeColor="accent6" w:themeShade="BF"/>
+          <w:sz w:val="28"/>
+          <w:szCs w:val="28"/>
+        </w:rPr>
+        <w:t>3. Travelers</w:t>
+      </w:r>
+    </w:p>
+    <w:p>
+      <w:r>
+        <w:t xml:space="preserve">A specific type of user who engages with the platform to </w:t>
+      </w:r>
+      <w:r>
+        <w:t>buy tickets</w:t>
+      </w:r>
+      <w:r>
+        <w:t>, write reviews, earn rewards, and interact with travel agencies. Travelers can set preferences, browse travel packages, and earn loyalty points for booking trips. This entity connects directly to other entities like Trips, Booking, Review, and Rewards, forming the primary customer base of the system.</w:t>
+      </w:r>
+    </w:p>
+    <w:p>
+      <w:pPr>
+        <w:rPr>
+          <w:rFonts w:asciiTheme="majorHAnsi" w:eastAsiaTheme="majorEastAsia" w:hAnsiTheme="majorHAnsi" w:cstheme="majorBidi"/>
+          <w:b/>
+          <w:bCs/>
+          <w:color w:val="3A7C22" w:themeColor="accent6" w:themeShade="BF"/>
+          <w:sz w:val="28"/>
+          <w:szCs w:val="28"/>
+        </w:rPr>
+      </w:pPr>
+      <w:r>
+        <w:rPr>
+          <w:rFonts w:asciiTheme="majorHAnsi" w:eastAsiaTheme="majorEastAsia" w:hAnsiTheme="majorHAnsi" w:cstheme="majorBidi"/>
+          <w:b/>
+          <w:bCs/>
+          <w:color w:val="3A7C22" w:themeColor="accent6" w:themeShade="BF"/>
+          <w:sz w:val="28"/>
+          <w:szCs w:val="28"/>
+        </w:rPr>
+        <w:t>4. Travel Agency</w:t>
+      </w:r>
+    </w:p>
+    <w:p>
+      <w:r>
+        <w:t xml:space="preserve">Represents the businesses that provide travel packages and services. Travel agencies manage trip listings, handle promotions, and communicate with users. Each agency can manage its reputation by </w:t>
+      </w:r>
+      <w:r>
+        <w:t>see their</w:t>
+      </w:r>
+      <w:r>
+        <w:t xml:space="preserve"> </w:t>
+      </w:r>
+      <w:r>
+        <w:t>reviews</w:t>
+      </w:r>
+      <w:r>
+        <w:t xml:space="preserve"> and improving service offerings. They are a critical part of the ecosystem, linking Trips, Promotions, and Reviews.</w:t>
+      </w:r>
+    </w:p>
+    <w:p>
+      <w:pPr>
+        <w:rPr>
+          <w:rFonts w:asciiTheme="majorHAnsi" w:eastAsiaTheme="majorEastAsia" w:hAnsiTheme="majorHAnsi" w:cstheme="majorBidi"/>
+          <w:b/>
+          <w:bCs/>
+          <w:color w:val="3A7C22" w:themeColor="accent6" w:themeShade="BF"/>
+          <w:sz w:val="28"/>
+          <w:szCs w:val="28"/>
+        </w:rPr>
+      </w:pPr>
+      <w:r>
+        <w:rPr>
+          <w:rFonts w:asciiTheme="majorHAnsi" w:eastAsiaTheme="majorEastAsia" w:hAnsiTheme="majorHAnsi" w:cstheme="majorBidi"/>
+          <w:b/>
+          <w:bCs/>
+          <w:color w:val="3A7C22" w:themeColor="accent6" w:themeShade="BF"/>
+          <w:sz w:val="28"/>
+          <w:szCs w:val="28"/>
+        </w:rPr>
+        <w:t>5. Trips</w:t>
+      </w:r>
+    </w:p>
+    <w:p>
+      <w:r>
+        <w:t>Represents the travel packages or experiences offered by agencies. This entity includes information about destinations, durations, pricing, and available seats, forming the core of the system</w:t>
+      </w:r>
+      <w:r>
+        <w:t>.</w:t>
+      </w:r>
+    </w:p>
+    <w:p>
+      <w:pPr>
+        <w:rPr>
+          <w:rFonts w:asciiTheme="majorHAnsi" w:eastAsiaTheme="majorEastAsia" w:hAnsiTheme="majorHAnsi" w:cstheme="majorBidi"/>
+          <w:b/>
+          <w:bCs/>
+          <w:color w:val="3A7C22" w:themeColor="accent6" w:themeShade="BF"/>
+          <w:sz w:val="28"/>
+          <w:szCs w:val="28"/>
+        </w:rPr>
+      </w:pPr>
+      <w:r>
+        <w:rPr>
+          <w:rFonts w:asciiTheme="majorHAnsi" w:eastAsiaTheme="majorEastAsia" w:hAnsiTheme="majorHAnsi" w:cstheme="majorBidi"/>
+          <w:b/>
+          <w:bCs/>
+          <w:color w:val="3A7C22" w:themeColor="accent6" w:themeShade="BF"/>
+          <w:sz w:val="28"/>
+          <w:szCs w:val="28"/>
+        </w:rPr>
+        <w:t>6. Blogs</w:t>
+      </w:r>
+    </w:p>
+    <w:p>
+      <w:pPr>
+        <w:rPr>
+          <w:rtl/>
+        </w:rPr>
+      </w:pPr>
+      <w:r>
+        <w:t>Provides a platform for users, especially travelers, to share travel experiences, tips, and insights. Blogs foster a sense of community among users and help inspire others to explore new destinations. This entity promotes user engagement and adds value to the platform.</w:t>
+      </w:r>
+    </w:p>
+    <w:p>
+      <w:pPr>
         <w:rPr>
           <w:rFonts w:asciiTheme="majorHAnsi" w:eastAsiaTheme="majorEastAsia" w:hAnsiTheme="majorHAnsi" w:cstheme="majorBidi"/>
           <w:color w:val="3A7C22" w:themeColor="accent6" w:themeShade="BF"/>
           <w:sz w:val="28"/>
           <w:szCs w:val="28"/>
-        </w:rPr>
-        <w:t>1.</w:t>
-      </w:r>
-      <w:r>
-        <w:rPr>
-          <w:b/>
-          <w:bCs/>
-        </w:rPr>
-        <w:t xml:space="preserve"> </w:t>
-      </w:r>
-      <w:r>
+          <w:rtl/>
+        </w:rPr>
+      </w:pPr>
+    </w:p>
+    <w:p>
+      <w:pPr>
         <w:rPr>
           <w:rFonts w:asciiTheme="majorHAnsi" w:eastAsiaTheme="majorEastAsia" w:hAnsiTheme="majorHAnsi" w:cstheme="majorBidi"/>
           <w:color w:val="3A7C22" w:themeColor="accent6" w:themeShade="BF"/>
           <w:sz w:val="28"/>
           <w:szCs w:val="28"/>
-        </w:rPr>
-        <w:t>User</w:t>
-      </w:r>
-    </w:p>
-    <w:p>
-      <w:r>
-        <w:t>Represents individuals interacting with the system. This includes anyone accessing the platform, such as travelers, admins, and travel agencies. It manages general information and accounts for all users.</w:t>
+          <w:rtl/>
+        </w:rPr>
+      </w:pPr>
+    </w:p>
+    <w:p>
+      <w:pPr>
+        <w:rPr>
+          <w:b/>
+          <w:bCs/>
+          <w:rtl/>
+        </w:rPr>
+      </w:pPr>
+      <w:r>
+        <w:rPr>
+          <w:rFonts w:asciiTheme="majorHAnsi" w:eastAsiaTheme="majorEastAsia" w:hAnsiTheme="majorHAnsi" w:cstheme="majorBidi"/>
+          <w:b/>
+          <w:bCs/>
+          <w:color w:val="3A7C22" w:themeColor="accent6" w:themeShade="BF"/>
+          <w:sz w:val="28"/>
+          <w:szCs w:val="28"/>
+        </w:rPr>
+        <w:lastRenderedPageBreak/>
+        <w:t>7. Policies</w:t>
+      </w:r>
+    </w:p>
+    <w:p>
+      <w:pPr>
+        <w:rPr>
+          <w:rtl/>
+        </w:rPr>
+      </w:pPr>
+      <w:r>
+        <w:t>Represents the rules, guidelines, and terms governing platform usage, trip bookings, and agency operations. Policies are created and managed by admins, ensuring compliance, transparency, and a clear understanding of rights and responsibilities.</w:t>
+      </w:r>
+    </w:p>
+    <w:p>
+      <w:pPr>
+        <w:rPr>
+          <w:rFonts w:asciiTheme="majorHAnsi" w:eastAsiaTheme="majorEastAsia" w:hAnsiTheme="majorHAnsi" w:cstheme="majorBidi"/>
+          <w:b/>
+          <w:bCs/>
+          <w:color w:val="3A7C22" w:themeColor="accent6" w:themeShade="BF"/>
+          <w:sz w:val="28"/>
+          <w:szCs w:val="28"/>
+        </w:rPr>
+      </w:pPr>
+      <w:r>
+        <w:rPr>
+          <w:rFonts w:asciiTheme="majorHAnsi" w:eastAsiaTheme="majorEastAsia" w:hAnsiTheme="majorHAnsi" w:cstheme="majorBidi"/>
+          <w:b/>
+          <w:bCs/>
+          <w:color w:val="3A7C22" w:themeColor="accent6" w:themeShade="BF"/>
+          <w:sz w:val="28"/>
+          <w:szCs w:val="28"/>
+        </w:rPr>
+        <w:t>8. Q&amp;A</w:t>
+      </w:r>
+    </w:p>
+    <w:p>
+      <w:pPr>
+        <w:rPr>
+          <w:rtl/>
+          <w:lang w:bidi="ar-EG"/>
+        </w:rPr>
+      </w:pPr>
+      <w:r>
+        <w:t xml:space="preserve">Represents a database of questions and answers, facilitating user inquiries and support. This entity helps improve user engagement and provides quick </w:t>
+      </w:r>
+      <w:r>
+        <w:t>assistance.</w:t>
+      </w:r>
+      <w:r>
+        <w:rPr>
+          <w:lang w:val="en-GB"/>
+        </w:rPr>
+        <w:t xml:space="preserve"> Can</w:t>
+      </w:r>
+      <w:r>
+        <w:rPr>
+          <w:lang w:val="en-GB"/>
+        </w:rPr>
+        <w:t xml:space="preserve"> be done with either the admin for the whole website or with the travel agency.</w:t>
+      </w:r>
+    </w:p>
+    <w:p>
+      <w:pPr>
+        <w:rPr>
+          <w:b/>
+          <w:bCs/>
+          <w:lang w:val="en-GB"/>
+        </w:rPr>
+      </w:pPr>
+      <w:r>
+        <w:rPr>
+          <w:rFonts w:asciiTheme="majorHAnsi" w:eastAsiaTheme="majorEastAsia" w:hAnsiTheme="majorHAnsi" w:cstheme="majorBidi"/>
+          <w:b/>
+          <w:bCs/>
+          <w:color w:val="3A7C22" w:themeColor="accent6" w:themeShade="BF"/>
+          <w:sz w:val="28"/>
+          <w:szCs w:val="28"/>
+        </w:rPr>
+        <w:t>9. Rewards</w:t>
       </w:r>
     </w:p>
     <w:p>
@@ -1000,48 +3134,68 @@
           <w:color w:val="3A7C22" w:themeColor="accent6" w:themeShade="BF"/>
           <w:sz w:val="28"/>
           <w:szCs w:val="28"/>
-        </w:rPr>
-      </w:pPr>
-      <w:r>
+          <w:lang w:val="en-GB" w:bidi="ar-EG"/>
+        </w:rPr>
+      </w:pPr>
+      <w:r>
+        <w:t xml:space="preserve">Represents a system to incentivize travelers for their activity on the platform, such as </w:t>
+      </w:r>
+      <w:r>
+        <w:t>buy tickets</w:t>
+      </w:r>
+      <w:r>
+        <w:t xml:space="preserve"> </w:t>
+      </w:r>
+      <w:r>
+        <w:t xml:space="preserve">or </w:t>
+      </w:r>
+      <w:r>
+        <w:t xml:space="preserve">leaving </w:t>
+      </w:r>
+      <w:r>
+        <w:t>reviews.</w:t>
+      </w:r>
+      <w:r>
+        <w:t xml:space="preserve"> Rewards can be taken by a certain number of points for each reward.</w:t>
+      </w:r>
+    </w:p>
+    <w:p>
+      <w:pPr>
         <w:rPr>
           <w:rFonts w:asciiTheme="majorHAnsi" w:eastAsiaTheme="majorEastAsia" w:hAnsiTheme="majorHAnsi" w:cstheme="majorBidi"/>
+          <w:b/>
+          <w:bCs/>
           <w:color w:val="3A7C22" w:themeColor="accent6" w:themeShade="BF"/>
           <w:sz w:val="28"/>
           <w:szCs w:val="28"/>
         </w:rPr>
-        <w:t>2</w:t>
-      </w:r>
+      </w:pPr>
       <w:r>
         <w:rPr>
           <w:rFonts w:asciiTheme="majorHAnsi" w:eastAsiaTheme="majorEastAsia" w:hAnsiTheme="majorHAnsi" w:cstheme="majorBidi"/>
+          <w:b/>
+          <w:bCs/>
           <w:color w:val="3A7C22" w:themeColor="accent6" w:themeShade="BF"/>
           <w:sz w:val="28"/>
           <w:szCs w:val="28"/>
         </w:rPr>
-        <w:t>. Admin</w:t>
-      </w:r>
-    </w:p>
-    <w:p>
-      <w:r>
-        <w:t xml:space="preserve">Represents system administrators who manage the platform's </w:t>
-      </w:r>
-      <w:r>
-        <w:t>operations</w:t>
-      </w:r>
-      <w:r>
-        <w:t>,</w:t>
-      </w:r>
-      <w:r>
-        <w:t xml:space="preserve"> monitor</w:t>
-      </w:r>
-      <w:r>
-        <w:t xml:space="preserve"> user activity and resolve disputes or issues.</w:t>
+        <w:t>10. Tickets</w:t>
+      </w:r>
+    </w:p>
+    <w:p>
+      <w:r>
+        <w:t>Represents the physical or digital proof of a traveler's booking for a trip</w:t>
+      </w:r>
+      <w:r>
+        <w:t>. This entity manages ticket details, including trip, traveler, and payment status, to ensure proper tracking and organization.</w:t>
       </w:r>
     </w:p>
     <w:p>
       <w:pPr>
         <w:rPr>
           <w:rFonts w:asciiTheme="majorHAnsi" w:eastAsiaTheme="majorEastAsia" w:hAnsiTheme="majorHAnsi" w:cstheme="majorBidi"/>
+          <w:b/>
+          <w:bCs/>
           <w:color w:val="3A7C22" w:themeColor="accent6" w:themeShade="BF"/>
           <w:sz w:val="28"/>
           <w:szCs w:val="28"/>
@@ -1050,329 +3204,1220 @@
       <w:r>
         <w:rPr>
           <w:rFonts w:asciiTheme="majorHAnsi" w:eastAsiaTheme="majorEastAsia" w:hAnsiTheme="majorHAnsi" w:cstheme="majorBidi"/>
+          <w:b/>
+          <w:bCs/>
           <w:color w:val="3A7C22" w:themeColor="accent6" w:themeShade="BF"/>
           <w:sz w:val="28"/>
           <w:szCs w:val="28"/>
         </w:rPr>
-        <w:t>3</w:t>
-      </w:r>
-      <w:r>
+        <w:t>11. Notification</w:t>
+      </w:r>
+    </w:p>
+    <w:p>
+      <w:r>
+        <w:t>Represents system-generated messages or updates sent to users about bookings, promotions, reminders, or other important activities.</w:t>
+      </w:r>
+    </w:p>
+    <w:p>
+      <w:pPr>
         <w:rPr>
           <w:rFonts w:asciiTheme="majorHAnsi" w:eastAsiaTheme="majorEastAsia" w:hAnsiTheme="majorHAnsi" w:cstheme="majorBidi"/>
+          <w:b/>
+          <w:bCs/>
           <w:color w:val="3A7C22" w:themeColor="accent6" w:themeShade="BF"/>
           <w:sz w:val="28"/>
           <w:szCs w:val="28"/>
         </w:rPr>
-        <w:t xml:space="preserve">. </w:t>
-      </w:r>
+      </w:pPr>
       <w:r>
         <w:rPr>
           <w:rFonts w:asciiTheme="majorHAnsi" w:eastAsiaTheme="majorEastAsia" w:hAnsiTheme="majorHAnsi" w:cstheme="majorBidi"/>
+          <w:b/>
+          <w:bCs/>
           <w:color w:val="3A7C22" w:themeColor="accent6" w:themeShade="BF"/>
           <w:sz w:val="28"/>
           <w:szCs w:val="28"/>
         </w:rPr>
-        <w:t>Travelers</w:t>
-      </w:r>
-    </w:p>
-    <w:p>
-      <w:r>
-        <w:t>Represents users who book trips and actively participate in the services offered by travel agencies. This entity tracks their activities and interactions, such as bookings and rewards.</w:t>
-      </w:r>
-    </w:p>
-    <w:p>
-      <w:pPr>
-        <w:rPr>
-          <w:rFonts w:asciiTheme="majorHAnsi" w:eastAsiaTheme="majorEastAsia" w:hAnsiTheme="majorHAnsi" w:cstheme="majorBidi"/>
-          <w:color w:val="3A7C22" w:themeColor="accent6" w:themeShade="BF"/>
-          <w:sz w:val="28"/>
-          <w:szCs w:val="28"/>
-        </w:rPr>
-      </w:pPr>
-      <w:r>
-        <w:rPr>
-          <w:rFonts w:asciiTheme="majorHAnsi" w:eastAsiaTheme="majorEastAsia" w:hAnsiTheme="majorHAnsi" w:cstheme="majorBidi"/>
-          <w:color w:val="3A7C22" w:themeColor="accent6" w:themeShade="BF"/>
-          <w:sz w:val="28"/>
-          <w:szCs w:val="28"/>
+        <w:t>12. Profile</w:t>
+      </w:r>
+    </w:p>
+    <w:p>
+      <w:r>
+        <w:t>Represents detailed user information, allowing users to personalize their experience on the platform</w:t>
+      </w:r>
+      <w:r>
+        <w:t>.</w:t>
+      </w:r>
+    </w:p>
+    <w:p/>
+    <w:p>
+      <w:pPr>
+        <w:pStyle w:val="Heading1"/>
+        <w:rPr>
+          <w:b/>
+          <w:bCs/>
+        </w:rPr>
+      </w:pPr>
+      <w:bookmarkStart w:id="7" w:name="_Toc183195636"/>
+      <w:r>
+        <w:rPr>
+          <w:b/>
+          <w:bCs/>
+        </w:rPr>
+        <w:t>Relationships:</w:t>
+      </w:r>
+      <w:bookmarkEnd w:id="7"/>
+    </w:p>
+    <w:p>
+      <w:pPr>
+        <w:pStyle w:val="Heading2"/>
+        <w:rPr>
+          <w:b/>
+          <w:bCs/>
+          <w:lang w:val="en-GB" w:bidi="ar-EG"/>
+        </w:rPr>
+      </w:pPr>
+      <w:bookmarkStart w:id="8" w:name="_Toc183195637"/>
+      <w:r>
+        <w:rPr>
+          <w:b/>
+          <w:bCs/>
+        </w:rPr>
+        <w:t>1.</w:t>
+      </w:r>
+      <w:r>
+        <w:rPr>
+          <w:b/>
+          <w:bCs/>
+          <w:lang w:val="en-GB" w:bidi="ar-EG"/>
+        </w:rPr>
+        <w:t>Message → User:</w:t>
+      </w:r>
+      <w:bookmarkEnd w:id="8"/>
+    </w:p>
+    <w:p>
+      <w:pPr>
+        <w:rPr>
+          <w:lang w:val="en-GB" w:bidi="ar-EG"/>
+        </w:rPr>
+      </w:pPr>
+      <w:r>
+        <w:rPr>
+          <w:b/>
+          <w:bCs/>
+          <w:lang w:val="en-GB" w:bidi="ar-EG"/>
+        </w:rPr>
+        <w:t>Sender/Receiver:</w:t>
+      </w:r>
+      <w:r>
+        <w:rPr>
+          <w:lang w:val="en-GB" w:bidi="ar-EG"/>
+        </w:rPr>
+        <w:t xml:space="preserve"> Messages are exchanged between users (travellers or admins</w:t>
+      </w:r>
+      <w:r>
+        <w:rPr>
+          <w:lang w:val="en-GB" w:bidi="ar-EG"/>
+        </w:rPr>
+        <w:t xml:space="preserve"> or travel agencies</w:t>
+      </w:r>
+      <w:r>
+        <w:rPr>
+          <w:lang w:val="en-GB" w:bidi="ar-EG"/>
+        </w:rPr>
+        <w:t>). Each message has a sender and a receiver, enabling two-way communication for inquiries or requests.</w:t>
+      </w:r>
+    </w:p>
+    <w:p>
+      <w:pPr>
+        <w:pStyle w:val="Heading2"/>
+        <w:rPr>
+          <w:b/>
+          <w:bCs/>
+          <w:lang w:val="en-GB" w:bidi="ar-EG"/>
+        </w:rPr>
+      </w:pPr>
+      <w:bookmarkStart w:id="9" w:name="_Toc183195638"/>
+      <w:r>
+        <w:rPr>
+          <w:b/>
+          <w:bCs/>
+          <w:lang w:val="en-GB" w:bidi="ar-EG"/>
+        </w:rPr>
+        <w:t>2.User → Profile:</w:t>
+      </w:r>
+      <w:bookmarkEnd w:id="9"/>
+    </w:p>
+    <w:p>
+      <w:pPr>
+        <w:rPr>
+          <w:lang w:val="en-GB" w:bidi="ar-EG"/>
+        </w:rPr>
+      </w:pPr>
+      <w:r>
+        <w:rPr>
+          <w:b/>
+          <w:bCs/>
+          <w:lang w:val="en-GB" w:bidi="ar-EG"/>
+        </w:rPr>
+        <w:t>Has:</w:t>
+      </w:r>
+      <w:r>
+        <w:rPr>
+          <w:lang w:val="en-GB" w:bidi="ar-EG"/>
+        </w:rPr>
+        <w:t xml:space="preserve"> Each user has one profile containing their personal detail</w:t>
+      </w:r>
+      <w:r>
+        <w:rPr>
+          <w:lang w:val="en-GB" w:bidi="ar-EG"/>
+        </w:rPr>
+        <w:t>s</w:t>
+      </w:r>
+      <w:r>
+        <w:rPr>
+          <w:lang w:val="en-GB" w:bidi="ar-EG"/>
+        </w:rPr>
+        <w:t>.</w:t>
+      </w:r>
+    </w:p>
+    <w:p>
+      <w:pPr>
+        <w:pStyle w:val="Heading2"/>
+        <w:rPr>
+          <w:b/>
+          <w:bCs/>
+          <w:lang w:val="en-GB" w:bidi="ar-EG"/>
+        </w:rPr>
+      </w:pPr>
+      <w:bookmarkStart w:id="10" w:name="_Toc183195639"/>
+      <w:r>
+        <w:rPr>
+          <w:b/>
+          <w:bCs/>
+          <w:lang w:val="en-GB" w:bidi="ar-EG"/>
+        </w:rPr>
+        <w:t>3.User → Blogs:</w:t>
+      </w:r>
+      <w:bookmarkEnd w:id="10"/>
+    </w:p>
+    <w:p>
+      <w:pPr>
+        <w:rPr>
+          <w:lang w:val="en-GB" w:bidi="ar-EG"/>
+        </w:rPr>
+      </w:pPr>
+      <w:r>
+        <w:rPr>
+          <w:b/>
+          <w:bCs/>
+          <w:lang w:val="en-GB" w:bidi="ar-EG"/>
+        </w:rPr>
+        <w:t>Writes:</w:t>
+      </w:r>
+      <w:r>
+        <w:rPr>
+          <w:lang w:val="en-GB" w:bidi="ar-EG"/>
+        </w:rPr>
+        <w:t xml:space="preserve"> Users can create and write multiple blogs to share their travel experiences and tips.</w:t>
+      </w:r>
+    </w:p>
+    <w:p>
+      <w:pPr>
+        <w:pStyle w:val="Heading2"/>
+        <w:rPr>
+          <w:b/>
+          <w:bCs/>
+          <w:lang w:val="en-GB" w:bidi="ar-EG"/>
+        </w:rPr>
+      </w:pPr>
+      <w:bookmarkStart w:id="11" w:name="_Toc183195640"/>
+      <w:r>
+        <w:rPr>
+          <w:b/>
+          <w:bCs/>
+          <w:lang w:val="en-GB" w:bidi="ar-EG"/>
+        </w:rPr>
+        <w:lastRenderedPageBreak/>
+        <w:t>4.Admin → Policies:</w:t>
+      </w:r>
+      <w:bookmarkEnd w:id="11"/>
+    </w:p>
+    <w:p>
+      <w:pPr>
+        <w:rPr>
+          <w:lang w:val="en-GB" w:bidi="ar-EG"/>
+        </w:rPr>
+      </w:pPr>
+      <w:r>
+        <w:rPr>
+          <w:b/>
+          <w:bCs/>
+          <w:lang w:val="en-GB" w:bidi="ar-EG"/>
+        </w:rPr>
+        <w:t>Put:</w:t>
+      </w:r>
+      <w:r>
+        <w:rPr>
+          <w:lang w:val="en-GB" w:bidi="ar-EG"/>
+        </w:rPr>
+        <w:t xml:space="preserve"> Admins create and manage platform policies to regulate platform usage and ensure compliance.</w:t>
+      </w:r>
+    </w:p>
+    <w:p>
+      <w:pPr>
+        <w:pStyle w:val="Heading2"/>
+        <w:rPr>
+          <w:b/>
+          <w:bCs/>
+          <w:lang w:val="en-GB" w:bidi="ar-EG"/>
+        </w:rPr>
+      </w:pPr>
+      <w:bookmarkStart w:id="12" w:name="_Toc183195641"/>
+      <w:r>
+        <w:rPr>
+          <w:b/>
+          <w:bCs/>
+          <w:lang w:val="en-GB" w:bidi="ar-EG"/>
+        </w:rPr>
+        <w:t>5.Admin → Rewards:</w:t>
+      </w:r>
+      <w:bookmarkEnd w:id="12"/>
+    </w:p>
+    <w:p>
+      <w:pPr>
+        <w:rPr>
+          <w:lang w:val="en-GB" w:bidi="ar-EG"/>
+        </w:rPr>
+      </w:pPr>
+      <w:r>
+        <w:rPr>
+          <w:b/>
+          <w:bCs/>
+          <w:lang w:val="en-GB" w:bidi="ar-EG"/>
+        </w:rPr>
+        <w:t>Put:</w:t>
+      </w:r>
+      <w:r>
+        <w:rPr>
+          <w:lang w:val="en-GB" w:bidi="ar-EG"/>
+        </w:rPr>
+        <w:t xml:space="preserve"> Admins manage the rewards system, defining how users earn and redeem points for trips.</w:t>
+      </w:r>
+    </w:p>
+    <w:p>
+      <w:pPr>
+        <w:pStyle w:val="Heading2"/>
+        <w:rPr>
+          <w:b/>
+          <w:bCs/>
+          <w:lang w:val="en-GB" w:bidi="ar-EG"/>
+        </w:rPr>
+      </w:pPr>
+      <w:bookmarkStart w:id="13" w:name="_Toc183195642"/>
+      <w:r>
+        <w:rPr>
+          <w:b/>
+          <w:bCs/>
+          <w:lang w:val="en-GB" w:bidi="ar-EG"/>
+        </w:rPr>
+        <w:t>6.Admin → Q&amp;A:</w:t>
+      </w:r>
+      <w:bookmarkEnd w:id="13"/>
+    </w:p>
+    <w:p>
+      <w:pPr>
+        <w:rPr>
+          <w:lang w:val="en-GB" w:bidi="ar-EG"/>
+        </w:rPr>
+      </w:pPr>
+      <w:r>
+        <w:rPr>
+          <w:b/>
+          <w:bCs/>
+          <w:lang w:val="en-GB" w:bidi="ar-EG"/>
+        </w:rPr>
+        <w:t>Make:</w:t>
+      </w:r>
+      <w:r>
+        <w:rPr>
+          <w:lang w:val="en-GB" w:bidi="ar-EG"/>
+        </w:rPr>
+        <w:t xml:space="preserve"> Admins handle Q&amp;A sections to provide answers to </w:t>
+      </w:r>
+      <w:r>
+        <w:rPr>
+          <w:lang w:val="en-GB" w:bidi="ar-EG"/>
+        </w:rPr>
+        <w:t>traveller</w:t>
+      </w:r>
+      <w:r>
+        <w:rPr>
+          <w:lang w:val="en-GB" w:bidi="ar-EG"/>
+        </w:rPr>
+        <w:t xml:space="preserve"> queries and improve platform support.</w:t>
+      </w:r>
+    </w:p>
+    <w:p>
+      <w:pPr>
+        <w:pStyle w:val="Heading2"/>
+        <w:rPr>
+          <w:b/>
+          <w:bCs/>
+          <w:lang w:val="en-GB" w:bidi="ar-EG"/>
+        </w:rPr>
+      </w:pPr>
+      <w:bookmarkStart w:id="14" w:name="_Toc183195643"/>
+      <w:r>
+        <w:rPr>
+          <w:b/>
+          <w:bCs/>
+          <w:lang w:val="en-GB" w:bidi="ar-EG"/>
+        </w:rPr>
+        <w:t>7.Travel Agency → Q&amp;A:</w:t>
+      </w:r>
+      <w:bookmarkEnd w:id="14"/>
+    </w:p>
+    <w:p>
+      <w:pPr>
+        <w:rPr>
+          <w:lang w:val="en-GB" w:bidi="ar-EG"/>
+        </w:rPr>
+      </w:pPr>
+      <w:r>
+        <w:rPr>
+          <w:b/>
+          <w:bCs/>
+          <w:lang w:val="en-GB" w:bidi="ar-EG"/>
+        </w:rPr>
+        <w:t>Make:</w:t>
+      </w:r>
+      <w:r>
+        <w:rPr>
+          <w:lang w:val="en-GB" w:bidi="ar-EG"/>
+        </w:rPr>
+        <w:t xml:space="preserve"> </w:t>
+      </w:r>
+      <w:r>
+        <w:rPr>
+          <w:lang w:val="en-GB" w:bidi="ar-EG"/>
+        </w:rPr>
+        <w:t>Travel Agencies</w:t>
+      </w:r>
+      <w:r>
+        <w:rPr>
+          <w:lang w:val="en-GB" w:bidi="ar-EG"/>
+        </w:rPr>
+        <w:t xml:space="preserve"> handle Q&amp;A section to provide answers to traveller queries</w:t>
+      </w:r>
+      <w:r>
+        <w:rPr>
+          <w:lang w:val="en-GB" w:bidi="ar-EG"/>
+        </w:rPr>
+        <w:t xml:space="preserve"> about the agency and their trips</w:t>
+      </w:r>
+      <w:r>
+        <w:rPr>
+          <w:lang w:val="en-GB" w:bidi="ar-EG"/>
+        </w:rPr>
+        <w:t>.</w:t>
+      </w:r>
+    </w:p>
+    <w:p>
+      <w:pPr>
+        <w:pStyle w:val="Heading2"/>
+        <w:rPr>
+          <w:b/>
+          <w:bCs/>
+          <w:lang w:val="en-GB" w:bidi="ar-EG"/>
+        </w:rPr>
+      </w:pPr>
+      <w:bookmarkStart w:id="15" w:name="_Toc183195644"/>
+      <w:r>
+        <w:rPr>
+          <w:b/>
+          <w:bCs/>
+          <w:lang w:val="en-GB" w:bidi="ar-EG"/>
+        </w:rPr>
+        <w:t>8</w:t>
+      </w:r>
+      <w:r>
+        <w:rPr>
+          <w:b/>
+          <w:bCs/>
+          <w:lang w:val="en-GB" w:bidi="ar-EG"/>
+        </w:rPr>
+        <w:t>.Travel Agency → Trips:</w:t>
+      </w:r>
+      <w:bookmarkEnd w:id="15"/>
+    </w:p>
+    <w:p>
+      <w:pPr>
+        <w:rPr>
+          <w:lang w:val="en-GB" w:bidi="ar-EG"/>
+        </w:rPr>
+      </w:pPr>
+      <w:r>
+        <w:rPr>
+          <w:b/>
+          <w:bCs/>
+          <w:lang w:val="en-GB" w:bidi="ar-EG"/>
+        </w:rPr>
+        <w:t>Makes:</w:t>
+      </w:r>
+      <w:r>
+        <w:rPr>
+          <w:lang w:val="en-GB" w:bidi="ar-EG"/>
+        </w:rPr>
+        <w:t xml:space="preserve"> Travel agencies create and offer multiple trips for </w:t>
+      </w:r>
+      <w:r>
+        <w:rPr>
+          <w:lang w:val="en-GB" w:bidi="ar-EG"/>
+        </w:rPr>
+        <w:t>travellers</w:t>
+      </w:r>
+      <w:r>
+        <w:rPr>
+          <w:lang w:val="en-GB" w:bidi="ar-EG"/>
+        </w:rPr>
+        <w:t xml:space="preserve"> to explore. Each trip is associated with one agency.</w:t>
+      </w:r>
+    </w:p>
+    <w:p>
+      <w:pPr>
+        <w:pStyle w:val="Heading2"/>
+        <w:rPr>
+          <w:b/>
+          <w:bCs/>
+          <w:lang w:val="en-GB" w:bidi="ar-EG"/>
+        </w:rPr>
+      </w:pPr>
+      <w:bookmarkStart w:id="16" w:name="_Toc183195645"/>
+      <w:r>
+        <w:rPr>
+          <w:b/>
+          <w:bCs/>
+          <w:lang w:val="en-GB" w:bidi="ar-EG"/>
+        </w:rPr>
+        <w:t>9</w:t>
+      </w:r>
+      <w:r>
+        <w:rPr>
+          <w:b/>
+          <w:bCs/>
+          <w:lang w:val="en-GB" w:bidi="ar-EG"/>
+        </w:rPr>
+        <w:t>.</w:t>
+      </w:r>
+      <w:r>
+        <w:rPr>
+          <w:b/>
+          <w:bCs/>
+          <w:lang w:val="en-GB" w:bidi="ar-EG"/>
+        </w:rPr>
+        <w:t>Travel Agency → Promote Trips:</w:t>
+      </w:r>
+      <w:bookmarkEnd w:id="16"/>
+    </w:p>
+    <w:p>
+      <w:pPr>
+        <w:rPr>
+          <w:lang w:val="en-GB" w:bidi="ar-EG"/>
+        </w:rPr>
+      </w:pPr>
+      <w:r>
+        <w:rPr>
+          <w:b/>
+          <w:bCs/>
+          <w:lang w:val="en-GB" w:bidi="ar-EG"/>
+        </w:rPr>
+        <w:t>Promote:</w:t>
+      </w:r>
+      <w:r>
+        <w:rPr>
+          <w:lang w:val="en-GB" w:bidi="ar-EG"/>
+        </w:rPr>
+        <w:t xml:space="preserve"> Travel agencies can run promotional offers on trips, defining discounts (e.g., percentages) and expiration dates.</w:t>
+      </w:r>
+    </w:p>
+    <w:p>
+      <w:pPr>
+        <w:pStyle w:val="Heading2"/>
+        <w:rPr>
+          <w:b/>
+          <w:bCs/>
+          <w:lang w:val="en-GB" w:bidi="ar-EG"/>
+        </w:rPr>
+      </w:pPr>
+      <w:bookmarkStart w:id="17" w:name="_Toc183195646"/>
+      <w:r>
+        <w:rPr>
+          <w:b/>
+          <w:bCs/>
+          <w:lang w:val="en-GB" w:bidi="ar-EG"/>
+        </w:rPr>
+        <w:t>10</w:t>
+      </w:r>
+      <w:r>
+        <w:rPr>
+          <w:b/>
+          <w:bCs/>
+          <w:lang w:val="en-GB" w:bidi="ar-EG"/>
+        </w:rPr>
+        <w:t>.</w:t>
+      </w:r>
+      <w:r>
+        <w:rPr>
+          <w:b/>
+          <w:bCs/>
+          <w:lang w:val="en-GB" w:bidi="ar-EG"/>
+        </w:rPr>
+        <w:t>Tr</w:t>
+      </w:r>
+      <w:r>
+        <w:rPr>
+          <w:b/>
+          <w:bCs/>
+          <w:lang w:val="en-GB" w:bidi="ar-EG"/>
+        </w:rPr>
+        <w:t>avelers</w:t>
+      </w:r>
+      <w:r>
+        <w:rPr>
+          <w:b/>
+          <w:bCs/>
+          <w:lang w:val="en-GB" w:bidi="ar-EG"/>
+        </w:rPr>
+        <w:t xml:space="preserve"> → </w:t>
+      </w:r>
+      <w:r>
+        <w:rPr>
+          <w:b/>
+          <w:bCs/>
+          <w:lang w:val="en-GB" w:bidi="ar-EG"/>
+        </w:rPr>
+        <w:t>Tickets</w:t>
+      </w:r>
+      <w:r>
+        <w:rPr>
+          <w:b/>
+          <w:bCs/>
+          <w:lang w:val="en-GB" w:bidi="ar-EG"/>
+        </w:rPr>
+        <w:t>:</w:t>
+      </w:r>
+      <w:bookmarkEnd w:id="17"/>
+    </w:p>
+    <w:p>
+      <w:pPr>
+        <w:rPr>
+          <w:lang w:val="en-GB" w:bidi="ar-EG"/>
+        </w:rPr>
+      </w:pPr>
+      <w:r>
+        <w:rPr>
+          <w:b/>
+          <w:bCs/>
+          <w:lang w:val="en-GB" w:bidi="ar-EG"/>
+        </w:rPr>
+        <w:t>Buy:</w:t>
+      </w:r>
+      <w:r>
+        <w:rPr>
+          <w:lang w:val="en-GB" w:bidi="ar-EG"/>
+        </w:rPr>
+        <w:t xml:space="preserve"> Travelers purchase multiple tickets, each associated with a specific trip.</w:t>
+      </w:r>
+    </w:p>
+    <w:p>
+      <w:pPr>
+        <w:pStyle w:val="Heading2"/>
+        <w:rPr>
+          <w:b/>
+          <w:bCs/>
+          <w:lang w:val="en-GB" w:bidi="ar-EG"/>
+        </w:rPr>
+      </w:pPr>
+      <w:bookmarkStart w:id="18" w:name="_Toc183195647"/>
+      <w:r>
+        <w:rPr>
+          <w:b/>
+          <w:bCs/>
+          <w:lang w:val="en-GB" w:bidi="ar-EG"/>
+        </w:rPr>
+        <w:t>1</w:t>
+      </w:r>
+      <w:r>
+        <w:rPr>
+          <w:b/>
+          <w:bCs/>
+          <w:lang w:val="en-GB" w:bidi="ar-EG"/>
+        </w:rPr>
+        <w:t>1</w:t>
+      </w:r>
+      <w:r>
+        <w:rPr>
+          <w:b/>
+          <w:bCs/>
+          <w:lang w:val="en-GB" w:bidi="ar-EG"/>
+        </w:rPr>
+        <w:t>.</w:t>
+      </w:r>
+      <w:r>
+        <w:rPr>
+          <w:b/>
+          <w:bCs/>
+          <w:lang w:val="en-GB" w:bidi="ar-EG"/>
+        </w:rPr>
+        <w:t>T</w:t>
+      </w:r>
+      <w:r>
+        <w:rPr>
+          <w:b/>
+          <w:bCs/>
+          <w:lang w:val="en-GB" w:bidi="ar-EG"/>
+        </w:rPr>
+        <w:t>avel Agencies</w:t>
+      </w:r>
+      <w:r>
+        <w:rPr>
+          <w:b/>
+          <w:bCs/>
+          <w:lang w:val="en-GB" w:bidi="ar-EG"/>
+        </w:rPr>
+        <w:t xml:space="preserve"> → Tickets:</w:t>
+      </w:r>
+      <w:bookmarkEnd w:id="18"/>
+    </w:p>
+    <w:p>
+      <w:pPr>
+        <w:rPr>
+          <w:lang w:val="en-GB" w:bidi="ar-EG"/>
+        </w:rPr>
+      </w:pPr>
+      <w:r>
+        <w:rPr>
+          <w:b/>
+          <w:bCs/>
+          <w:lang w:val="en-GB" w:bidi="ar-EG"/>
+        </w:rPr>
+        <w:t>make</w:t>
+      </w:r>
+      <w:r>
+        <w:rPr>
+          <w:b/>
+          <w:bCs/>
+          <w:lang w:val="en-GB" w:bidi="ar-EG"/>
+        </w:rPr>
+        <w:t>:</w:t>
+      </w:r>
+      <w:r>
+        <w:rPr>
+          <w:lang w:val="en-GB" w:bidi="ar-EG"/>
+        </w:rPr>
+        <w:t xml:space="preserve"> Tickets are issued for trips </w:t>
+      </w:r>
+      <w:r>
+        <w:rPr>
+          <w:lang w:val="en-GB" w:bidi="ar-EG"/>
+        </w:rPr>
+        <w:t>by the travel agency that do the trip</w:t>
+      </w:r>
+      <w:r>
+        <w:rPr>
+          <w:lang w:val="en-GB" w:bidi="ar-EG"/>
+        </w:rPr>
+        <w:t>. This connects the trip details to the ticket information.</w:t>
+      </w:r>
+    </w:p>
+    <w:p>
+      <w:pPr>
+        <w:pStyle w:val="Heading2"/>
+        <w:rPr>
+          <w:b/>
+          <w:bCs/>
+          <w:lang w:val="en-GB" w:bidi="ar-EG"/>
+        </w:rPr>
+      </w:pPr>
+      <w:bookmarkStart w:id="19" w:name="_Toc183195648"/>
+      <w:r>
+        <w:rPr>
+          <w:b/>
+          <w:bCs/>
+          <w:lang w:val="en-GB" w:bidi="ar-EG"/>
+        </w:rPr>
+        <w:t>1</w:t>
+      </w:r>
+      <w:r>
+        <w:rPr>
+          <w:b/>
+          <w:bCs/>
+          <w:lang w:val="en-GB" w:bidi="ar-EG"/>
+        </w:rPr>
+        <w:t>2</w:t>
+      </w:r>
+      <w:r>
+        <w:rPr>
+          <w:b/>
+          <w:bCs/>
+          <w:lang w:val="en-GB" w:bidi="ar-EG"/>
+        </w:rPr>
+        <w:t>.</w:t>
+      </w:r>
+      <w:r>
+        <w:rPr>
+          <w:b/>
+          <w:bCs/>
+          <w:lang w:val="en-GB" w:bidi="ar-EG"/>
+        </w:rPr>
+        <w:t>Traveler → Reports:</w:t>
+      </w:r>
+      <w:bookmarkEnd w:id="19"/>
+    </w:p>
+    <w:p>
+      <w:pPr>
+        <w:rPr>
+          <w:lang w:val="en-GB" w:bidi="ar-EG"/>
+        </w:rPr>
+      </w:pPr>
+      <w:r>
+        <w:rPr>
+          <w:b/>
+          <w:bCs/>
+          <w:lang w:val="en-GB" w:bidi="ar-EG"/>
+        </w:rPr>
+        <w:t>Reports:</w:t>
+      </w:r>
+      <w:r>
+        <w:rPr>
+          <w:lang w:val="en-GB" w:bidi="ar-EG"/>
+        </w:rPr>
+        <w:t xml:space="preserve"> Travelers can report issues or concerns related to trips, linking reports to specific </w:t>
+      </w:r>
+      <w:r>
+        <w:rPr>
+          <w:lang w:val="en-GB" w:bidi="ar-EG"/>
+        </w:rPr>
+        <w:t>travellers</w:t>
+      </w:r>
+      <w:r>
+        <w:rPr>
+          <w:lang w:val="en-GB" w:bidi="ar-EG"/>
+        </w:rPr>
+        <w:t>.</w:t>
+      </w:r>
+    </w:p>
+    <w:p>
+      <w:pPr>
+        <w:pStyle w:val="Heading2"/>
+        <w:rPr>
+          <w:b/>
+          <w:bCs/>
+          <w:lang w:val="en-GB" w:bidi="ar-EG"/>
+        </w:rPr>
+      </w:pPr>
+      <w:bookmarkStart w:id="20" w:name="_Toc183195649"/>
+      <w:r>
+        <w:rPr>
+          <w:b/>
+          <w:bCs/>
+          <w:lang w:val="en-GB" w:bidi="ar-EG"/>
+        </w:rPr>
+        <w:t>1</w:t>
+      </w:r>
+      <w:r>
+        <w:rPr>
+          <w:b/>
+          <w:bCs/>
+          <w:lang w:val="en-GB" w:bidi="ar-EG"/>
+        </w:rPr>
+        <w:t>3</w:t>
+      </w:r>
+      <w:r>
+        <w:rPr>
+          <w:b/>
+          <w:bCs/>
+          <w:lang w:val="en-GB" w:bidi="ar-EG"/>
+        </w:rPr>
+        <w:t>.</w:t>
+      </w:r>
+      <w:r>
+        <w:rPr>
+          <w:b/>
+          <w:bCs/>
+          <w:lang w:val="en-GB" w:bidi="ar-EG"/>
+        </w:rPr>
+        <w:t>Traveler → Review:</w:t>
+      </w:r>
+      <w:bookmarkEnd w:id="20"/>
+    </w:p>
+    <w:p>
+      <w:pPr>
+        <w:rPr>
+          <w:lang w:val="en-GB" w:bidi="ar-EG"/>
+        </w:rPr>
+      </w:pPr>
+      <w:r>
+        <w:rPr>
+          <w:b/>
+          <w:bCs/>
+          <w:lang w:val="en-GB" w:bidi="ar-EG"/>
+        </w:rPr>
+        <w:t>Reviews:</w:t>
+      </w:r>
+      <w:r>
+        <w:rPr>
+          <w:lang w:val="en-GB" w:bidi="ar-EG"/>
+        </w:rPr>
+        <w:t xml:space="preserve"> Travelers write reviews for trips or agencies, helping other users make informed decisions.</w:t>
+      </w:r>
+    </w:p>
+    <w:p>
+      <w:pPr>
+        <w:pStyle w:val="Heading2"/>
+        <w:rPr>
+          <w:b/>
+          <w:bCs/>
+          <w:lang w:val="en-GB" w:bidi="ar-EG"/>
+        </w:rPr>
+      </w:pPr>
+      <w:bookmarkStart w:id="21" w:name="_Toc183195650"/>
+      <w:r>
+        <w:rPr>
+          <w:b/>
+          <w:bCs/>
+          <w:lang w:val="en-GB" w:bidi="ar-EG"/>
+        </w:rPr>
+        <w:t>1</w:t>
+      </w:r>
+      <w:r>
+        <w:rPr>
+          <w:b/>
+          <w:bCs/>
+          <w:lang w:val="en-GB" w:bidi="ar-EG"/>
         </w:rPr>
         <w:t>4</w:t>
       </w:r>
       <w:r>
         <w:rPr>
-          <w:rFonts w:asciiTheme="majorHAnsi" w:eastAsiaTheme="majorEastAsia" w:hAnsiTheme="majorHAnsi" w:cstheme="majorBidi"/>
-          <w:color w:val="3A7C22" w:themeColor="accent6" w:themeShade="BF"/>
-          <w:sz w:val="28"/>
-          <w:szCs w:val="28"/>
-        </w:rPr>
-        <w:t>. Travel Agency</w:t>
-      </w:r>
-    </w:p>
-    <w:p>
-      <w:r>
-        <w:t>Represents companies or organizations offering travel-related services and trips</w:t>
-      </w:r>
-      <w:r>
+          <w:b/>
+          <w:bCs/>
+          <w:lang w:val="en-GB" w:bidi="ar-EG"/>
+        </w:rPr>
         <w:t>.</w:t>
       </w:r>
-    </w:p>
-    <w:p>
-      <w:pPr>
-        <w:rPr>
-          <w:rFonts w:asciiTheme="majorHAnsi" w:eastAsiaTheme="majorEastAsia" w:hAnsiTheme="majorHAnsi" w:cstheme="majorBidi"/>
-          <w:color w:val="3A7C22" w:themeColor="accent6" w:themeShade="BF"/>
-          <w:sz w:val="28"/>
-          <w:szCs w:val="28"/>
-        </w:rPr>
-      </w:pPr>
-      <w:r>
-        <w:rPr>
-          <w:rFonts w:asciiTheme="majorHAnsi" w:eastAsiaTheme="majorEastAsia" w:hAnsiTheme="majorHAnsi" w:cstheme="majorBidi"/>
-          <w:color w:val="3A7C22" w:themeColor="accent6" w:themeShade="BF"/>
-          <w:sz w:val="28"/>
-          <w:szCs w:val="28"/>
-        </w:rPr>
-        <w:t>5</w:t>
-      </w:r>
-      <w:r>
-        <w:rPr>
-          <w:rFonts w:asciiTheme="majorHAnsi" w:eastAsiaTheme="majorEastAsia" w:hAnsiTheme="majorHAnsi" w:cstheme="majorBidi"/>
-          <w:color w:val="3A7C22" w:themeColor="accent6" w:themeShade="BF"/>
-          <w:sz w:val="28"/>
-          <w:szCs w:val="28"/>
-        </w:rPr>
-        <w:t>. Trips</w:t>
-      </w:r>
-    </w:p>
-    <w:p>
-      <w:r>
-        <w:t>Represents the travel packages or experiences offered by agencies. This entity includes information about destinations, durations, pricing, and available seats, forming the core of the system</w:t>
-      </w:r>
-      <w:r>
-        <w:t>.</w:t>
-      </w:r>
-    </w:p>
-    <w:p>
-      <w:pPr>
-        <w:rPr>
-          <w:rFonts w:asciiTheme="majorHAnsi" w:eastAsiaTheme="majorEastAsia" w:hAnsiTheme="majorHAnsi" w:cstheme="majorBidi"/>
-          <w:color w:val="3A7C22" w:themeColor="accent6" w:themeShade="BF"/>
-          <w:sz w:val="28"/>
-          <w:szCs w:val="28"/>
-        </w:rPr>
-      </w:pPr>
-      <w:r>
-        <w:rPr>
-          <w:rFonts w:asciiTheme="majorHAnsi" w:eastAsiaTheme="majorEastAsia" w:hAnsiTheme="majorHAnsi" w:cstheme="majorBidi"/>
-          <w:color w:val="3A7C22" w:themeColor="accent6" w:themeShade="BF"/>
-          <w:sz w:val="28"/>
-          <w:szCs w:val="28"/>
-        </w:rPr>
-        <w:t>6</w:t>
-      </w:r>
-      <w:r>
-        <w:rPr>
-          <w:rFonts w:asciiTheme="majorHAnsi" w:eastAsiaTheme="majorEastAsia" w:hAnsiTheme="majorHAnsi" w:cstheme="majorBidi"/>
-          <w:color w:val="3A7C22" w:themeColor="accent6" w:themeShade="BF"/>
-          <w:sz w:val="28"/>
-          <w:szCs w:val="28"/>
-        </w:rPr>
-        <w:t>. Blogs</w:t>
-      </w:r>
-    </w:p>
-    <w:p>
-      <w:r>
-        <w:t>Represents written content</w:t>
-      </w:r>
-      <w:r>
-        <w:t>,</w:t>
-      </w:r>
-      <w:r>
-        <w:t xml:space="preserve"> Blogs are created to engage users, provide valuable information</w:t>
-      </w:r>
-      <w:r>
-        <w:t>.</w:t>
-      </w:r>
-    </w:p>
-    <w:p>
-      <w:pPr>
-        <w:rPr>
-          <w:rFonts w:asciiTheme="majorHAnsi" w:eastAsiaTheme="majorEastAsia" w:hAnsiTheme="majorHAnsi" w:cstheme="majorBidi"/>
-          <w:color w:val="3A7C22" w:themeColor="accent6" w:themeShade="BF"/>
-          <w:sz w:val="28"/>
-          <w:szCs w:val="28"/>
-        </w:rPr>
-      </w:pPr>
-      <w:r>
-        <w:rPr>
-          <w:rFonts w:asciiTheme="majorHAnsi" w:eastAsiaTheme="majorEastAsia" w:hAnsiTheme="majorHAnsi" w:cstheme="majorBidi"/>
-          <w:color w:val="3A7C22" w:themeColor="accent6" w:themeShade="BF"/>
-          <w:sz w:val="28"/>
-          <w:szCs w:val="28"/>
-        </w:rPr>
-        <w:t>7. Policies</w:t>
-      </w:r>
-    </w:p>
-    <w:p>
-      <w:r>
-        <w:t>Represents terms, conditions, and guidelines related to trips, bookings, cancellations, and rewards. This ensures clarity for users and agencies about platform rules.</w:t>
-      </w:r>
-    </w:p>
-    <w:p>
-      <w:pPr>
-        <w:rPr>
-          <w:rFonts w:asciiTheme="majorHAnsi" w:eastAsiaTheme="majorEastAsia" w:hAnsiTheme="majorHAnsi" w:cstheme="majorBidi"/>
-          <w:color w:val="3A7C22" w:themeColor="accent6" w:themeShade="BF"/>
-          <w:sz w:val="28"/>
-          <w:szCs w:val="28"/>
-        </w:rPr>
-      </w:pPr>
-      <w:r>
-        <w:rPr>
-          <w:rFonts w:asciiTheme="majorHAnsi" w:eastAsiaTheme="majorEastAsia" w:hAnsiTheme="majorHAnsi" w:cstheme="majorBidi"/>
-          <w:color w:val="3A7C22" w:themeColor="accent6" w:themeShade="BF"/>
-          <w:sz w:val="28"/>
-          <w:szCs w:val="28"/>
-        </w:rPr>
-        <w:t>8. Q&amp;A</w:t>
-      </w:r>
-    </w:p>
-    <w:p>
-      <w:r>
-        <w:t>Represents a database of questions and answers, facilitating user inquiries and support. This entity helps improve user engagement and provides quick assistance.</w:t>
-      </w:r>
-    </w:p>
-    <w:p>
-      <w:pPr>
-        <w:rPr>
-          <w:rFonts w:asciiTheme="majorHAnsi" w:eastAsiaTheme="majorEastAsia" w:hAnsiTheme="majorHAnsi" w:cstheme="majorBidi"/>
-          <w:color w:val="3A7C22" w:themeColor="accent6" w:themeShade="BF"/>
-          <w:sz w:val="28"/>
-          <w:szCs w:val="28"/>
-        </w:rPr>
-      </w:pPr>
-      <w:r>
-        <w:rPr>
-          <w:rFonts w:asciiTheme="majorHAnsi" w:eastAsiaTheme="majorEastAsia" w:hAnsiTheme="majorHAnsi" w:cstheme="majorBidi"/>
-          <w:color w:val="3A7C22" w:themeColor="accent6" w:themeShade="BF"/>
-          <w:sz w:val="28"/>
-          <w:szCs w:val="28"/>
-        </w:rPr>
-        <w:t>9. Rewards</w:t>
-      </w:r>
-    </w:p>
-    <w:p>
-      <w:pPr>
-        <w:rPr>
-          <w:rFonts w:asciiTheme="majorHAnsi" w:eastAsiaTheme="majorEastAsia" w:hAnsiTheme="majorHAnsi" w:cstheme="majorBidi"/>
-          <w:color w:val="3A7C22" w:themeColor="accent6" w:themeShade="BF"/>
-          <w:sz w:val="28"/>
-          <w:szCs w:val="28"/>
-        </w:rPr>
-      </w:pPr>
-      <w:r>
+      <w:r>
+        <w:rPr>
+          <w:b/>
+          <w:bCs/>
+          <w:lang w:val="en-GB" w:bidi="ar-EG"/>
+        </w:rPr>
+        <w:t>Traveler → Notification:</w:t>
+      </w:r>
+      <w:bookmarkEnd w:id="21"/>
+    </w:p>
+    <w:p>
+      <w:pPr>
+        <w:rPr>
+          <w:rtl/>
+          <w:lang w:val="en-GB" w:bidi="ar-EG"/>
+        </w:rPr>
+      </w:pPr>
+      <w:r>
+        <w:rPr>
+          <w:b/>
+          <w:bCs/>
+          <w:lang w:val="en-GB" w:bidi="ar-EG"/>
+        </w:rPr>
+        <w:t>Receives:</w:t>
+      </w:r>
+      <w:r>
+        <w:rPr>
+          <w:lang w:val="en-GB" w:bidi="ar-EG"/>
+        </w:rPr>
+        <w:t xml:space="preserve"> Travelers receive notifications about </w:t>
+      </w:r>
+      <w:r>
+        <w:rPr>
+          <w:lang w:val="en-GB" w:bidi="ar-EG"/>
+        </w:rPr>
+        <w:t>Trips that they bought a ticket for</w:t>
+      </w:r>
+      <w:r>
+        <w:rPr>
+          <w:lang w:val="en-GB" w:bidi="ar-EG"/>
+        </w:rPr>
+        <w:t>, rewards, or other platform updates.</w:t>
+      </w:r>
+    </w:p>
+    <w:p>
+      <w:pPr>
+        <w:rPr>
+          <w:rtl/>
+          <w:lang w:val="en-GB" w:bidi="ar-EG"/>
+        </w:rPr>
+      </w:pPr>
+    </w:p>
+    <w:p>
+      <w:pPr>
+        <w:rPr>
+          <w:rtl/>
+          <w:lang w:val="en-GB" w:bidi="ar-EG"/>
+        </w:rPr>
+      </w:pPr>
+    </w:p>
+    <w:p>
+      <w:pPr>
+        <w:rPr>
+          <w:rtl/>
+          <w:lang w:val="en-GB" w:bidi="ar-EG"/>
+        </w:rPr>
+      </w:pPr>
+    </w:p>
+    <w:p>
+      <w:pPr>
+        <w:rPr>
+          <w:rtl/>
+          <w:lang w:val="en-GB" w:bidi="ar-EG"/>
+        </w:rPr>
+      </w:pPr>
+    </w:p>
+    <w:p>
+      <w:pPr>
+        <w:pStyle w:val="Heading1"/>
+        <w:rPr>
+          <w:b/>
+          <w:bCs/>
+          <w:lang w:val="en-GB" w:bidi="ar-EG"/>
+        </w:rPr>
+      </w:pPr>
+      <w:bookmarkStart w:id="22" w:name="_Toc183195651"/>
+      <w:r>
+        <w:rPr>
+          <w:b/>
+          <w:bCs/>
+          <w:lang w:val="en-GB" w:bidi="ar-EG"/>
+        </w:rPr>
         <w:lastRenderedPageBreak/>
-        <w:t xml:space="preserve">Represents a system to incentivize travelers for their activity on the platform, such as booking trips </w:t>
-      </w:r>
-      <w:r>
-        <w:t xml:space="preserve">or </w:t>
-      </w:r>
-      <w:r>
-        <w:t>leaving reviews. Rewards can include points, discounts, or other benefits.</w:t>
-      </w:r>
-    </w:p>
-    <w:p>
-      <w:pPr>
-        <w:rPr>
-          <w:rFonts w:asciiTheme="majorHAnsi" w:eastAsiaTheme="majorEastAsia" w:hAnsiTheme="majorHAnsi" w:cstheme="majorBidi"/>
-          <w:color w:val="3A7C22" w:themeColor="accent6" w:themeShade="BF"/>
-          <w:sz w:val="28"/>
-          <w:szCs w:val="28"/>
-        </w:rPr>
-      </w:pPr>
-      <w:r>
-        <w:rPr>
-          <w:rFonts w:asciiTheme="majorHAnsi" w:eastAsiaTheme="majorEastAsia" w:hAnsiTheme="majorHAnsi" w:cstheme="majorBidi"/>
-          <w:color w:val="3A7C22" w:themeColor="accent6" w:themeShade="BF"/>
-          <w:sz w:val="28"/>
-          <w:szCs w:val="28"/>
-        </w:rPr>
-        <w:t>10. Tickets</w:t>
-      </w:r>
-    </w:p>
-    <w:p>
-      <w:r>
-        <w:t>Represents booked tickets for specific trips. This entity manages ticket details, including trip, traveler, and payment status, to ensure proper tracking and organization.</w:t>
-      </w:r>
-    </w:p>
-    <w:p>
-      <w:pPr>
-        <w:rPr>
-          <w:rFonts w:asciiTheme="majorHAnsi" w:eastAsiaTheme="majorEastAsia" w:hAnsiTheme="majorHAnsi" w:cstheme="majorBidi"/>
-          <w:color w:val="3A7C22" w:themeColor="accent6" w:themeShade="BF"/>
-          <w:sz w:val="28"/>
-          <w:szCs w:val="28"/>
-        </w:rPr>
-      </w:pPr>
-      <w:r>
-        <w:rPr>
-          <w:rFonts w:asciiTheme="majorHAnsi" w:eastAsiaTheme="majorEastAsia" w:hAnsiTheme="majorHAnsi" w:cstheme="majorBidi"/>
-          <w:color w:val="3A7C22" w:themeColor="accent6" w:themeShade="BF"/>
-          <w:sz w:val="28"/>
-          <w:szCs w:val="28"/>
-        </w:rPr>
-        <w:t>11. Notification</w:t>
-      </w:r>
-    </w:p>
-    <w:p>
-      <w:r>
-        <w:t>Represents system-generated messages or updates sent to users about bookings, promotions, reminders, or other important activities.</w:t>
-      </w:r>
-    </w:p>
-    <w:p>
-      <w:pPr>
-        <w:rPr>
-          <w:rFonts w:asciiTheme="majorHAnsi" w:eastAsiaTheme="majorEastAsia" w:hAnsiTheme="majorHAnsi" w:cstheme="majorBidi"/>
-          <w:color w:val="3A7C22" w:themeColor="accent6" w:themeShade="BF"/>
-          <w:sz w:val="28"/>
-          <w:szCs w:val="28"/>
-        </w:rPr>
-      </w:pPr>
-      <w:r>
-        <w:rPr>
-          <w:rFonts w:asciiTheme="majorHAnsi" w:eastAsiaTheme="majorEastAsia" w:hAnsiTheme="majorHAnsi" w:cstheme="majorBidi"/>
-          <w:color w:val="3A7C22" w:themeColor="accent6" w:themeShade="BF"/>
-          <w:sz w:val="28"/>
-          <w:szCs w:val="28"/>
-        </w:rPr>
-        <w:t>12</w:t>
-      </w:r>
-      <w:r>
-        <w:rPr>
-          <w:rFonts w:asciiTheme="majorHAnsi" w:eastAsiaTheme="majorEastAsia" w:hAnsiTheme="majorHAnsi" w:cstheme="majorBidi"/>
-          <w:color w:val="3A7C22" w:themeColor="accent6" w:themeShade="BF"/>
-          <w:sz w:val="28"/>
-          <w:szCs w:val="28"/>
-        </w:rPr>
-        <w:t>. Profile</w:t>
-      </w:r>
-    </w:p>
-    <w:p>
-      <w:r>
-        <w:t>Represents detailed user information, allowing users to personalize their experience on the platform</w:t>
-      </w:r>
-      <w:r>
-        <w:t>.</w:t>
-      </w:r>
-    </w:p>
-    <w:p/>
-    <w:p/>
-    <w:p/>
-    <w:p/>
-    <w:p/>
+        <w:t>ER Diagram</w:t>
+      </w:r>
+      <w:r>
+        <w:rPr>
+          <w:b/>
+          <w:bCs/>
+          <w:lang w:val="en-GB" w:bidi="ar-EG"/>
+        </w:rPr>
+        <w:t>:</w:t>
+      </w:r>
+      <w:bookmarkEnd w:id="22"/>
+    </w:p>
+    <w:p>
+      <w:pPr>
+        <w:rPr>
+          <w:lang w:val="en-GB" w:bidi="ar-EG"/>
+        </w:rPr>
+      </w:pPr>
+    </w:p>
+    <w:p>
+      <w:pPr>
+        <w:rPr>
+          <w:b/>
+          <w:bCs/>
+          <w:sz w:val="40"/>
+          <w:szCs w:val="40"/>
+          <w:lang w:val="en-GB" w:bidi="ar-EG"/>
+        </w:rPr>
+      </w:pPr>
+      <w:r>
+        <w:rPr>
+          <w:b/>
+          <w:bCs/>
+          <w:sz w:val="40"/>
+          <w:szCs w:val="40"/>
+          <w:lang w:val="en-GB" w:bidi="ar-EG"/>
+        </w:rPr>
+        <w:t>Without Attributes:</w:t>
+      </w:r>
+    </w:p>
+    <w:p>
+      <w:pPr>
+        <w:rPr>
+          <w:lang w:val="en-GB" w:bidi="ar-EG"/>
+        </w:rPr>
+      </w:pPr>
+      <w:r>
+        <w:rPr>
+          <w:noProof/>
+          <w:lang w:val="en-GB" w:bidi="ar-EG"/>
+        </w:rPr>
+        <w:drawing>
+          <wp:inline distT="0" distB="0" distL="0" distR="0" wp14:anchorId="1B4E85C3" wp14:editId="72343DDF">
+            <wp:extent cx="5943600" cy="5320665"/>
+            <wp:effectExtent l="0" t="0" r="0" b="0"/>
+            <wp:docPr id="2090165103" name="Picture 2"/>
+            <wp:cNvGraphicFramePr>
+              <a:graphicFrameLocks xmlns:a="http://schemas.openxmlformats.org/drawingml/2006/main" noChangeAspect="1"/>
+            </wp:cNvGraphicFramePr>
+            <a:graphic xmlns:a="http://schemas.openxmlformats.org/drawingml/2006/main">
+              <a:graphicData uri="http://schemas.openxmlformats.org/drawingml/2006/picture">
+                <pic:pic xmlns:pic="http://schemas.openxmlformats.org/drawingml/2006/picture">
+                  <pic:nvPicPr>
+                    <pic:cNvPr id="2090165103" name="Picture 2090165103"/>
+                    <pic:cNvPicPr/>
+                  </pic:nvPicPr>
+                  <pic:blipFill>
+                    <a:blip r:embed="rId12">
+                      <a:extLst>
+                        <a:ext uri="{28A0092B-C50C-407E-A947-70E740481C1C}">
+                          <a14:useLocalDpi xmlns:a14="http://schemas.microsoft.com/office/drawing/2010/main" val="0"/>
+                        </a:ext>
+                      </a:extLst>
+                    </a:blip>
+                    <a:stretch>
+                      <a:fillRect/>
+                    </a:stretch>
+                  </pic:blipFill>
+                  <pic:spPr>
+                    <a:xfrm>
+                      <a:off x="0" y="0"/>
+                      <a:ext cx="5943600" cy="5320665"/>
+                    </a:xfrm>
+                    <a:prstGeom prst="rect">
+                      <a:avLst/>
+                    </a:prstGeom>
+                  </pic:spPr>
+                </pic:pic>
+              </a:graphicData>
+            </a:graphic>
+          </wp:inline>
+        </w:drawing>
+      </w:r>
+    </w:p>
+    <w:p>
+      <w:pPr>
+        <w:rPr>
+          <w:lang w:val="en-GB" w:bidi="ar-EG"/>
+        </w:rPr>
+      </w:pPr>
+    </w:p>
+    <w:p>
+      <w:pPr>
+        <w:rPr>
+          <w:lang w:val="en-GB" w:bidi="ar-EG"/>
+        </w:rPr>
+      </w:pPr>
+    </w:p>
+    <w:p>
+      <w:pPr>
+        <w:rPr>
+          <w:lang w:val="en-GB" w:bidi="ar-EG"/>
+        </w:rPr>
+      </w:pPr>
+    </w:p>
+    <w:p>
+      <w:pPr>
+        <w:rPr>
+          <w:lang w:val="en-GB" w:bidi="ar-EG"/>
+        </w:rPr>
+      </w:pPr>
+    </w:p>
+    <w:p>
+      <w:pPr>
+        <w:rPr>
+          <w:lang w:val="en-GB" w:bidi="ar-EG"/>
+        </w:rPr>
+      </w:pPr>
+    </w:p>
+    <w:p>
+      <w:pPr>
+        <w:rPr>
+          <w:b/>
+          <w:bCs/>
+          <w:sz w:val="40"/>
+          <w:szCs w:val="40"/>
+          <w:lang w:val="en-GB" w:bidi="ar-EG"/>
+        </w:rPr>
+      </w:pPr>
+      <w:r>
+        <w:rPr>
+          <w:b/>
+          <w:bCs/>
+          <w:sz w:val="40"/>
+          <w:szCs w:val="40"/>
+          <w:lang w:val="en-GB" w:bidi="ar-EG"/>
+        </w:rPr>
+        <w:lastRenderedPageBreak/>
+        <w:t>With attributes</w:t>
+      </w:r>
+      <w:r>
+        <w:rPr>
+          <w:b/>
+          <w:bCs/>
+          <w:sz w:val="40"/>
+          <w:szCs w:val="40"/>
+          <w:lang w:val="en-GB" w:bidi="ar-EG"/>
+        </w:rPr>
+        <w:t>:</w:t>
+      </w:r>
+    </w:p>
+    <w:p>
+      <w:pPr>
+        <w:rPr>
+          <w:lang w:val="en-GB" w:bidi="ar-EG"/>
+        </w:rPr>
+      </w:pPr>
+      <w:r>
+        <w:rPr>
+          <w:noProof/>
+          <w:lang w:val="en-GB" w:bidi="ar-EG"/>
+        </w:rPr>
+        <w:drawing>
+          <wp:inline distT="0" distB="0" distL="0" distR="0" wp14:anchorId="2827FA62" wp14:editId="59367C50">
+            <wp:extent cx="5943600" cy="4185285"/>
+            <wp:effectExtent l="0" t="0" r="0" b="5715"/>
+            <wp:docPr id="1119092434" name="Picture 1"/>
+            <wp:cNvGraphicFramePr>
+              <a:graphicFrameLocks xmlns:a="http://schemas.openxmlformats.org/drawingml/2006/main" noChangeAspect="1"/>
+            </wp:cNvGraphicFramePr>
+            <a:graphic xmlns:a="http://schemas.openxmlformats.org/drawingml/2006/main">
+              <a:graphicData uri="http://schemas.openxmlformats.org/drawingml/2006/picture">
+                <pic:pic xmlns:pic="http://schemas.openxmlformats.org/drawingml/2006/picture">
+                  <pic:nvPicPr>
+                    <pic:cNvPr id="1119092434" name="Picture 1119092434"/>
+                    <pic:cNvPicPr/>
+                  </pic:nvPicPr>
+                  <pic:blipFill>
+                    <a:blip r:embed="rId13" cstate="print">
+                      <a:extLst>
+                        <a:ext uri="{28A0092B-C50C-407E-A947-70E740481C1C}">
+                          <a14:useLocalDpi xmlns:a14="http://schemas.microsoft.com/office/drawing/2010/main" val="0"/>
+                        </a:ext>
+                      </a:extLst>
+                    </a:blip>
+                    <a:stretch>
+                      <a:fillRect/>
+                    </a:stretch>
+                  </pic:blipFill>
+                  <pic:spPr>
+                    <a:xfrm>
+                      <a:off x="0" y="0"/>
+                      <a:ext cx="5943600" cy="4185285"/>
+                    </a:xfrm>
+                    <a:prstGeom prst="rect">
+                      <a:avLst/>
+                    </a:prstGeom>
+                  </pic:spPr>
+                </pic:pic>
+              </a:graphicData>
+            </a:graphic>
+          </wp:inline>
+        </w:drawing>
+      </w:r>
+    </w:p>
     <w:sectPr>
-      <w:headerReference w:type="default" r:id="rId12"/>
-      <w:footerReference w:type="default" r:id="rId13"/>
+      <w:headerReference w:type="default" r:id="rId14"/>
+      <w:footerReference w:type="default" r:id="rId15"/>
       <w:pgSz w:w="12240" w:h="15840"/>
       <w:pgMar w:top="1440" w:right="1440" w:bottom="1440" w:left="1440" w:header="720" w:footer="720" w:gutter="0"/>
       <w:cols w:space="720"/>
@@ -5882,7 +8927,7 @@
   <w:style w:type="paragraph" w:default="1" w:styleId="Normal">
     <w:name w:val="Normal"/>
     <w:qFormat/>
-    <w:rsid w:val="009A05CC"/>
+    <w:rsid w:val="00006F1F"/>
   </w:style>
   <w:style w:type="paragraph" w:styleId="Heading1">
     <w:name w:val="heading 1"/>
@@ -6097,6 +9142,7 @@
   <w:style w:type="character" w:default="1" w:styleId="DefaultParagraphFont">
     <w:name w:val="Default Paragraph Font"/>
     <w:uiPriority w:val="1"/>
+    <w:semiHidden/>
     <w:unhideWhenUsed/>
   </w:style>
   <w:style w:type="table" w:default="1" w:styleId="TableNormal">
@@ -6713,6 +9759,19 @@
       <w:spacing w:after="100"/>
     </w:pPr>
   </w:style>
+  <w:style w:type="paragraph" w:styleId="TOC2">
+    <w:name w:val="toc 2"/>
+    <w:basedOn w:val="Normal"/>
+    <w:next w:val="Normal"/>
+    <w:autoRedefine/>
+    <w:uiPriority w:val="39"/>
+    <w:unhideWhenUsed/>
+    <w:rsid w:val="00BD5D03"/>
+    <w:pPr>
+      <w:spacing w:after="100"/>
+      <w:ind w:left="210"/>
+    </w:pPr>
+  </w:style>
 </w:styles>
 </file>
 

</xml_diff>

<commit_message>
Update Table of contents position
</commit_message>
<xml_diff>
--- a/documents/ER Report.docx
+++ b/documents/ER Report.docx
@@ -706,85 +706,9 @@
         <w:br w:type="page"/>
       </w:r>
     </w:p>
-    <w:p>
-      <w:pPr>
-        <w:pStyle w:val="Heading1"/>
-        <w:spacing w:line="480" w:lineRule="auto"/>
-      </w:pPr>
-      <w:bookmarkStart w:id="1" w:name="_Toc183195630"/>
-      <w:r>
-        <w:lastRenderedPageBreak/>
-        <w:t>Problem definition:</w:t>
-      </w:r>
-      <w:bookmarkEnd w:id="1"/>
-    </w:p>
-    <w:p>
-      <w:pPr>
-        <w:spacing w:line="360" w:lineRule="auto"/>
-      </w:pPr>
-      <w:proofErr w:type="spellStart"/>
-      <w:r>
-        <w:t>TripSync</w:t>
-      </w:r>
-      <w:proofErr w:type="spellEnd"/>
-      <w:r>
-        <w:t xml:space="preserve"> addresses the major challenges faced by travelers and travel agencies in the modern travel industry. Currently, travelers deal with disjointed systems that fail to integrate essential features like trip booking, itinerary management, feedback, and communication. This fragmentation creates a poor user experience, making it difficult for travelers to stay organized, book trips efficiently, or engage with service providers effectively.</w:t>
-      </w:r>
-    </w:p>
-    <w:p>
-      <w:pPr>
-        <w:spacing w:line="360" w:lineRule="auto"/>
-      </w:pPr>
-      <w:r>
-        <w:t>For travel agencies, the lack of a centralized platform limits their ability to attract and retain customers. Agencies struggle to showcase their services, manage bookings, and foster loyalty. In a competitive industry, this reduces their ability to build meaningful relationships with travelers or create repeat business opportunities.</w:t>
-      </w:r>
-    </w:p>
-    <w:p>
-      <w:pPr>
-        <w:spacing w:line="360" w:lineRule="auto"/>
-      </w:pPr>
-      <w:r>
-        <w:t>Another significant issue is the absence of a structured rewards system. Most platforms do not provide travelers with incentives to engage consistently. Without a way to earn and redeem points for bookings, reviews, or referrals, travelers lack motivation to return, leading to reduced customer retention for both the platform and the agencies.</w:t>
-      </w:r>
-    </w:p>
-    <w:p>
-      <w:pPr>
-        <w:spacing w:line="360" w:lineRule="auto"/>
-      </w:pPr>
-      <w:r>
-        <w:t>Communication barriers also contribute to inefficiencies. Travelers often face delays in receiving information or responses from travel agencies, while agencies lack the tools to engage users effectively. This disconnect is compounded by a lack of personalized notifications, trip suggestions, and feedback systems, further diminishing user satisfaction.</w:t>
-      </w:r>
-    </w:p>
-    <w:p>
-      <w:pPr>
-        <w:spacing w:line="360" w:lineRule="auto"/>
-      </w:pPr>
-      <w:r>
-        <w:t>Trip Sync aims to solve these problems by creating a centralized travel management platform that bridges the gap between travelers and travel agencies. It incorporates a robust loyalty and rewards system, enabling travelers to earn points for booking trips, writing reviews, and engaging with the platform. These points can be redeemed for discounts, exclusive deals, or upgrades, incentivizing frequent use and fostering long-term loyalty.</w:t>
-      </w:r>
-    </w:p>
-    <w:p>
-      <w:pPr>
-        <w:spacing w:line="360" w:lineRule="auto"/>
-      </w:pPr>
-      <w:r>
-        <w:t>For travel agencies, Trip Sync offers tools to promote services, manage bookings, and encourage repeat business through targeted promotions and user feedback. Administrators are equipped with oversight features to monitor platform quality, resolve issues, and ensure a seamless experience for all users. By addressing these challenges, Trip Sync creates a unified and engaging ecosystem that transforms how travelers and agencies interact in the digital travel landscape.</w:t>
-      </w:r>
-    </w:p>
-    <w:p>
-      <w:pPr>
-        <w:spacing w:line="360" w:lineRule="auto"/>
-      </w:pPr>
-    </w:p>
     <w:sdt>
       <w:sdtPr>
-        <w:rPr>
-          <w:rFonts w:asciiTheme="minorHAnsi" w:eastAsiaTheme="minorEastAsia" w:hAnsiTheme="minorHAnsi" w:cstheme="minorBidi"/>
-          <w:color w:val="auto"/>
-          <w:sz w:val="21"/>
-          <w:szCs w:val="21"/>
-        </w:rPr>
-        <w:id w:val="-1758045458"/>
+        <w:id w:val="1603838958"/>
         <w:docPartObj>
           <w:docPartGallery w:val="Table of Contents"/>
           <w:docPartUnique/>
@@ -792,9 +716,13 @@
       </w:sdtPr>
       <w:sdtEndPr>
         <w:rPr>
+          <w:rFonts w:asciiTheme="minorHAnsi" w:eastAsiaTheme="minorEastAsia" w:hAnsiTheme="minorHAnsi" w:cstheme="minorBidi"/>
           <w:b/>
           <w:bCs/>
           <w:noProof/>
+          <w:color w:val="auto"/>
+          <w:sz w:val="21"/>
+          <w:szCs w:val="21"/>
         </w:rPr>
       </w:sdtEndPr>
       <w:sdtContent>
@@ -830,13 +758,27 @@
           <w:r>
             <w:fldChar w:fldCharType="separate"/>
           </w:r>
-          <w:hyperlink w:anchor="_Toc183195630" w:history="1">
+          <w:hyperlink w:anchor="_Toc183197641" w:history="1">
             <w:r>
               <w:rPr>
                 <w:rStyle w:val="Hyperlink"/>
                 <w:noProof/>
               </w:rPr>
-              <w:t>Problem definition:</w:t>
+              <w:t>Problem definit</w:t>
+            </w:r>
+            <w:r>
+              <w:rPr>
+                <w:rStyle w:val="Hyperlink"/>
+                <w:noProof/>
+              </w:rPr>
+              <w:t>i</w:t>
+            </w:r>
+            <w:r>
+              <w:rPr>
+                <w:rStyle w:val="Hyperlink"/>
+                <w:noProof/>
+              </w:rPr>
+              <w:t>on:</w:t>
             </w:r>
             <w:r>
               <w:rPr>
@@ -857,7 +799,7 @@
                 <w:noProof/>
                 <w:webHidden/>
               </w:rPr>
-              <w:instrText xml:space="preserve"> PAGEREF _Toc183195630 \h </w:instrText>
+              <w:instrText xml:space="preserve"> PAGEREF _Toc183197641 \h </w:instrText>
             </w:r>
             <w:r>
               <w:rPr>
@@ -877,7 +819,7 @@
                 <w:noProof/>
                 <w:webHidden/>
               </w:rPr>
-              <w:t>2</w:t>
+              <w:t>3</w:t>
             </w:r>
             <w:r>
               <w:rPr>
@@ -903,7 +845,7 @@
               <w14:ligatures w14:val="standardContextual"/>
             </w:rPr>
           </w:pPr>
-          <w:hyperlink w:anchor="_Toc183195631" w:history="1">
+          <w:hyperlink w:anchor="_Toc183197642" w:history="1">
             <w:r>
               <w:rPr>
                 <w:rStyle w:val="Hyperlink"/>
@@ -932,7 +874,7 @@
                 <w:noProof/>
                 <w:webHidden/>
               </w:rPr>
-              <w:instrText xml:space="preserve"> PAGEREF _Toc183195631 \h </w:instrText>
+              <w:instrText xml:space="preserve"> PAGEREF _Toc183197642 \h </w:instrText>
             </w:r>
             <w:r>
               <w:rPr>
@@ -979,7 +921,7 @@
               <w14:ligatures w14:val="standardContextual"/>
             </w:rPr>
           </w:pPr>
-          <w:hyperlink w:anchor="_Toc183195632" w:history="1">
+          <w:hyperlink w:anchor="_Toc183197643" w:history="1">
             <w:r>
               <w:rPr>
                 <w:rStyle w:val="Hyperlink"/>
@@ -1025,7 +967,7 @@
                 <w:noProof/>
                 <w:webHidden/>
               </w:rPr>
-              <w:instrText xml:space="preserve"> PAGEREF _Toc183195632 \h </w:instrText>
+              <w:instrText xml:space="preserve"> PAGEREF _Toc183197643 \h </w:instrText>
             </w:r>
             <w:r>
               <w:rPr>
@@ -1072,7 +1014,7 @@
               <w14:ligatures w14:val="standardContextual"/>
             </w:rPr>
           </w:pPr>
-          <w:hyperlink w:anchor="_Toc183195633" w:history="1">
+          <w:hyperlink w:anchor="_Toc183197644" w:history="1">
             <w:r>
               <w:rPr>
                 <w:rStyle w:val="Hyperlink"/>
@@ -1118,7 +1060,7 @@
                 <w:noProof/>
                 <w:webHidden/>
               </w:rPr>
-              <w:instrText xml:space="preserve"> PAGEREF _Toc183195633 \h </w:instrText>
+              <w:instrText xml:space="preserve"> PAGEREF _Toc183197644 \h </w:instrText>
             </w:r>
             <w:r>
               <w:rPr>
@@ -1165,7 +1107,7 @@
               <w14:ligatures w14:val="standardContextual"/>
             </w:rPr>
           </w:pPr>
-          <w:hyperlink w:anchor="_Toc183195634" w:history="1">
+          <w:hyperlink w:anchor="_Toc183197645" w:history="1">
             <w:r>
               <w:rPr>
                 <w:rStyle w:val="Hyperlink"/>
@@ -1211,7 +1153,7 @@
                 <w:noProof/>
                 <w:webHidden/>
               </w:rPr>
-              <w:instrText xml:space="preserve"> PAGEREF _Toc183195634 \h </w:instrText>
+              <w:instrText xml:space="preserve"> PAGEREF _Toc183197645 \h </w:instrText>
             </w:r>
             <w:r>
               <w:rPr>
@@ -1257,7 +1199,7 @@
               <w14:ligatures w14:val="standardContextual"/>
             </w:rPr>
           </w:pPr>
-          <w:hyperlink w:anchor="_Toc183195635" w:history="1">
+          <w:hyperlink w:anchor="_Toc183197646" w:history="1">
             <w:r>
               <w:rPr>
                 <w:rStyle w:val="Hyperlink"/>
@@ -1286,7 +1228,7 @@
                 <w:noProof/>
                 <w:webHidden/>
               </w:rPr>
-              <w:instrText xml:space="preserve"> PAGEREF _Toc183195635 \h </w:instrText>
+              <w:instrText xml:space="preserve"> PAGEREF _Toc183197646 \h </w:instrText>
             </w:r>
             <w:r>
               <w:rPr>
@@ -1332,7 +1274,7 @@
               <w14:ligatures w14:val="standardContextual"/>
             </w:rPr>
           </w:pPr>
-          <w:hyperlink w:anchor="_Toc183195636" w:history="1">
+          <w:hyperlink w:anchor="_Toc183197647" w:history="1">
             <w:r>
               <w:rPr>
                 <w:rStyle w:val="Hyperlink"/>
@@ -1361,7 +1303,7 @@
                 <w:noProof/>
                 <w:webHidden/>
               </w:rPr>
-              <w:instrText xml:space="preserve"> PAGEREF _Toc183195636 \h </w:instrText>
+              <w:instrText xml:space="preserve"> PAGEREF _Toc183197647 \h </w:instrText>
             </w:r>
             <w:r>
               <w:rPr>
@@ -1407,7 +1349,7 @@
               <w14:ligatures w14:val="standardContextual"/>
             </w:rPr>
           </w:pPr>
-          <w:hyperlink w:anchor="_Toc183195637" w:history="1">
+          <w:hyperlink w:anchor="_Toc183197648" w:history="1">
             <w:r>
               <w:rPr>
                 <w:rStyle w:val="Hyperlink"/>
@@ -1446,7 +1388,7 @@
                 <w:noProof/>
                 <w:webHidden/>
               </w:rPr>
-              <w:instrText xml:space="preserve"> PAGEREF _Toc183195637 \h </w:instrText>
+              <w:instrText xml:space="preserve"> PAGEREF _Toc183197648 \h </w:instrText>
             </w:r>
             <w:r>
               <w:rPr>
@@ -1492,7 +1434,7 @@
               <w14:ligatures w14:val="standardContextual"/>
             </w:rPr>
           </w:pPr>
-          <w:hyperlink w:anchor="_Toc183195638" w:history="1">
+          <w:hyperlink w:anchor="_Toc183197649" w:history="1">
             <w:r>
               <w:rPr>
                 <w:rStyle w:val="Hyperlink"/>
@@ -1522,7 +1464,7 @@
                 <w:noProof/>
                 <w:webHidden/>
               </w:rPr>
-              <w:instrText xml:space="preserve"> PAGEREF _Toc183195638 \h </w:instrText>
+              <w:instrText xml:space="preserve"> PAGEREF _Toc183197649 \h </w:instrText>
             </w:r>
             <w:r>
               <w:rPr>
@@ -1568,7 +1510,7 @@
               <w14:ligatures w14:val="standardContextual"/>
             </w:rPr>
           </w:pPr>
-          <w:hyperlink w:anchor="_Toc183195639" w:history="1">
+          <w:hyperlink w:anchor="_Toc183197650" w:history="1">
             <w:r>
               <w:rPr>
                 <w:rStyle w:val="Hyperlink"/>
@@ -1598,7 +1540,7 @@
                 <w:noProof/>
                 <w:webHidden/>
               </w:rPr>
-              <w:instrText xml:space="preserve"> PAGEREF _Toc183195639 \h </w:instrText>
+              <w:instrText xml:space="preserve"> PAGEREF _Toc183197650 \h </w:instrText>
             </w:r>
             <w:r>
               <w:rPr>
@@ -1644,7 +1586,7 @@
               <w14:ligatures w14:val="standardContextual"/>
             </w:rPr>
           </w:pPr>
-          <w:hyperlink w:anchor="_Toc183195640" w:history="1">
+          <w:hyperlink w:anchor="_Toc183197651" w:history="1">
             <w:r>
               <w:rPr>
                 <w:rStyle w:val="Hyperlink"/>
@@ -1674,7 +1616,7 @@
                 <w:noProof/>
                 <w:webHidden/>
               </w:rPr>
-              <w:instrText xml:space="preserve"> PAGEREF _Toc183195640 \h </w:instrText>
+              <w:instrText xml:space="preserve"> PAGEREF _Toc183197651 \h </w:instrText>
             </w:r>
             <w:r>
               <w:rPr>
@@ -1720,7 +1662,7 @@
               <w14:ligatures w14:val="standardContextual"/>
             </w:rPr>
           </w:pPr>
-          <w:hyperlink w:anchor="_Toc183195641" w:history="1">
+          <w:hyperlink w:anchor="_Toc183197652" w:history="1">
             <w:r>
               <w:rPr>
                 <w:rStyle w:val="Hyperlink"/>
@@ -1750,7 +1692,7 @@
                 <w:noProof/>
                 <w:webHidden/>
               </w:rPr>
-              <w:instrText xml:space="preserve"> PAGEREF _Toc183195641 \h </w:instrText>
+              <w:instrText xml:space="preserve"> PAGEREF _Toc183197652 \h </w:instrText>
             </w:r>
             <w:r>
               <w:rPr>
@@ -1796,7 +1738,7 @@
               <w14:ligatures w14:val="standardContextual"/>
             </w:rPr>
           </w:pPr>
-          <w:hyperlink w:anchor="_Toc183195642" w:history="1">
+          <w:hyperlink w:anchor="_Toc183197653" w:history="1">
             <w:r>
               <w:rPr>
                 <w:rStyle w:val="Hyperlink"/>
@@ -1826,7 +1768,7 @@
                 <w:noProof/>
                 <w:webHidden/>
               </w:rPr>
-              <w:instrText xml:space="preserve"> PAGEREF _Toc183195642 \h </w:instrText>
+              <w:instrText xml:space="preserve"> PAGEREF _Toc183197653 \h </w:instrText>
             </w:r>
             <w:r>
               <w:rPr>
@@ -1872,7 +1814,7 @@
               <w14:ligatures w14:val="standardContextual"/>
             </w:rPr>
           </w:pPr>
-          <w:hyperlink w:anchor="_Toc183195643" w:history="1">
+          <w:hyperlink w:anchor="_Toc183197654" w:history="1">
             <w:r>
               <w:rPr>
                 <w:rStyle w:val="Hyperlink"/>
@@ -1902,7 +1844,7 @@
                 <w:noProof/>
                 <w:webHidden/>
               </w:rPr>
-              <w:instrText xml:space="preserve"> PAGEREF _Toc183195643 \h </w:instrText>
+              <w:instrText xml:space="preserve"> PAGEREF _Toc183197654 \h </w:instrText>
             </w:r>
             <w:r>
               <w:rPr>
@@ -1948,7 +1890,7 @@
               <w14:ligatures w14:val="standardContextual"/>
             </w:rPr>
           </w:pPr>
-          <w:hyperlink w:anchor="_Toc183195644" w:history="1">
+          <w:hyperlink w:anchor="_Toc183197655" w:history="1">
             <w:r>
               <w:rPr>
                 <w:rStyle w:val="Hyperlink"/>
@@ -1978,7 +1920,7 @@
                 <w:noProof/>
                 <w:webHidden/>
               </w:rPr>
-              <w:instrText xml:space="preserve"> PAGEREF _Toc183195644 \h </w:instrText>
+              <w:instrText xml:space="preserve"> PAGEREF _Toc183197655 \h </w:instrText>
             </w:r>
             <w:r>
               <w:rPr>
@@ -2024,7 +1966,7 @@
               <w14:ligatures w14:val="standardContextual"/>
             </w:rPr>
           </w:pPr>
-          <w:hyperlink w:anchor="_Toc183195645" w:history="1">
+          <w:hyperlink w:anchor="_Toc183197656" w:history="1">
             <w:r>
               <w:rPr>
                 <w:rStyle w:val="Hyperlink"/>
@@ -2054,7 +1996,7 @@
                 <w:noProof/>
                 <w:webHidden/>
               </w:rPr>
-              <w:instrText xml:space="preserve"> PAGEREF _Toc183195645 \h </w:instrText>
+              <w:instrText xml:space="preserve"> PAGEREF _Toc183197656 \h </w:instrText>
             </w:r>
             <w:r>
               <w:rPr>
@@ -2100,7 +2042,7 @@
               <w14:ligatures w14:val="standardContextual"/>
             </w:rPr>
           </w:pPr>
-          <w:hyperlink w:anchor="_Toc183195646" w:history="1">
+          <w:hyperlink w:anchor="_Toc183197657" w:history="1">
             <w:r>
               <w:rPr>
                 <w:rStyle w:val="Hyperlink"/>
@@ -2130,7 +2072,7 @@
                 <w:noProof/>
                 <w:webHidden/>
               </w:rPr>
-              <w:instrText xml:space="preserve"> PAGEREF _Toc183195646 \h </w:instrText>
+              <w:instrText xml:space="preserve"> PAGEREF _Toc183197657 \h </w:instrText>
             </w:r>
             <w:r>
               <w:rPr>
@@ -2176,7 +2118,7 @@
               <w14:ligatures w14:val="standardContextual"/>
             </w:rPr>
           </w:pPr>
-          <w:hyperlink w:anchor="_Toc183195647" w:history="1">
+          <w:hyperlink w:anchor="_Toc183197658" w:history="1">
             <w:r>
               <w:rPr>
                 <w:rStyle w:val="Hyperlink"/>
@@ -2206,7 +2148,7 @@
                 <w:noProof/>
                 <w:webHidden/>
               </w:rPr>
-              <w:instrText xml:space="preserve"> PAGEREF _Toc183195647 \h </w:instrText>
+              <w:instrText xml:space="preserve"> PAGEREF _Toc183197658 \h </w:instrText>
             </w:r>
             <w:r>
               <w:rPr>
@@ -2252,7 +2194,7 @@
               <w14:ligatures w14:val="standardContextual"/>
             </w:rPr>
           </w:pPr>
-          <w:hyperlink w:anchor="_Toc183195648" w:history="1">
+          <w:hyperlink w:anchor="_Toc183197659" w:history="1">
             <w:r>
               <w:rPr>
                 <w:rStyle w:val="Hyperlink"/>
@@ -2282,7 +2224,7 @@
                 <w:noProof/>
                 <w:webHidden/>
               </w:rPr>
-              <w:instrText xml:space="preserve"> PAGEREF _Toc183195648 \h </w:instrText>
+              <w:instrText xml:space="preserve"> PAGEREF _Toc183197659 \h </w:instrText>
             </w:r>
             <w:r>
               <w:rPr>
@@ -2328,7 +2270,7 @@
               <w14:ligatures w14:val="standardContextual"/>
             </w:rPr>
           </w:pPr>
-          <w:hyperlink w:anchor="_Toc183195649" w:history="1">
+          <w:hyperlink w:anchor="_Toc183197660" w:history="1">
             <w:r>
               <w:rPr>
                 <w:rStyle w:val="Hyperlink"/>
@@ -2358,7 +2300,7 @@
                 <w:noProof/>
                 <w:webHidden/>
               </w:rPr>
-              <w:instrText xml:space="preserve"> PAGEREF _Toc183195649 \h </w:instrText>
+              <w:instrText xml:space="preserve"> PAGEREF _Toc183197660 \h </w:instrText>
             </w:r>
             <w:r>
               <w:rPr>
@@ -2404,7 +2346,7 @@
               <w14:ligatures w14:val="standardContextual"/>
             </w:rPr>
           </w:pPr>
-          <w:hyperlink w:anchor="_Toc183195650" w:history="1">
+          <w:hyperlink w:anchor="_Toc183197661" w:history="1">
             <w:r>
               <w:rPr>
                 <w:rStyle w:val="Hyperlink"/>
@@ -2434,7 +2376,7 @@
                 <w:noProof/>
                 <w:webHidden/>
               </w:rPr>
-              <w:instrText xml:space="preserve"> PAGEREF _Toc183195650 \h </w:instrText>
+              <w:instrText xml:space="preserve"> PAGEREF _Toc183197661 \h </w:instrText>
             </w:r>
             <w:r>
               <w:rPr>
@@ -2480,7 +2422,7 @@
               <w14:ligatures w14:val="standardContextual"/>
             </w:rPr>
           </w:pPr>
-          <w:hyperlink w:anchor="_Toc183195651" w:history="1">
+          <w:hyperlink w:anchor="_Toc183197662" w:history="1">
             <w:r>
               <w:rPr>
                 <w:rStyle w:val="Hyperlink"/>
@@ -2510,7 +2452,7 @@
                 <w:noProof/>
                 <w:webHidden/>
               </w:rPr>
-              <w:instrText xml:space="preserve"> PAGEREF _Toc183195651 \h </w:instrText>
+              <w:instrText xml:space="preserve"> PAGEREF _Toc183197662 \h </w:instrText>
             </w:r>
             <w:r>
               <w:rPr>
@@ -2553,6 +2495,7 @@
         </w:p>
       </w:sdtContent>
     </w:sdt>
+    <w:p/>
     <w:p>
       <w:r>
         <w:br w:type="page"/>
@@ -2562,12 +2505,81 @@
       <w:pPr>
         <w:pStyle w:val="Heading1"/>
         <w:spacing w:line="480" w:lineRule="auto"/>
-        <w:rPr>
-          <w:b/>
-          <w:bCs/>
-        </w:rPr>
-      </w:pPr>
-      <w:bookmarkStart w:id="2" w:name="_Toc183195631"/>
+      </w:pPr>
+      <w:bookmarkStart w:id="1" w:name="_Toc183195630"/>
+      <w:bookmarkStart w:id="2" w:name="_Toc183197641"/>
+      <w:r>
+        <w:lastRenderedPageBreak/>
+        <w:t>Problem definition:</w:t>
+      </w:r>
+      <w:bookmarkEnd w:id="1"/>
+      <w:bookmarkEnd w:id="2"/>
+    </w:p>
+    <w:p>
+      <w:pPr>
+        <w:spacing w:line="360" w:lineRule="auto"/>
+      </w:pPr>
+      <w:proofErr w:type="spellStart"/>
+      <w:r>
+        <w:t>TripSync</w:t>
+      </w:r>
+      <w:proofErr w:type="spellEnd"/>
+      <w:r>
+        <w:t xml:space="preserve"> addresses the major challenges faced by travelers and travel agencies in the modern travel industry. Currently, travelers deal with disjointed systems that fail to integrate essential features like trip booking, itinerary management, feedback, and communication. This fragmentation creates a poor user experience, making it difficult for travelers to stay organized, book trips efficiently, or engage with service providers effectively.</w:t>
+      </w:r>
+    </w:p>
+    <w:p>
+      <w:pPr>
+        <w:spacing w:line="360" w:lineRule="auto"/>
+      </w:pPr>
+      <w:r>
+        <w:t>For travel agencies, the lack of a centralized platform limits their ability to attract and retain customers. Agencies struggle to showcase their services, manage bookings, and foster loyalty. In a competitive industry, this reduces their ability to build meaningful relationships with travelers or create repeat business opportunities.</w:t>
+      </w:r>
+    </w:p>
+    <w:p>
+      <w:pPr>
+        <w:spacing w:line="360" w:lineRule="auto"/>
+      </w:pPr>
+      <w:r>
+        <w:t>Another significant issue is the absence of a structured rewards system. Most platforms do not provide travelers with incentives to engage consistently. Without a way to earn and redeem points for bookings, reviews, or referrals, travelers lack motivation to return, leading to reduced customer retention for both the platform and the agencies.</w:t>
+      </w:r>
+    </w:p>
+    <w:p>
+      <w:pPr>
+        <w:spacing w:line="360" w:lineRule="auto"/>
+      </w:pPr>
+      <w:r>
+        <w:t>Communication barriers also contribute to inefficiencies. Travelers often face delays in receiving information or responses from travel agencies, while agencies lack the tools to engage users effectively. This disconnect is compounded by a lack of personalized notifications, trip suggestions, and feedback systems, further diminishing user satisfaction.</w:t>
+      </w:r>
+    </w:p>
+    <w:p>
+      <w:pPr>
+        <w:spacing w:line="360" w:lineRule="auto"/>
+      </w:pPr>
+      <w:r>
+        <w:t>Trip Sync aims to solve these problems by creating a centralized travel management platform that bridges the gap between travelers and travel agencies. It incorporates a robust loyalty and rewards system, enabling travelers to earn points for booking trips, writing reviews, and engaging with the platform. These points can be redeemed for discounts, exclusive deals, or upgrades, incentivizing frequent use and fostering long-term loyalty.</w:t>
+      </w:r>
+    </w:p>
+    <w:p>
+      <w:pPr>
+        <w:spacing w:line="360" w:lineRule="auto"/>
+      </w:pPr>
+      <w:r>
+        <w:t>For travel agencies, Trip Sync offers tools to promote services, manage bookings, and encourage repeat business through targeted promotions and user feedback. Administrators are equipped with oversight features to monitor platform quality, resolve issues, and ensure a seamless experience for all users. By addressing these challenges, Trip Sync creates a unified and engaging ecosystem that transforms how travelers and agencies interact in the digital travel landscape.</w:t>
+      </w:r>
+    </w:p>
+    <w:p/>
+    <w:p>
+      <w:pPr>
+        <w:pStyle w:val="Heading1"/>
+        <w:spacing w:line="480" w:lineRule="auto"/>
+        <w:rPr>
+          <w:b/>
+          <w:bCs/>
+        </w:rPr>
+      </w:pPr>
+      <w:bookmarkStart w:id="3" w:name="_Toc183195631"/>
+      <w:bookmarkStart w:id="4" w:name="_Toc183197642"/>
       <w:r>
         <w:rPr>
           <w:b/>
@@ -2576,7 +2588,8 @@
         <w:lastRenderedPageBreak/>
         <w:t>Users:</w:t>
       </w:r>
-      <w:bookmarkEnd w:id="2"/>
+      <w:bookmarkEnd w:id="3"/>
+      <w:bookmarkEnd w:id="4"/>
     </w:p>
     <w:p>
       <w:pPr>
@@ -2587,11 +2600,13 @@
         </w:numPr>
         <w:spacing w:line="480" w:lineRule="auto"/>
       </w:pPr>
-      <w:bookmarkStart w:id="3" w:name="_Toc183195632"/>
+      <w:bookmarkStart w:id="5" w:name="_Toc183195632"/>
+      <w:bookmarkStart w:id="6" w:name="_Toc183197643"/>
       <w:r>
         <w:t>Traveler</w:t>
       </w:r>
-      <w:bookmarkEnd w:id="3"/>
+      <w:bookmarkEnd w:id="5"/>
+      <w:bookmarkEnd w:id="6"/>
     </w:p>
     <w:p>
       <w:pPr>
@@ -2652,11 +2667,13 @@
           <w:numId w:val="42"/>
         </w:numPr>
       </w:pPr>
-      <w:bookmarkStart w:id="4" w:name="_Toc183195633"/>
+      <w:bookmarkStart w:id="7" w:name="_Toc183195633"/>
+      <w:bookmarkStart w:id="8" w:name="_Toc183197644"/>
       <w:r>
         <w:t>Travel Agency</w:t>
       </w:r>
-      <w:bookmarkEnd w:id="4"/>
+      <w:bookmarkEnd w:id="7"/>
+      <w:bookmarkEnd w:id="8"/>
     </w:p>
     <w:p/>
     <w:p>
@@ -2724,11 +2741,13 @@
         </w:numPr>
         <w:spacing w:line="480" w:lineRule="auto"/>
       </w:pPr>
-      <w:bookmarkStart w:id="5" w:name="_Toc183195634"/>
+      <w:bookmarkStart w:id="9" w:name="_Toc183195634"/>
+      <w:bookmarkStart w:id="10" w:name="_Toc183197645"/>
       <w:r>
         <w:t>Admin</w:t>
       </w:r>
-      <w:bookmarkEnd w:id="5"/>
+      <w:bookmarkEnd w:id="9"/>
+      <w:bookmarkEnd w:id="10"/>
     </w:p>
     <w:p>
       <w:pPr>
@@ -2764,7 +2783,8 @@
           <w:bCs/>
         </w:rPr>
       </w:pPr>
-      <w:bookmarkStart w:id="6" w:name="_Toc183195635"/>
+      <w:bookmarkStart w:id="11" w:name="_Toc183195635"/>
+      <w:bookmarkStart w:id="12" w:name="_Toc183197646"/>
       <w:r>
         <w:rPr>
           <w:b/>
@@ -2794,7 +2814,8 @@
         </w:rPr>
         <w:t>ypes:</w:t>
       </w:r>
-      <w:bookmarkEnd w:id="6"/>
+      <w:bookmarkEnd w:id="11"/>
+      <w:bookmarkEnd w:id="12"/>
     </w:p>
     <w:p>
       <w:pPr>
@@ -3258,7 +3279,8 @@
           <w:bCs/>
         </w:rPr>
       </w:pPr>
-      <w:bookmarkStart w:id="7" w:name="_Toc183195636"/>
+      <w:bookmarkStart w:id="13" w:name="_Toc183195636"/>
+      <w:bookmarkStart w:id="14" w:name="_Toc183197647"/>
       <w:r>
         <w:rPr>
           <w:b/>
@@ -3266,7 +3288,8 @@
         </w:rPr>
         <w:t>Relationships:</w:t>
       </w:r>
-      <w:bookmarkEnd w:id="7"/>
+      <w:bookmarkEnd w:id="13"/>
+      <w:bookmarkEnd w:id="14"/>
     </w:p>
     <w:p>
       <w:pPr>
@@ -3277,7 +3300,8 @@
           <w:lang w:val="en-GB" w:bidi="ar-EG"/>
         </w:rPr>
       </w:pPr>
-      <w:bookmarkStart w:id="8" w:name="_Toc183195637"/>
+      <w:bookmarkStart w:id="15" w:name="_Toc183195637"/>
+      <w:bookmarkStart w:id="16" w:name="_Toc183197648"/>
       <w:r>
         <w:rPr>
           <w:b/>
@@ -3293,7 +3317,8 @@
         </w:rPr>
         <w:t>Message → User:</w:t>
       </w:r>
-      <w:bookmarkEnd w:id="8"/>
+      <w:bookmarkEnd w:id="15"/>
+      <w:bookmarkEnd w:id="16"/>
     </w:p>
     <w:p>
       <w:pPr>
@@ -3337,7 +3362,8 @@
           <w:lang w:val="en-GB" w:bidi="ar-EG"/>
         </w:rPr>
       </w:pPr>
-      <w:bookmarkStart w:id="9" w:name="_Toc183195638"/>
+      <w:bookmarkStart w:id="17" w:name="_Toc183195638"/>
+      <w:bookmarkStart w:id="18" w:name="_Toc183197649"/>
       <w:r>
         <w:rPr>
           <w:b/>
@@ -3346,7 +3372,8 @@
         </w:rPr>
         <w:t>2.User → Profile:</w:t>
       </w:r>
-      <w:bookmarkEnd w:id="9"/>
+      <w:bookmarkEnd w:id="17"/>
+      <w:bookmarkEnd w:id="18"/>
     </w:p>
     <w:p>
       <w:pPr>
@@ -3390,7 +3417,8 @@
           <w:lang w:val="en-GB" w:bidi="ar-EG"/>
         </w:rPr>
       </w:pPr>
-      <w:bookmarkStart w:id="10" w:name="_Toc183195639"/>
+      <w:bookmarkStart w:id="19" w:name="_Toc183195639"/>
+      <w:bookmarkStart w:id="20" w:name="_Toc183197650"/>
       <w:r>
         <w:rPr>
           <w:b/>
@@ -3399,7 +3427,8 @@
         </w:rPr>
         <w:t>3.User → Blogs:</w:t>
       </w:r>
-      <w:bookmarkEnd w:id="10"/>
+      <w:bookmarkEnd w:id="19"/>
+      <w:bookmarkEnd w:id="20"/>
     </w:p>
     <w:p>
       <w:pPr>
@@ -3431,7 +3460,8 @@
           <w:lang w:val="en-GB" w:bidi="ar-EG"/>
         </w:rPr>
       </w:pPr>
-      <w:bookmarkStart w:id="11" w:name="_Toc183195640"/>
+      <w:bookmarkStart w:id="21" w:name="_Toc183195640"/>
+      <w:bookmarkStart w:id="22" w:name="_Toc183197651"/>
       <w:r>
         <w:rPr>
           <w:b/>
@@ -3441,7 +3471,8 @@
         <w:lastRenderedPageBreak/>
         <w:t>4.Admin → Policies:</w:t>
       </w:r>
-      <w:bookmarkEnd w:id="11"/>
+      <w:bookmarkEnd w:id="21"/>
+      <w:bookmarkEnd w:id="22"/>
     </w:p>
     <w:p>
       <w:pPr>
@@ -3473,7 +3504,8 @@
           <w:lang w:val="en-GB" w:bidi="ar-EG"/>
         </w:rPr>
       </w:pPr>
-      <w:bookmarkStart w:id="12" w:name="_Toc183195641"/>
+      <w:bookmarkStart w:id="23" w:name="_Toc183195641"/>
+      <w:bookmarkStart w:id="24" w:name="_Toc183197652"/>
       <w:r>
         <w:rPr>
           <w:b/>
@@ -3482,7 +3514,8 @@
         </w:rPr>
         <w:t>5.Admin → Rewards:</w:t>
       </w:r>
-      <w:bookmarkEnd w:id="12"/>
+      <w:bookmarkEnd w:id="23"/>
+      <w:bookmarkEnd w:id="24"/>
     </w:p>
     <w:p>
       <w:pPr>
@@ -3514,7 +3547,8 @@
           <w:lang w:val="en-GB" w:bidi="ar-EG"/>
         </w:rPr>
       </w:pPr>
-      <w:bookmarkStart w:id="13" w:name="_Toc183195642"/>
+      <w:bookmarkStart w:id="25" w:name="_Toc183195642"/>
+      <w:bookmarkStart w:id="26" w:name="_Toc183197653"/>
       <w:r>
         <w:rPr>
           <w:b/>
@@ -3523,7 +3557,8 @@
         </w:rPr>
         <w:t>6.Admin → Q&amp;A:</w:t>
       </w:r>
-      <w:bookmarkEnd w:id="13"/>
+      <w:bookmarkEnd w:id="25"/>
+      <w:bookmarkEnd w:id="26"/>
     </w:p>
     <w:p>
       <w:pPr>
@@ -3567,7 +3602,8 @@
           <w:lang w:val="en-GB" w:bidi="ar-EG"/>
         </w:rPr>
       </w:pPr>
-      <w:bookmarkStart w:id="14" w:name="_Toc183195643"/>
+      <w:bookmarkStart w:id="27" w:name="_Toc183195643"/>
+      <w:bookmarkStart w:id="28" w:name="_Toc183197654"/>
       <w:r>
         <w:rPr>
           <w:b/>
@@ -3576,7 +3612,8 @@
         </w:rPr>
         <w:t>7.Travel Agency → Q&amp;A:</w:t>
       </w:r>
-      <w:bookmarkEnd w:id="14"/>
+      <w:bookmarkEnd w:id="27"/>
+      <w:bookmarkEnd w:id="28"/>
     </w:p>
     <w:p>
       <w:pPr>
@@ -3632,7 +3669,8 @@
           <w:lang w:val="en-GB" w:bidi="ar-EG"/>
         </w:rPr>
       </w:pPr>
-      <w:bookmarkStart w:id="15" w:name="_Toc183195644"/>
+      <w:bookmarkStart w:id="29" w:name="_Toc183195644"/>
+      <w:bookmarkStart w:id="30" w:name="_Toc183197655"/>
       <w:r>
         <w:rPr>
           <w:b/>
@@ -3649,7 +3687,8 @@
         </w:rPr>
         <w:t>.Travel Agency → Trips:</w:t>
       </w:r>
-      <w:bookmarkEnd w:id="15"/>
+      <w:bookmarkEnd w:id="29"/>
+      <w:bookmarkEnd w:id="30"/>
     </w:p>
     <w:p>
       <w:pPr>
@@ -3693,7 +3732,8 @@
           <w:lang w:val="en-GB" w:bidi="ar-EG"/>
         </w:rPr>
       </w:pPr>
-      <w:bookmarkStart w:id="16" w:name="_Toc183195645"/>
+      <w:bookmarkStart w:id="31" w:name="_Toc183195645"/>
+      <w:bookmarkStart w:id="32" w:name="_Toc183197656"/>
       <w:r>
         <w:rPr>
           <w:b/>
@@ -3718,7 +3758,8 @@
         </w:rPr>
         <w:t>Travel Agency → Promote Trips:</w:t>
       </w:r>
-      <w:bookmarkEnd w:id="16"/>
+      <w:bookmarkEnd w:id="31"/>
+      <w:bookmarkEnd w:id="32"/>
     </w:p>
     <w:p>
       <w:pPr>
@@ -3750,7 +3791,8 @@
           <w:lang w:val="en-GB" w:bidi="ar-EG"/>
         </w:rPr>
       </w:pPr>
-      <w:bookmarkStart w:id="17" w:name="_Toc183195646"/>
+      <w:bookmarkStart w:id="33" w:name="_Toc183195646"/>
+      <w:bookmarkStart w:id="34" w:name="_Toc183197657"/>
       <w:r>
         <w:rPr>
           <w:b/>
@@ -3807,7 +3849,8 @@
         </w:rPr>
         <w:t>:</w:t>
       </w:r>
-      <w:bookmarkEnd w:id="17"/>
+      <w:bookmarkEnd w:id="33"/>
+      <w:bookmarkEnd w:id="34"/>
     </w:p>
     <w:p>
       <w:pPr>
@@ -3839,7 +3882,8 @@
           <w:lang w:val="en-GB" w:bidi="ar-EG"/>
         </w:rPr>
       </w:pPr>
-      <w:bookmarkStart w:id="18" w:name="_Toc183195647"/>
+      <w:bookmarkStart w:id="35" w:name="_Toc183195647"/>
+      <w:bookmarkStart w:id="36" w:name="_Toc183197658"/>
       <w:r>
         <w:rPr>
           <w:b/>
@@ -3888,7 +3932,8 @@
         </w:rPr>
         <w:t xml:space="preserve"> → Tickets:</w:t>
       </w:r>
-      <w:bookmarkEnd w:id="18"/>
+      <w:bookmarkEnd w:id="35"/>
+      <w:bookmarkEnd w:id="36"/>
     </w:p>
     <w:p>
       <w:pPr>
@@ -3940,7 +3985,8 @@
           <w:lang w:val="en-GB" w:bidi="ar-EG"/>
         </w:rPr>
       </w:pPr>
-      <w:bookmarkStart w:id="19" w:name="_Toc183195648"/>
+      <w:bookmarkStart w:id="37" w:name="_Toc183195648"/>
+      <w:bookmarkStart w:id="38" w:name="_Toc183197659"/>
       <w:r>
         <w:rPr>
           <w:b/>
@@ -3973,7 +4019,8 @@
         </w:rPr>
         <w:t>Traveler → Reports:</w:t>
       </w:r>
-      <w:bookmarkEnd w:id="19"/>
+      <w:bookmarkEnd w:id="37"/>
+      <w:bookmarkEnd w:id="38"/>
     </w:p>
     <w:p>
       <w:pPr>
@@ -4017,7 +4064,8 @@
           <w:lang w:val="en-GB" w:bidi="ar-EG"/>
         </w:rPr>
       </w:pPr>
-      <w:bookmarkStart w:id="20" w:name="_Toc183195649"/>
+      <w:bookmarkStart w:id="39" w:name="_Toc183195649"/>
+      <w:bookmarkStart w:id="40" w:name="_Toc183197660"/>
       <w:r>
         <w:rPr>
           <w:b/>
@@ -4050,7 +4098,8 @@
         </w:rPr>
         <w:t>Traveler → Review:</w:t>
       </w:r>
-      <w:bookmarkEnd w:id="20"/>
+      <w:bookmarkEnd w:id="39"/>
+      <w:bookmarkEnd w:id="40"/>
     </w:p>
     <w:p>
       <w:pPr>
@@ -4082,7 +4131,8 @@
           <w:lang w:val="en-GB" w:bidi="ar-EG"/>
         </w:rPr>
       </w:pPr>
-      <w:bookmarkStart w:id="21" w:name="_Toc183195650"/>
+      <w:bookmarkStart w:id="41" w:name="_Toc183195650"/>
+      <w:bookmarkStart w:id="42" w:name="_Toc183197661"/>
       <w:r>
         <w:rPr>
           <w:b/>
@@ -4115,7 +4165,8 @@
         </w:rPr>
         <w:t>Traveler → Notification:</w:t>
       </w:r>
-      <w:bookmarkEnd w:id="21"/>
+      <w:bookmarkEnd w:id="41"/>
+      <w:bookmarkEnd w:id="42"/>
     </w:p>
     <w:p>
       <w:pPr>
@@ -4192,7 +4243,8 @@
           <w:lang w:val="en-GB" w:bidi="ar-EG"/>
         </w:rPr>
       </w:pPr>
-      <w:bookmarkStart w:id="22" w:name="_Toc183195651"/>
+      <w:bookmarkStart w:id="43" w:name="_Toc183195651"/>
+      <w:bookmarkStart w:id="44" w:name="_Toc183197662"/>
       <w:r>
         <w:rPr>
           <w:b/>
@@ -4210,7 +4262,8 @@
         </w:rPr>
         <w:t>:</w:t>
       </w:r>
-      <w:bookmarkEnd w:id="22"/>
+      <w:bookmarkEnd w:id="43"/>
+      <w:bookmarkEnd w:id="44"/>
     </w:p>
     <w:p>
       <w:pPr>

</xml_diff>

<commit_message>
update the new document and the new data base sql
</commit_message>
<xml_diff>
--- a/documents/ER Report.docx
+++ b/documents/ER Report.docx
@@ -74,7 +74,6 @@
           <w:szCs w:val="44"/>
         </w:rPr>
       </w:pPr>
-      <w:proofErr w:type="spellStart"/>
       <w:r>
         <w:rPr>
           <w:sz w:val="44"/>
@@ -82,7 +81,6 @@
         </w:rPr>
         <w:t>TripSync</w:t>
       </w:r>
-      <w:proofErr w:type="spellEnd"/>
     </w:p>
     <w:p>
       <w:pPr>
@@ -269,17 +267,8 @@
                 <w:sz w:val="22"/>
                 <w:szCs w:val="22"/>
               </w:rPr>
-              <w:t xml:space="preserve"> </w:t>
-            </w:r>
-            <w:proofErr w:type="spellStart"/>
-            <w:r>
-              <w:rPr>
-                <w:sz w:val="22"/>
-                <w:szCs w:val="22"/>
-              </w:rPr>
-              <w:t>Elfatairy</w:t>
-            </w:r>
-            <w:proofErr w:type="spellEnd"/>
+              <w:t xml:space="preserve"> Elfatairy</w:t>
+            </w:r>
           </w:p>
         </w:tc>
         <w:tc>
@@ -325,13 +314,8 @@
               <w:jc w:val="center"/>
             </w:pPr>
             <w:r>
-              <w:t xml:space="preserve">Gehad Nasser abo </w:t>
-            </w:r>
-            <w:proofErr w:type="spellStart"/>
-            <w:r>
-              <w:t>saria</w:t>
-            </w:r>
-            <w:proofErr w:type="spellEnd"/>
+              <w:t>Gehad Nasser abo saria</w:t>
+            </w:r>
           </w:p>
         </w:tc>
         <w:tc>
@@ -425,15 +409,7 @@
               <w:jc w:val="center"/>
             </w:pPr>
             <w:r>
-              <w:t xml:space="preserve">Mohamed </w:t>
-            </w:r>
-            <w:proofErr w:type="spellStart"/>
-            <w:r>
-              <w:t>Abdelaziem</w:t>
-            </w:r>
-            <w:proofErr w:type="spellEnd"/>
-            <w:r>
-              <w:t xml:space="preserve"> Sayed</w:t>
+              <w:t>Mohamed Abdelaziem Sayed</w:t>
             </w:r>
           </w:p>
         </w:tc>
@@ -540,13 +516,8 @@
               <w:jc w:val="center"/>
             </w:pPr>
             <w:r>
-              <w:t xml:space="preserve">Esraa Hassan Rajaa </w:t>
-            </w:r>
-            <w:proofErr w:type="spellStart"/>
-            <w:r>
-              <w:t>Elfatairy</w:t>
-            </w:r>
-            <w:proofErr w:type="spellEnd"/>
+              <w:t>Esraa Hassan Rajaa Elfatairy</w:t>
+            </w:r>
           </w:p>
         </w:tc>
         <w:tc>
@@ -582,13 +553,8 @@
               <w:jc w:val="center"/>
             </w:pPr>
             <w:r>
-              <w:t xml:space="preserve">Gehad Nasser abo </w:t>
-            </w:r>
-            <w:proofErr w:type="spellStart"/>
-            <w:r>
-              <w:t>saria</w:t>
-            </w:r>
-            <w:proofErr w:type="spellEnd"/>
+              <w:t>Gehad Nasser abo saria</w:t>
+            </w:r>
           </w:p>
         </w:tc>
         <w:tc>
@@ -664,13 +630,8 @@
               <w:jc w:val="center"/>
             </w:pPr>
             <w:r>
-              <w:t xml:space="preserve">Mohamed </w:t>
-            </w:r>
-            <w:proofErr w:type="spellStart"/>
-            <w:r>
-              <w:t>Abdelaziem</w:t>
-            </w:r>
-            <w:proofErr w:type="spellEnd"/>
+              <w:t>Mohamed Abdelaziem</w:t>
+            </w:r>
           </w:p>
         </w:tc>
         <w:tc>
@@ -760,7 +721,7 @@
           <w:r>
             <w:fldChar w:fldCharType="separate"/>
           </w:r>
-          <w:hyperlink w:anchor="_Toc183198232" w:history="1">
+          <w:hyperlink w:anchor="_Toc183536784" w:history="1">
             <w:r>
               <w:rPr>
                 <w:rStyle w:val="Hyperlink"/>
@@ -787,7 +748,7 @@
                 <w:noProof/>
                 <w:webHidden/>
               </w:rPr>
-              <w:instrText xml:space="preserve"> PAGEREF _Toc183198232 \h </w:instrText>
+              <w:instrText xml:space="preserve"> PAGEREF _Toc183536784 \h </w:instrText>
             </w:r>
             <w:r>
               <w:rPr>
@@ -833,7 +794,7 @@
               <w14:ligatures w14:val="standardContextual"/>
             </w:rPr>
           </w:pPr>
-          <w:hyperlink w:anchor="_Toc183198233" w:history="1">
+          <w:hyperlink w:anchor="_Toc183536785" w:history="1">
             <w:r>
               <w:rPr>
                 <w:rStyle w:val="Hyperlink"/>
@@ -862,7 +823,7 @@
                 <w:noProof/>
                 <w:webHidden/>
               </w:rPr>
-              <w:instrText xml:space="preserve"> PAGEREF _Toc183198233 \h </w:instrText>
+              <w:instrText xml:space="preserve"> PAGEREF _Toc183536785 \h </w:instrText>
             </w:r>
             <w:r>
               <w:rPr>
@@ -909,7 +870,7 @@
               <w14:ligatures w14:val="standardContextual"/>
             </w:rPr>
           </w:pPr>
-          <w:hyperlink w:anchor="_Toc183198234" w:history="1">
+          <w:hyperlink w:anchor="_Toc183536786" w:history="1">
             <w:r>
               <w:rPr>
                 <w:rStyle w:val="Hyperlink"/>
@@ -955,7 +916,7 @@
                 <w:noProof/>
                 <w:webHidden/>
               </w:rPr>
-              <w:instrText xml:space="preserve"> PAGEREF _Toc183198234 \h </w:instrText>
+              <w:instrText xml:space="preserve"> PAGEREF _Toc183536786 \h </w:instrText>
             </w:r>
             <w:r>
               <w:rPr>
@@ -1002,7 +963,7 @@
               <w14:ligatures w14:val="standardContextual"/>
             </w:rPr>
           </w:pPr>
-          <w:hyperlink w:anchor="_Toc183198235" w:history="1">
+          <w:hyperlink w:anchor="_Toc183536787" w:history="1">
             <w:r>
               <w:rPr>
                 <w:rStyle w:val="Hyperlink"/>
@@ -1048,7 +1009,7 @@
                 <w:noProof/>
                 <w:webHidden/>
               </w:rPr>
-              <w:instrText xml:space="preserve"> PAGEREF _Toc183198235 \h </w:instrText>
+              <w:instrText xml:space="preserve"> PAGEREF _Toc183536787 \h </w:instrText>
             </w:r>
             <w:r>
               <w:rPr>
@@ -1095,7 +1056,7 @@
               <w14:ligatures w14:val="standardContextual"/>
             </w:rPr>
           </w:pPr>
-          <w:hyperlink w:anchor="_Toc183198236" w:history="1">
+          <w:hyperlink w:anchor="_Toc183536788" w:history="1">
             <w:r>
               <w:rPr>
                 <w:rStyle w:val="Hyperlink"/>
@@ -1141,7 +1102,7 @@
                 <w:noProof/>
                 <w:webHidden/>
               </w:rPr>
-              <w:instrText xml:space="preserve"> PAGEREF _Toc183198236 \h </w:instrText>
+              <w:instrText xml:space="preserve"> PAGEREF _Toc183536788 \h </w:instrText>
             </w:r>
             <w:r>
               <w:rPr>
@@ -1187,7 +1148,7 @@
               <w14:ligatures w14:val="standardContextual"/>
             </w:rPr>
           </w:pPr>
-          <w:hyperlink w:anchor="_Toc183198237" w:history="1">
+          <w:hyperlink w:anchor="_Toc183536789" w:history="1">
             <w:r>
               <w:rPr>
                 <w:rStyle w:val="Hyperlink"/>
@@ -1216,7 +1177,7 @@
                 <w:noProof/>
                 <w:webHidden/>
               </w:rPr>
-              <w:instrText xml:space="preserve"> PAGEREF _Toc183198237 \h </w:instrText>
+              <w:instrText xml:space="preserve"> PAGEREF _Toc183536789 \h </w:instrText>
             </w:r>
             <w:r>
               <w:rPr>
@@ -1262,7 +1223,7 @@
               <w14:ligatures w14:val="standardContextual"/>
             </w:rPr>
           </w:pPr>
-          <w:hyperlink w:anchor="_Toc183198238" w:history="1">
+          <w:hyperlink w:anchor="_Toc183536790" w:history="1">
             <w:r>
               <w:rPr>
                 <w:rStyle w:val="Hyperlink"/>
@@ -1291,7 +1252,7 @@
                 <w:noProof/>
                 <w:webHidden/>
               </w:rPr>
-              <w:instrText xml:space="preserve"> PAGEREF _Toc183198238 \h </w:instrText>
+              <w:instrText xml:space="preserve"> PAGEREF _Toc183536790 \h </w:instrText>
             </w:r>
             <w:r>
               <w:rPr>
@@ -1337,7 +1298,7 @@
               <w14:ligatures w14:val="standardContextual"/>
             </w:rPr>
           </w:pPr>
-          <w:hyperlink w:anchor="_Toc183198239" w:history="1">
+          <w:hyperlink w:anchor="_Toc183536791" w:history="1">
             <w:r>
               <w:rPr>
                 <w:rStyle w:val="Hyperlink"/>
@@ -1376,7 +1337,7 @@
                 <w:noProof/>
                 <w:webHidden/>
               </w:rPr>
-              <w:instrText xml:space="preserve"> PAGEREF _Toc183198239 \h </w:instrText>
+              <w:instrText xml:space="preserve"> PAGEREF _Toc183536791 \h </w:instrText>
             </w:r>
             <w:r>
               <w:rPr>
@@ -1422,7 +1383,7 @@
               <w14:ligatures w14:val="standardContextual"/>
             </w:rPr>
           </w:pPr>
-          <w:hyperlink w:anchor="_Toc183198240" w:history="1">
+          <w:hyperlink w:anchor="_Toc183536792" w:history="1">
             <w:r>
               <w:rPr>
                 <w:rStyle w:val="Hyperlink"/>
@@ -1452,7 +1413,7 @@
                 <w:noProof/>
                 <w:webHidden/>
               </w:rPr>
-              <w:instrText xml:space="preserve"> PAGEREF _Toc183198240 \h </w:instrText>
+              <w:instrText xml:space="preserve"> PAGEREF _Toc183536792 \h </w:instrText>
             </w:r>
             <w:r>
               <w:rPr>
@@ -1498,7 +1459,7 @@
               <w14:ligatures w14:val="standardContextual"/>
             </w:rPr>
           </w:pPr>
-          <w:hyperlink w:anchor="_Toc183198241" w:history="1">
+          <w:hyperlink w:anchor="_Toc183536793" w:history="1">
             <w:r>
               <w:rPr>
                 <w:rStyle w:val="Hyperlink"/>
@@ -1528,7 +1489,7 @@
                 <w:noProof/>
                 <w:webHidden/>
               </w:rPr>
-              <w:instrText xml:space="preserve"> PAGEREF _Toc183198241 \h </w:instrText>
+              <w:instrText xml:space="preserve"> PAGEREF _Toc183536793 \h </w:instrText>
             </w:r>
             <w:r>
               <w:rPr>
@@ -1574,7 +1535,7 @@
               <w14:ligatures w14:val="standardContextual"/>
             </w:rPr>
           </w:pPr>
-          <w:hyperlink w:anchor="_Toc183198242" w:history="1">
+          <w:hyperlink w:anchor="_Toc183536794" w:history="1">
             <w:r>
               <w:rPr>
                 <w:rStyle w:val="Hyperlink"/>
@@ -1604,7 +1565,7 @@
                 <w:noProof/>
                 <w:webHidden/>
               </w:rPr>
-              <w:instrText xml:space="preserve"> PAGEREF _Toc183198242 \h </w:instrText>
+              <w:instrText xml:space="preserve"> PAGEREF _Toc183536794 \h </w:instrText>
             </w:r>
             <w:r>
               <w:rPr>
@@ -1650,7 +1611,7 @@
               <w14:ligatures w14:val="standardContextual"/>
             </w:rPr>
           </w:pPr>
-          <w:hyperlink w:anchor="_Toc183198243" w:history="1">
+          <w:hyperlink w:anchor="_Toc183536795" w:history="1">
             <w:r>
               <w:rPr>
                 <w:rStyle w:val="Hyperlink"/>
@@ -1680,7 +1641,7 @@
                 <w:noProof/>
                 <w:webHidden/>
               </w:rPr>
-              <w:instrText xml:space="preserve"> PAGEREF _Toc183198243 \h </w:instrText>
+              <w:instrText xml:space="preserve"> PAGEREF _Toc183536795 \h </w:instrText>
             </w:r>
             <w:r>
               <w:rPr>
@@ -1726,7 +1687,7 @@
               <w14:ligatures w14:val="standardContextual"/>
             </w:rPr>
           </w:pPr>
-          <w:hyperlink w:anchor="_Toc183198244" w:history="1">
+          <w:hyperlink w:anchor="_Toc183536796" w:history="1">
             <w:r>
               <w:rPr>
                 <w:rStyle w:val="Hyperlink"/>
@@ -1756,7 +1717,7 @@
                 <w:noProof/>
                 <w:webHidden/>
               </w:rPr>
-              <w:instrText xml:space="preserve"> PAGEREF _Toc183198244 \h </w:instrText>
+              <w:instrText xml:space="preserve"> PAGEREF _Toc183536796 \h </w:instrText>
             </w:r>
             <w:r>
               <w:rPr>
@@ -1802,7 +1763,7 @@
               <w14:ligatures w14:val="standardContextual"/>
             </w:rPr>
           </w:pPr>
-          <w:hyperlink w:anchor="_Toc183198245" w:history="1">
+          <w:hyperlink w:anchor="_Toc183536797" w:history="1">
             <w:r>
               <w:rPr>
                 <w:rStyle w:val="Hyperlink"/>
@@ -1832,7 +1793,7 @@
                 <w:noProof/>
                 <w:webHidden/>
               </w:rPr>
-              <w:instrText xml:space="preserve"> PAGEREF _Toc183198245 \h </w:instrText>
+              <w:instrText xml:space="preserve"> PAGEREF _Toc183536797 \h </w:instrText>
             </w:r>
             <w:r>
               <w:rPr>
@@ -1878,7 +1839,7 @@
               <w14:ligatures w14:val="standardContextual"/>
             </w:rPr>
           </w:pPr>
-          <w:hyperlink w:anchor="_Toc183198246" w:history="1">
+          <w:hyperlink w:anchor="_Toc183536798" w:history="1">
             <w:r>
               <w:rPr>
                 <w:rStyle w:val="Hyperlink"/>
@@ -1908,7 +1869,7 @@
                 <w:noProof/>
                 <w:webHidden/>
               </w:rPr>
-              <w:instrText xml:space="preserve"> PAGEREF _Toc183198246 \h </w:instrText>
+              <w:instrText xml:space="preserve"> PAGEREF _Toc183536798 \h </w:instrText>
             </w:r>
             <w:r>
               <w:rPr>
@@ -1954,7 +1915,7 @@
               <w14:ligatures w14:val="standardContextual"/>
             </w:rPr>
           </w:pPr>
-          <w:hyperlink w:anchor="_Toc183198247" w:history="1">
+          <w:hyperlink w:anchor="_Toc183536799" w:history="1">
             <w:r>
               <w:rPr>
                 <w:rStyle w:val="Hyperlink"/>
@@ -1984,7 +1945,7 @@
                 <w:noProof/>
                 <w:webHidden/>
               </w:rPr>
-              <w:instrText xml:space="preserve"> PAGEREF _Toc183198247 \h </w:instrText>
+              <w:instrText xml:space="preserve"> PAGEREF _Toc183536799 \h </w:instrText>
             </w:r>
             <w:r>
               <w:rPr>
@@ -2030,7 +1991,7 @@
               <w14:ligatures w14:val="standardContextual"/>
             </w:rPr>
           </w:pPr>
-          <w:hyperlink w:anchor="_Toc183198248" w:history="1">
+          <w:hyperlink w:anchor="_Toc183536800" w:history="1">
             <w:r>
               <w:rPr>
                 <w:rStyle w:val="Hyperlink"/>
@@ -2060,7 +2021,7 @@
                 <w:noProof/>
                 <w:webHidden/>
               </w:rPr>
-              <w:instrText xml:space="preserve"> PAGEREF _Toc183198248 \h </w:instrText>
+              <w:instrText xml:space="preserve"> PAGEREF _Toc183536800 \h </w:instrText>
             </w:r>
             <w:r>
               <w:rPr>
@@ -2106,7 +2067,7 @@
               <w14:ligatures w14:val="standardContextual"/>
             </w:rPr>
           </w:pPr>
-          <w:hyperlink w:anchor="_Toc183198249" w:history="1">
+          <w:hyperlink w:anchor="_Toc183536801" w:history="1">
             <w:r>
               <w:rPr>
                 <w:rStyle w:val="Hyperlink"/>
@@ -2115,7 +2076,7 @@
                 <w:noProof/>
                 <w:lang w:val="en-GB" w:bidi="ar-EG"/>
               </w:rPr>
-              <w:t>11.Tavel Agencies → Tickets:</w:t>
+              <w:t>11.Trips → Tickets:</w:t>
             </w:r>
             <w:r>
               <w:rPr>
@@ -2136,7 +2097,7 @@
                 <w:noProof/>
                 <w:webHidden/>
               </w:rPr>
-              <w:instrText xml:space="preserve"> PAGEREF _Toc183198249 \h </w:instrText>
+              <w:instrText xml:space="preserve"> PAGEREF _Toc183536801 \h </w:instrText>
             </w:r>
             <w:r>
               <w:rPr>
@@ -2182,7 +2143,7 @@
               <w14:ligatures w14:val="standardContextual"/>
             </w:rPr>
           </w:pPr>
-          <w:hyperlink w:anchor="_Toc183198250" w:history="1">
+          <w:hyperlink w:anchor="_Toc183536802" w:history="1">
             <w:r>
               <w:rPr>
                 <w:rStyle w:val="Hyperlink"/>
@@ -2212,7 +2173,7 @@
                 <w:noProof/>
                 <w:webHidden/>
               </w:rPr>
-              <w:instrText xml:space="preserve"> PAGEREF _Toc183198250 \h </w:instrText>
+              <w:instrText xml:space="preserve"> PAGEREF _Toc183536802 \h </w:instrText>
             </w:r>
             <w:r>
               <w:rPr>
@@ -2258,7 +2219,7 @@
               <w14:ligatures w14:val="standardContextual"/>
             </w:rPr>
           </w:pPr>
-          <w:hyperlink w:anchor="_Toc183198251" w:history="1">
+          <w:hyperlink w:anchor="_Toc183536803" w:history="1">
             <w:r>
               <w:rPr>
                 <w:rStyle w:val="Hyperlink"/>
@@ -2288,7 +2249,7 @@
                 <w:noProof/>
                 <w:webHidden/>
               </w:rPr>
-              <w:instrText xml:space="preserve"> PAGEREF _Toc183198251 \h </w:instrText>
+              <w:instrText xml:space="preserve"> PAGEREF _Toc183536803 \h </w:instrText>
             </w:r>
             <w:r>
               <w:rPr>
@@ -2334,7 +2295,7 @@
               <w14:ligatures w14:val="standardContextual"/>
             </w:rPr>
           </w:pPr>
-          <w:hyperlink w:anchor="_Toc183198252" w:history="1">
+          <w:hyperlink w:anchor="_Toc183536804" w:history="1">
             <w:r>
               <w:rPr>
                 <w:rStyle w:val="Hyperlink"/>
@@ -2364,7 +2325,7 @@
                 <w:noProof/>
                 <w:webHidden/>
               </w:rPr>
-              <w:instrText xml:space="preserve"> PAGEREF _Toc183198252 \h </w:instrText>
+              <w:instrText xml:space="preserve"> PAGEREF _Toc183536804 \h </w:instrText>
             </w:r>
             <w:r>
               <w:rPr>
@@ -2410,7 +2371,7 @@
               <w14:ligatures w14:val="standardContextual"/>
             </w:rPr>
           </w:pPr>
-          <w:hyperlink w:anchor="_Toc183198253" w:history="1">
+          <w:hyperlink w:anchor="_Toc183536805" w:history="1">
             <w:r>
               <w:rPr>
                 <w:rStyle w:val="Hyperlink"/>
@@ -2440,7 +2401,7 @@
                 <w:noProof/>
                 <w:webHidden/>
               </w:rPr>
-              <w:instrText xml:space="preserve"> PAGEREF _Toc183198253 \h </w:instrText>
+              <w:instrText xml:space="preserve"> PAGEREF _Toc183536805 \h </w:instrText>
             </w:r>
             <w:r>
               <w:rPr>
@@ -2486,7 +2447,7 @@
               <w14:ligatures w14:val="standardContextual"/>
             </w:rPr>
           </w:pPr>
-          <w:hyperlink w:anchor="_Toc183198254" w:history="1">
+          <w:hyperlink w:anchor="_Toc183536806" w:history="1">
             <w:r>
               <w:rPr>
                 <w:rStyle w:val="Hyperlink"/>
@@ -2516,7 +2477,7 @@
                 <w:noProof/>
                 <w:webHidden/>
               </w:rPr>
-              <w:instrText xml:space="preserve"> PAGEREF _Toc183198254 \h </w:instrText>
+              <w:instrText xml:space="preserve"> PAGEREF _Toc183536806 \h </w:instrText>
             </w:r>
             <w:r>
               <w:rPr>
@@ -2571,7 +2532,7 @@
         <w:spacing w:line="480" w:lineRule="auto"/>
       </w:pPr>
       <w:bookmarkStart w:id="1" w:name="_Toc183195630"/>
-      <w:bookmarkStart w:id="2" w:name="_Toc183198232"/>
+      <w:bookmarkStart w:id="2" w:name="_Toc183536784"/>
       <w:r>
         <w:lastRenderedPageBreak/>
         <w:t>Problem definition:</w:t>
@@ -2583,13 +2544,8 @@
       <w:pPr>
         <w:spacing w:line="360" w:lineRule="auto"/>
       </w:pPr>
-      <w:proofErr w:type="spellStart"/>
-      <w:r>
-        <w:t>TripSync</w:t>
-      </w:r>
-      <w:proofErr w:type="spellEnd"/>
-      <w:r>
-        <w:t xml:space="preserve"> addresses the major challenges faced by travelers and travel agencies in the modern travel industry. Currently, travelers deal with disjointed systems that fail to integrate essential features like trip booking, itinerary management, feedback, and communication. This fragmentation creates a poor user experience, making it difficult for travelers to stay organized, book trips efficiently, or engage with service providers effectively.</w:t>
+      <w:r>
+        <w:t>TripSync addresses the major challenges faced by travelers and travel agencies in the modern travel industry. Currently, travelers deal with disjointed systems that fail to integrate essential features like trip booking, itinerary management, feedback, and communication. This fragmentation creates a poor user experience, making it difficult for travelers to stay organized, book trips efficiently, or engage with service providers effectively.</w:t>
       </w:r>
     </w:p>
     <w:p>
@@ -2643,7 +2599,7 @@
         </w:rPr>
       </w:pPr>
       <w:bookmarkStart w:id="3" w:name="_Toc183195631"/>
-      <w:bookmarkStart w:id="4" w:name="_Toc183198233"/>
+      <w:bookmarkStart w:id="4" w:name="_Toc183536785"/>
       <w:r>
         <w:rPr>
           <w:b/>
@@ -2665,7 +2621,7 @@
         <w:spacing w:line="480" w:lineRule="auto"/>
       </w:pPr>
       <w:bookmarkStart w:id="5" w:name="_Toc183195632"/>
-      <w:bookmarkStart w:id="6" w:name="_Toc183198234"/>
+      <w:bookmarkStart w:id="6" w:name="_Toc183536786"/>
       <w:r>
         <w:t>Traveler</w:t>
       </w:r>
@@ -2677,15 +2633,7 @@
         <w:spacing w:line="360" w:lineRule="auto"/>
       </w:pPr>
       <w:r>
-        <w:t xml:space="preserve">The Traveler is an individual who uses the </w:t>
-      </w:r>
-      <w:proofErr w:type="spellStart"/>
-      <w:r>
-        <w:t>TripSync</w:t>
-      </w:r>
-      <w:proofErr w:type="spellEnd"/>
-      <w:r>
-        <w:t xml:space="preserve"> platform to browse and book trips offered by various travel agencies. They can create an account, manage their profile,</w:t>
+        <w:t>The Traveler is an individual who uses the TripSync platform to browse and book trips offered by various travel agencies. They can create an account, manage their profile,</w:t>
       </w:r>
       <w:r>
         <w:t xml:space="preserve"> write blogs, </w:t>
@@ -2732,7 +2680,7 @@
         </w:numPr>
       </w:pPr>
       <w:bookmarkStart w:id="7" w:name="_Toc183195633"/>
-      <w:bookmarkStart w:id="8" w:name="_Toc183198235"/>
+      <w:bookmarkStart w:id="8" w:name="_Toc183536787"/>
       <w:r>
         <w:t>Travel Agency</w:t>
       </w:r>
@@ -2757,15 +2705,7 @@
         <w:t>business</w:t>
       </w:r>
       <w:r>
-        <w:t xml:space="preserve">. The platform also </w:t>
-      </w:r>
-      <w:proofErr w:type="gramStart"/>
-      <w:r>
-        <w:t>participate</w:t>
-      </w:r>
-      <w:proofErr w:type="gramEnd"/>
-      <w:r>
-        <w:t xml:space="preserve"> in a rewards system to build customer loyalty. Through these tools, agencies can reach a wider audience and tailor their services to meet traveler preferences. Additionally, they have messaging capabilities for direct communication with travelers</w:t>
+        <w:t>. The platform also participate in a rewards system to build customer loyalty. Through these tools, agencies can reach a wider audience and tailor their services to meet traveler preferences. Additionally, they have messaging capabilities for direct communication with travelers</w:t>
       </w:r>
       <w:r>
         <w:t xml:space="preserve"> </w:t>
@@ -2777,15 +2717,7 @@
         <w:t>travelers</w:t>
       </w:r>
       <w:r>
-        <w:t xml:space="preserve"> and add their own </w:t>
-      </w:r>
-      <w:proofErr w:type="spellStart"/>
-      <w:r>
-        <w:t>Questions&amp;Answers</w:t>
-      </w:r>
-      <w:proofErr w:type="spellEnd"/>
-      <w:r>
-        <w:t xml:space="preserve"> section to provide information about their agency</w:t>
+        <w:t xml:space="preserve"> and add their own Questions&amp;Answers section to provide information about their agency</w:t>
       </w:r>
       <w:r>
         <w:t>.</w:t>
@@ -2806,7 +2738,7 @@
         <w:spacing w:line="480" w:lineRule="auto"/>
       </w:pPr>
       <w:bookmarkStart w:id="9" w:name="_Toc183195634"/>
-      <w:bookmarkStart w:id="10" w:name="_Toc183198236"/>
+      <w:bookmarkStart w:id="10" w:name="_Toc183536788"/>
       <w:r>
         <w:t>Admin</w:t>
       </w:r>
@@ -2824,15 +2756,7 @@
         <w:t>Admins also manage rewards giving them comprehensive control over the platform’s ecosystem</w:t>
       </w:r>
       <w:r>
-        <w:t xml:space="preserve"> and add </w:t>
-      </w:r>
-      <w:proofErr w:type="spellStart"/>
-      <w:r>
-        <w:t>Questions&amp;Answers</w:t>
-      </w:r>
-      <w:proofErr w:type="spellEnd"/>
-      <w:r>
-        <w:t xml:space="preserve"> section to provide information about the platform</w:t>
+        <w:t xml:space="preserve"> and add Questions&amp;Answers section to provide information about the platform</w:t>
       </w:r>
       <w:r>
         <w:t>.</w:t>
@@ -2848,7 +2772,7 @@
         </w:rPr>
       </w:pPr>
       <w:bookmarkStart w:id="11" w:name="_Toc183195635"/>
-      <w:bookmarkStart w:id="12" w:name="_Toc183198237"/>
+      <w:bookmarkStart w:id="12" w:name="_Toc183536789"/>
       <w:r>
         <w:rPr>
           <w:b/>
@@ -3344,7 +3268,7 @@
         </w:rPr>
       </w:pPr>
       <w:bookmarkStart w:id="13" w:name="_Toc183195636"/>
-      <w:bookmarkStart w:id="14" w:name="_Toc183198238"/>
+      <w:bookmarkStart w:id="14" w:name="_Toc183536790"/>
       <w:r>
         <w:rPr>
           <w:b/>
@@ -3365,7 +3289,7 @@
         </w:rPr>
       </w:pPr>
       <w:bookmarkStart w:id="15" w:name="_Toc183195637"/>
-      <w:bookmarkStart w:id="16" w:name="_Toc183198239"/>
+      <w:bookmarkStart w:id="16" w:name="_Toc183536791"/>
       <w:r>
         <w:rPr>
           <w:b/>
@@ -3427,7 +3351,7 @@
         </w:rPr>
       </w:pPr>
       <w:bookmarkStart w:id="17" w:name="_Toc183195638"/>
-      <w:bookmarkStart w:id="18" w:name="_Toc183198240"/>
+      <w:bookmarkStart w:id="18" w:name="_Toc183536792"/>
       <w:r>
         <w:rPr>
           <w:b/>
@@ -3488,7 +3412,7 @@
         </w:rPr>
       </w:pPr>
       <w:bookmarkStart w:id="19" w:name="_Toc183195639"/>
-      <w:bookmarkStart w:id="20" w:name="_Toc183198241"/>
+      <w:bookmarkStart w:id="20" w:name="_Toc183536793"/>
       <w:r>
         <w:rPr>
           <w:b/>
@@ -3531,7 +3455,7 @@
         </w:rPr>
       </w:pPr>
       <w:bookmarkStart w:id="21" w:name="_Toc183195640"/>
-      <w:bookmarkStart w:id="22" w:name="_Toc183198242"/>
+      <w:bookmarkStart w:id="22" w:name="_Toc183536794"/>
       <w:r>
         <w:rPr>
           <w:b/>
@@ -3575,7 +3499,7 @@
         </w:rPr>
       </w:pPr>
       <w:bookmarkStart w:id="23" w:name="_Toc183195641"/>
-      <w:bookmarkStart w:id="24" w:name="_Toc183198243"/>
+      <w:bookmarkStart w:id="24" w:name="_Toc183536795"/>
       <w:r>
         <w:rPr>
           <w:b/>
@@ -3618,7 +3542,7 @@
         </w:rPr>
       </w:pPr>
       <w:bookmarkStart w:id="25" w:name="_Toc183195642"/>
-      <w:bookmarkStart w:id="26" w:name="_Toc183198244"/>
+      <w:bookmarkStart w:id="26" w:name="_Toc183536796"/>
       <w:r>
         <w:rPr>
           <w:b/>
@@ -3673,7 +3597,7 @@
         </w:rPr>
       </w:pPr>
       <w:bookmarkStart w:id="27" w:name="_Toc183195643"/>
-      <w:bookmarkStart w:id="28" w:name="_Toc183198245"/>
+      <w:bookmarkStart w:id="28" w:name="_Toc183536797"/>
       <w:r>
         <w:rPr>
           <w:b/>
@@ -3740,7 +3664,7 @@
         </w:rPr>
       </w:pPr>
       <w:bookmarkStart w:id="29" w:name="_Toc183195644"/>
-      <w:bookmarkStart w:id="30" w:name="_Toc183198246"/>
+      <w:bookmarkStart w:id="30" w:name="_Toc183536798"/>
       <w:r>
         <w:rPr>
           <w:b/>
@@ -3803,7 +3727,7 @@
         </w:rPr>
       </w:pPr>
       <w:bookmarkStart w:id="31" w:name="_Toc183195645"/>
-      <w:bookmarkStart w:id="32" w:name="_Toc183198247"/>
+      <w:bookmarkStart w:id="32" w:name="_Toc183536799"/>
       <w:r>
         <w:rPr>
           <w:b/>
@@ -3862,7 +3786,7 @@
         </w:rPr>
       </w:pPr>
       <w:bookmarkStart w:id="33" w:name="_Toc183195646"/>
-      <w:bookmarkStart w:id="34" w:name="_Toc183198248"/>
+      <w:bookmarkStart w:id="34" w:name="_Toc183536800"/>
       <w:r>
         <w:rPr>
           <w:b/>
@@ -3953,7 +3877,7 @@
         </w:rPr>
       </w:pPr>
       <w:bookmarkStart w:id="35" w:name="_Toc183195647"/>
-      <w:bookmarkStart w:id="36" w:name="_Toc183198249"/>
+      <w:bookmarkStart w:id="36" w:name="_Toc183536801"/>
       <w:r>
         <w:rPr>
           <w:b/>
@@ -3992,7 +3916,7 @@
           <w:bCs/>
           <w:lang w:val="en-GB" w:bidi="ar-EG"/>
         </w:rPr>
-        <w:t>avel Agencies</w:t>
+        <w:t>rips</w:t>
       </w:r>
       <w:r>
         <w:rPr>
@@ -4017,7 +3941,7 @@
           <w:bCs/>
           <w:lang w:val="en-GB" w:bidi="ar-EG"/>
         </w:rPr>
-        <w:t>make</w:t>
+        <w:t>have</w:t>
       </w:r>
       <w:r>
         <w:rPr>
@@ -4045,6 +3969,12 @@
         </w:rPr>
         <w:t>. This connects the trip details to the ticket information.</w:t>
       </w:r>
+      <w:r>
+        <w:rPr>
+          <w:lang w:val="en-GB" w:bidi="ar-EG"/>
+        </w:rPr>
+        <w:t>so each Trip has its own tickets</w:t>
+      </w:r>
     </w:p>
     <w:p>
       <w:pPr>
@@ -4056,7 +3986,7 @@
         </w:rPr>
       </w:pPr>
       <w:bookmarkStart w:id="37" w:name="_Toc183195648"/>
-      <w:bookmarkStart w:id="38" w:name="_Toc183198250"/>
+      <w:bookmarkStart w:id="38" w:name="_Toc183536802"/>
       <w:r>
         <w:rPr>
           <w:b/>
@@ -4135,7 +4065,7 @@
         </w:rPr>
       </w:pPr>
       <w:bookmarkStart w:id="39" w:name="_Toc183195649"/>
-      <w:bookmarkStart w:id="40" w:name="_Toc183198251"/>
+      <w:bookmarkStart w:id="40" w:name="_Toc183536803"/>
       <w:r>
         <w:rPr>
           <w:b/>
@@ -4202,7 +4132,7 @@
         </w:rPr>
       </w:pPr>
       <w:bookmarkStart w:id="41" w:name="_Toc183195650"/>
-      <w:bookmarkStart w:id="42" w:name="_Toc183198252"/>
+      <w:bookmarkStart w:id="42" w:name="_Toc183536804"/>
       <w:r>
         <w:rPr>
           <w:b/>
@@ -4280,7 +4210,7 @@
           <w:lang w:val="en-GB" w:bidi="ar-EG"/>
         </w:rPr>
       </w:pPr>
-      <w:bookmarkStart w:id="43" w:name="_Toc183198253"/>
+      <w:bookmarkStart w:id="43" w:name="_Toc183536805"/>
       <w:r>
         <w:rPr>
           <w:b/>
@@ -4354,30 +4284,6 @@
     </w:p>
     <w:p>
       <w:pPr>
-        <w:rPr>
-          <w:rtl/>
-          <w:lang w:val="en-GB" w:bidi="ar-EG"/>
-        </w:rPr>
-      </w:pPr>
-    </w:p>
-    <w:p>
-      <w:pPr>
-        <w:rPr>
-          <w:rtl/>
-          <w:lang w:val="en-GB" w:bidi="ar-EG"/>
-        </w:rPr>
-      </w:pPr>
-    </w:p>
-    <w:p>
-      <w:pPr>
-        <w:rPr>
-          <w:rtl/>
-          <w:lang w:val="en-GB" w:bidi="ar-EG"/>
-        </w:rPr>
-      </w:pPr>
-    </w:p>
-    <w:p>
-      <w:pPr>
         <w:pStyle w:val="Heading1"/>
         <w:rPr>
           <w:b/>
@@ -4386,13 +4292,14 @@
         </w:rPr>
       </w:pPr>
       <w:bookmarkStart w:id="44" w:name="_Toc183195651"/>
-      <w:bookmarkStart w:id="45" w:name="_Toc183198254"/>
-      <w:r>
-        <w:rPr>
-          <w:b/>
-          <w:bCs/>
-          <w:lang w:val="en-GB" w:bidi="ar-EG"/>
-        </w:rPr>
+      <w:bookmarkStart w:id="45" w:name="_Toc183536806"/>
+      <w:r>
+        <w:rPr>
+          <w:b/>
+          <w:bCs/>
+          <w:lang w:val="en-GB" w:bidi="ar-EG"/>
+        </w:rPr>
+        <w:lastRenderedPageBreak/>
         <w:t>ER Diagram</w:t>
       </w:r>
       <w:r>
@@ -4440,16 +4347,30 @@
           <w:lang w:val="en-GB" w:bidi="ar-EG"/>
         </w:rPr>
       </w:pPr>
+    </w:p>
+    <w:p>
+      <w:pPr>
+        <w:rPr>
+          <w:lang w:val="en-GB" w:bidi="ar-EG"/>
+        </w:rPr>
+      </w:pPr>
+    </w:p>
+    <w:p>
+      <w:pPr>
+        <w:rPr>
+          <w:lang w:val="en-GB" w:bidi="ar-EG"/>
+        </w:rPr>
+      </w:pPr>
       <w:r>
         <w:rPr>
           <w:noProof/>
           <w:lang w:val="en-GB" w:bidi="ar-EG"/>
         </w:rPr>
         <w:drawing>
-          <wp:inline distT="0" distB="0" distL="0" distR="0" wp14:anchorId="1B4E85C3" wp14:editId="72343DDF">
-            <wp:extent cx="5943600" cy="5320665"/>
-            <wp:effectExtent l="0" t="0" r="0" b="0"/>
-            <wp:docPr id="2090165103" name="Picture 2"/>
+          <wp:inline distT="0" distB="0" distL="0" distR="0" wp14:anchorId="1316C173" wp14:editId="389B39B2">
+            <wp:extent cx="5943600" cy="5324475"/>
+            <wp:effectExtent l="0" t="0" r="0" b="9525"/>
+            <wp:docPr id="1318937201" name="Picture 1"/>
             <wp:cNvGraphicFramePr>
               <a:graphicFrameLocks xmlns:a="http://schemas.openxmlformats.org/drawingml/2006/main" noChangeAspect="1"/>
             </wp:cNvGraphicFramePr>
@@ -4457,7 +4378,7 @@
               <a:graphicData uri="http://schemas.openxmlformats.org/drawingml/2006/picture">
                 <pic:pic xmlns:pic="http://schemas.openxmlformats.org/drawingml/2006/picture">
                   <pic:nvPicPr>
-                    <pic:cNvPr id="2090165103" name="Picture 2090165103"/>
+                    <pic:cNvPr id="1318937201" name="Picture 1318937201"/>
                     <pic:cNvPicPr/>
                   </pic:nvPicPr>
                   <pic:blipFill>
@@ -4475,7 +4396,7 @@
                   <pic:spPr>
                     <a:xfrm>
                       <a:off x="0" y="0"/>
-                      <a:ext cx="5943600" cy="5320665"/>
+                      <a:ext cx="5943600" cy="5324475"/>
                     </a:xfrm>
                     <a:prstGeom prst="rect">
                       <a:avLst/>
@@ -4512,20 +4433,6 @@
     <w:p>
       <w:pPr>
         <w:rPr>
-          <w:lang w:val="en-GB" w:bidi="ar-EG"/>
-        </w:rPr>
-      </w:pPr>
-    </w:p>
-    <w:p>
-      <w:pPr>
-        <w:rPr>
-          <w:lang w:val="en-GB" w:bidi="ar-EG"/>
-        </w:rPr>
-      </w:pPr>
-    </w:p>
-    <w:p>
-      <w:pPr>
-        <w:rPr>
           <w:b/>
           <w:bCs/>
           <w:sz w:val="40"/>
@@ -4541,6 +4448,7 @@
           <w:szCs w:val="40"/>
           <w:lang w:val="en-GB" w:bidi="ar-EG"/>
         </w:rPr>
+        <w:lastRenderedPageBreak/>
         <w:t>With attributes</w:t>
       </w:r>
       <w:r>
@@ -4566,10 +4474,10 @@
           <w:lang w:val="en-GB" w:bidi="ar-EG"/>
         </w:rPr>
         <w:drawing>
-          <wp:inline distT="0" distB="0" distL="0" distR="0" wp14:anchorId="2827FA62" wp14:editId="59367C50">
+          <wp:inline distT="0" distB="0" distL="0" distR="0" wp14:anchorId="495163EF" wp14:editId="212FC1AE">
             <wp:extent cx="5943600" cy="4185285"/>
             <wp:effectExtent l="0" t="0" r="0" b="5715"/>
-            <wp:docPr id="1119092434" name="Picture 1"/>
+            <wp:docPr id="1854476255" name="Picture 2"/>
             <wp:cNvGraphicFramePr>
               <a:graphicFrameLocks xmlns:a="http://schemas.openxmlformats.org/drawingml/2006/main" noChangeAspect="1"/>
             </wp:cNvGraphicFramePr>
@@ -4577,7 +4485,7 @@
               <a:graphicData uri="http://schemas.openxmlformats.org/drawingml/2006/picture">
                 <pic:pic xmlns:pic="http://schemas.openxmlformats.org/drawingml/2006/picture">
                   <pic:nvPicPr>
-                    <pic:cNvPr id="1119092434" name="Picture 1119092434"/>
+                    <pic:cNvPr id="1854476255" name="Picture 1854476255"/>
                     <pic:cNvPicPr/>
                   </pic:nvPicPr>
                   <pic:blipFill>

</xml_diff>